<commit_message>
* thay doi functional requirement toan bo, 80% hoan thanh
</commit_message>
<xml_diff>
--- a/Group03_spectification.docx
+++ b/Group03_spectification.docx
@@ -2060,7 +2060,34 @@
           <w:szCs w:val="28"/>
           <w:lang w:val="en-US"/>
         </w:rPr>
-        <w:t>ustomer can view a list of dishes provide by the restaurant. The list of dishes can be displayed by dish type(main dish, side dish, dessert,…)</w:t>
+        <w:t>ustomer can view a list of dishes provide</w:t>
+      </w:r>
+      <w:r>
+        <w:rPr>
+          <w:rFonts w:asciiTheme="majorHAnsi" w:hAnsiTheme="majorHAnsi" w:cstheme="majorHAnsi"/>
+          <w:sz w:val="28"/>
+          <w:szCs w:val="28"/>
+          <w:lang w:val="en-US"/>
+        </w:rPr>
+        <w:t>d</w:t>
+      </w:r>
+      <w:r>
+        <w:rPr>
+          <w:rFonts w:asciiTheme="majorHAnsi" w:hAnsiTheme="majorHAnsi" w:cstheme="majorHAnsi"/>
+          <w:sz w:val="28"/>
+          <w:szCs w:val="28"/>
+          <w:lang w:val="en-US"/>
+        </w:rPr>
+        <w:t xml:space="preserve"> by the restaurant. The list of dishes can be displayed by dish type(main dish, side dish, dessert)</w:t>
+      </w:r>
+      <w:r>
+        <w:rPr>
+          <w:rFonts w:asciiTheme="majorHAnsi" w:hAnsiTheme="majorHAnsi" w:cstheme="majorHAnsi"/>
+          <w:sz w:val="28"/>
+          <w:szCs w:val="28"/>
+          <w:lang w:val="en-US"/>
+        </w:rPr>
+        <w:t>.</w:t>
       </w:r>
     </w:p>
     <w:p>
@@ -2094,6 +2121,34 @@
     <w:p>
       <w:pPr>
         <w:pStyle w:val="ListParagraph"/>
+        <w:numPr>
+          <w:ilvl w:val="0"/>
+          <w:numId w:val="8"/>
+        </w:numPr>
+        <w:spacing w:after="120" w:line="360" w:lineRule="auto"/>
+        <w:jc w:val="both"/>
+        <w:rPr>
+          <w:rFonts w:asciiTheme="majorHAnsi" w:hAnsiTheme="majorHAnsi" w:cstheme="majorHAnsi"/>
+          <w:b/>
+          <w:bCs/>
+          <w:sz w:val="28"/>
+          <w:szCs w:val="28"/>
+          <w:lang w:val="en-US"/>
+        </w:rPr>
+      </w:pPr>
+      <w:r>
+        <w:rPr>
+          <w:rFonts w:asciiTheme="majorHAnsi" w:hAnsiTheme="majorHAnsi" w:cstheme="majorHAnsi"/>
+          <w:sz w:val="28"/>
+          <w:szCs w:val="28"/>
+          <w:lang w:val="en-US"/>
+        </w:rPr>
+        <w:t>Customer can view menu without login.</w:t>
+      </w:r>
+    </w:p>
+    <w:p>
+      <w:pPr>
+        <w:pStyle w:val="ListParagraph"/>
         <w:spacing w:after="120" w:line="360" w:lineRule="auto"/>
         <w:ind w:left="851"/>
         <w:jc w:val="both"/>
@@ -2273,7 +2328,79 @@
           <w:szCs w:val="28"/>
           <w:lang w:val="en-US"/>
         </w:rPr>
-        <w:t>Staff members can view existing orders in the system and the system will display order detail and order status.</w:t>
+        <w:t>Staff members can view existing orders in the system and the system will display order detail</w:t>
+      </w:r>
+      <w:r>
+        <w:rPr>
+          <w:rFonts w:asciiTheme="majorHAnsi" w:hAnsiTheme="majorHAnsi" w:cstheme="majorHAnsi"/>
+          <w:sz w:val="28"/>
+          <w:szCs w:val="28"/>
+          <w:lang w:val="en-US"/>
+        </w:rPr>
+        <w:t>(</w:t>
+      </w:r>
+      <w:r>
+        <w:rPr>
+          <w:rFonts w:asciiTheme="majorHAnsi" w:hAnsiTheme="majorHAnsi" w:cstheme="majorHAnsi"/>
+          <w:sz w:val="28"/>
+          <w:szCs w:val="28"/>
+          <w:lang w:val="en-US"/>
+        </w:rPr>
+        <w:t>order_id,table number,</w:t>
+      </w:r>
+      <w:r>
+        <w:rPr>
+          <w:rFonts w:asciiTheme="majorHAnsi" w:hAnsiTheme="majorHAnsi" w:cstheme="majorHAnsi"/>
+          <w:sz w:val="28"/>
+          <w:szCs w:val="28"/>
+          <w:lang w:val="en-US"/>
+        </w:rPr>
+        <w:t>order</w:t>
+      </w:r>
+      <w:r>
+        <w:rPr>
+          <w:rFonts w:asciiTheme="majorHAnsi" w:hAnsiTheme="majorHAnsi" w:cstheme="majorHAnsi"/>
+          <w:sz w:val="28"/>
+          <w:szCs w:val="28"/>
+          <w:lang w:val="en-US"/>
+        </w:rPr>
+        <w:t>ed</w:t>
+      </w:r>
+      <w:r>
+        <w:rPr>
+          <w:rFonts w:asciiTheme="majorHAnsi" w:hAnsiTheme="majorHAnsi" w:cstheme="majorHAnsi"/>
+          <w:sz w:val="28"/>
+          <w:szCs w:val="28"/>
+          <w:lang w:val="en-US"/>
+        </w:rPr>
+        <w:t xml:space="preserve"> item, quantities</w:t>
+      </w:r>
+      <w:r>
+        <w:rPr>
+          <w:rFonts w:asciiTheme="majorHAnsi" w:hAnsiTheme="majorHAnsi" w:cstheme="majorHAnsi"/>
+          <w:sz w:val="28"/>
+          <w:szCs w:val="28"/>
+          <w:lang w:val="en-US"/>
+        </w:rPr>
+        <w:t>,notes</w:t>
+      </w:r>
+      <w:r>
+        <w:rPr>
+          <w:rFonts w:asciiTheme="majorHAnsi" w:hAnsiTheme="majorHAnsi" w:cstheme="majorHAnsi"/>
+          <w:sz w:val="28"/>
+          <w:szCs w:val="28"/>
+          <w:lang w:val="en-US"/>
+        </w:rPr>
+        <w:t>)</w:t>
+      </w:r>
+      <w:r>
+        <w:rPr>
+          <w:rFonts w:asciiTheme="majorHAnsi" w:hAnsiTheme="majorHAnsi" w:cstheme="majorHAnsi"/>
+          <w:sz w:val="28"/>
+          <w:szCs w:val="28"/>
+          <w:lang w:val="en-US"/>
+        </w:rPr>
+        <w:t xml:space="preserve"> and order status.</w:t>
       </w:r>
     </w:p>
     <w:p>
@@ -2334,7 +2461,62 @@
           <w:szCs w:val="28"/>
           <w:lang w:val="en-US"/>
         </w:rPr>
-        <w:t>The waiter can create a new order and each order shall contain an unique order ID, creation time, list of ordered item and quantities of it, and order status.</w:t>
+        <w:t>The waiter can create a new order and each order shall contain an unique order ID,</w:t>
+      </w:r>
+      <w:r>
+        <w:rPr>
+          <w:rFonts w:asciiTheme="majorHAnsi" w:hAnsiTheme="majorHAnsi" w:cstheme="majorHAnsi"/>
+          <w:sz w:val="28"/>
+          <w:szCs w:val="28"/>
+          <w:lang w:val="en-US"/>
+        </w:rPr>
+        <w:t>table number,</w:t>
+      </w:r>
+      <w:r>
+        <w:rPr>
+          <w:rFonts w:asciiTheme="majorHAnsi" w:hAnsiTheme="majorHAnsi" w:cstheme="majorHAnsi"/>
+          <w:sz w:val="28"/>
+          <w:szCs w:val="28"/>
+          <w:lang w:val="en-US"/>
+        </w:rPr>
+        <w:t xml:space="preserve"> creation time, list of ordered </w:t>
+      </w:r>
+      <w:r>
+        <w:rPr>
+          <w:rFonts w:asciiTheme="majorHAnsi" w:hAnsiTheme="majorHAnsi" w:cstheme="majorHAnsi"/>
+          <w:sz w:val="28"/>
+          <w:szCs w:val="28"/>
+          <w:lang w:val="en-US"/>
+        </w:rPr>
+        <w:lastRenderedPageBreak/>
+        <w:t>item and quantities of it, and order status.</w:t>
+      </w:r>
+      <w:r>
+        <w:rPr>
+          <w:rFonts w:asciiTheme="majorHAnsi" w:hAnsiTheme="majorHAnsi" w:cstheme="majorHAnsi"/>
+          <w:sz w:val="28"/>
+          <w:szCs w:val="28"/>
+          <w:lang w:val="en-US"/>
+        </w:rPr>
+        <w:t xml:space="preserve"> The waiter will have to input the table number, ordered item and quantities of it</w:t>
+      </w:r>
+      <w:r>
+        <w:rPr>
+          <w:rFonts w:asciiTheme="majorHAnsi" w:hAnsiTheme="majorHAnsi" w:cstheme="majorHAnsi"/>
+          <w:sz w:val="28"/>
+          <w:szCs w:val="28"/>
+          <w:lang w:val="en-US"/>
+        </w:rPr>
+        <w:t>, and notes if customer want to add or remove dish ingredients</w:t>
+      </w:r>
+      <w:r>
+        <w:rPr>
+          <w:rFonts w:asciiTheme="majorHAnsi" w:hAnsiTheme="majorHAnsi" w:cstheme="majorHAnsi"/>
+          <w:sz w:val="28"/>
+          <w:szCs w:val="28"/>
+          <w:lang w:val="en-US"/>
+        </w:rPr>
+        <w:t>. Other attributes will be created automatically by system.</w:t>
       </w:r>
     </w:p>
     <w:p>
@@ -2357,20 +2539,45 @@
         <w:jc w:val="both"/>
         <w:rPr>
           <w:rFonts w:asciiTheme="majorHAnsi" w:hAnsiTheme="majorHAnsi" w:cstheme="majorHAnsi"/>
-          <w:sz w:val="28"/>
-          <w:szCs w:val="28"/>
-          <w:lang w:val="en-US"/>
-        </w:rPr>
-      </w:pPr>
-      <w:r>
-        <w:rPr>
-          <w:rFonts w:asciiTheme="majorHAnsi" w:hAnsiTheme="majorHAnsi" w:cstheme="majorHAnsi"/>
-          <w:sz w:val="28"/>
-          <w:szCs w:val="28"/>
-          <w:lang w:val="en-US"/>
-        </w:rPr>
-        <w:lastRenderedPageBreak/>
-        <w:t>-Update order(Waiter):</w:t>
+          <w:b/>
+          <w:bCs/>
+          <w:sz w:val="28"/>
+          <w:szCs w:val="28"/>
+          <w:lang w:val="en-US"/>
+        </w:rPr>
+      </w:pPr>
+      <w:r>
+        <w:rPr>
+          <w:rFonts w:asciiTheme="majorHAnsi" w:hAnsiTheme="majorHAnsi" w:cstheme="majorHAnsi"/>
+          <w:b/>
+          <w:bCs/>
+          <w:sz w:val="28"/>
+          <w:szCs w:val="28"/>
+          <w:lang w:val="en-US"/>
+        </w:rPr>
+        <w:t>-</w:t>
+      </w:r>
+      <w:r>
+        <w:rPr>
+          <w:rFonts w:asciiTheme="majorHAnsi" w:hAnsiTheme="majorHAnsi" w:cstheme="majorHAnsi"/>
+          <w:b/>
+          <w:bCs/>
+          <w:sz w:val="28"/>
+          <w:szCs w:val="28"/>
+          <w:lang w:val="en-US"/>
+        </w:rPr>
+        <w:t>Manage</w:t>
+      </w:r>
+      <w:r>
+        <w:rPr>
+          <w:rFonts w:asciiTheme="majorHAnsi" w:hAnsiTheme="majorHAnsi" w:cstheme="majorHAnsi"/>
+          <w:b/>
+          <w:bCs/>
+          <w:sz w:val="28"/>
+          <w:szCs w:val="28"/>
+          <w:lang w:val="en-US"/>
+        </w:rPr>
+        <w:t xml:space="preserve"> order(Waiter):</w:t>
       </w:r>
     </w:p>
     <w:p>
@@ -2396,7 +2603,61 @@
           <w:szCs w:val="28"/>
           <w:lang w:val="en-US"/>
         </w:rPr>
-        <w:t>The waiter can view an existing order and choose to add OrderItem or remove OrderItem or Update item quantities.</w:t>
+        <w:t>The waiter can view an existing order and choose to add OrderItem</w:t>
+      </w:r>
+      <w:r>
+        <w:rPr>
+          <w:rFonts w:asciiTheme="majorHAnsi" w:hAnsiTheme="majorHAnsi" w:cstheme="majorHAnsi"/>
+          <w:sz w:val="28"/>
+          <w:szCs w:val="28"/>
+          <w:lang w:val="en-US"/>
+        </w:rPr>
+        <w:t xml:space="preserve"> to order</w:t>
+      </w:r>
+      <w:r>
+        <w:rPr>
+          <w:rFonts w:asciiTheme="majorHAnsi" w:hAnsiTheme="majorHAnsi" w:cstheme="majorHAnsi"/>
+          <w:sz w:val="28"/>
+          <w:szCs w:val="28"/>
+          <w:lang w:val="en-US"/>
+        </w:rPr>
+        <w:t xml:space="preserve"> or remove OrderItem </w:t>
+      </w:r>
+      <w:r>
+        <w:rPr>
+          <w:rFonts w:asciiTheme="majorHAnsi" w:hAnsiTheme="majorHAnsi" w:cstheme="majorHAnsi"/>
+          <w:sz w:val="28"/>
+          <w:szCs w:val="28"/>
+          <w:lang w:val="en-US"/>
+        </w:rPr>
+        <w:t xml:space="preserve">from order </w:t>
+      </w:r>
+      <w:r>
+        <w:rPr>
+          <w:rFonts w:asciiTheme="majorHAnsi" w:hAnsiTheme="majorHAnsi" w:cstheme="majorHAnsi"/>
+          <w:sz w:val="28"/>
+          <w:szCs w:val="28"/>
+          <w:lang w:val="en-US"/>
+        </w:rPr>
+        <w:t xml:space="preserve">or Update </w:t>
+      </w:r>
+      <w:r>
+        <w:rPr>
+          <w:rFonts w:asciiTheme="majorHAnsi" w:hAnsiTheme="majorHAnsi" w:cstheme="majorHAnsi"/>
+          <w:sz w:val="28"/>
+          <w:szCs w:val="28"/>
+          <w:lang w:val="en-US"/>
+        </w:rPr>
+        <w:t>OrderItem</w:t>
+      </w:r>
+      <w:r>
+        <w:rPr>
+          <w:rFonts w:asciiTheme="majorHAnsi" w:hAnsiTheme="majorHAnsi" w:cstheme="majorHAnsi"/>
+          <w:sz w:val="28"/>
+          <w:szCs w:val="28"/>
+          <w:lang w:val="en-US"/>
+        </w:rPr>
+        <w:t xml:space="preserve"> quantities.</w:t>
       </w:r>
     </w:p>
     <w:p>
@@ -2427,28 +2688,6 @@
     </w:p>
     <w:p>
       <w:pPr>
-        <w:spacing w:after="120" w:line="360" w:lineRule="auto"/>
-        <w:ind w:firstLine="851"/>
-        <w:jc w:val="both"/>
-        <w:rPr>
-          <w:rFonts w:asciiTheme="majorHAnsi" w:hAnsiTheme="majorHAnsi" w:cstheme="majorHAnsi"/>
-          <w:sz w:val="28"/>
-          <w:szCs w:val="28"/>
-          <w:lang w:val="en-US"/>
-        </w:rPr>
-      </w:pPr>
-      <w:r>
-        <w:rPr>
-          <w:rFonts w:asciiTheme="majorHAnsi" w:hAnsiTheme="majorHAnsi" w:cstheme="majorHAnsi"/>
-          <w:sz w:val="28"/>
-          <w:szCs w:val="28"/>
-          <w:lang w:val="en-US"/>
-        </w:rPr>
-        <w:t>-Remove order(Waiter):</w:t>
-      </w:r>
-    </w:p>
-    <w:p>
-      <w:pPr>
         <w:pStyle w:val="ListParagraph"/>
         <w:numPr>
           <w:ilvl w:val="0"/>
@@ -2522,7 +2761,25 @@
           <w:szCs w:val="28"/>
           <w:lang w:val="en-US"/>
         </w:rPr>
-        <w:t>-Send order to kichen(Waiter):</w:t>
+        <w:t xml:space="preserve">After the customer </w:t>
+      </w:r>
+      <w:r>
+        <w:rPr>
+          <w:rFonts w:asciiTheme="majorHAnsi" w:hAnsiTheme="majorHAnsi" w:cstheme="majorHAnsi"/>
+          <w:sz w:val="28"/>
+          <w:szCs w:val="28"/>
+          <w:lang w:val="en-US"/>
+        </w:rPr>
+        <w:t>had done placed order,t</w:t>
+      </w:r>
+      <w:r>
+        <w:rPr>
+          <w:rFonts w:asciiTheme="majorHAnsi" w:hAnsiTheme="majorHAnsi" w:cstheme="majorHAnsi"/>
+          <w:sz w:val="28"/>
+          <w:szCs w:val="28"/>
+          <w:lang w:val="en-US"/>
+        </w:rPr>
+        <w:t>he waiter can send a completed order to the kitchen.</w:t>
       </w:r>
     </w:p>
     <w:p>
@@ -2548,7 +2805,7 @@
           <w:szCs w:val="28"/>
           <w:lang w:val="en-US"/>
         </w:rPr>
-        <w:t>The waiter can send a completed order to the kitchen.</w:t>
+        <w:t>The system shall forward the order details to kitchen staff for preparation.</w:t>
       </w:r>
     </w:p>
     <w:p>
@@ -2574,7 +2831,7 @@
           <w:szCs w:val="28"/>
           <w:lang w:val="en-US"/>
         </w:rPr>
-        <w:t>The system shall forward the order details to kitchen staff for preparation.</w:t>
+        <w:t xml:space="preserve">Once the customer finished their dishes, Waiter had to </w:t>
       </w:r>
     </w:p>
     <w:p>
@@ -2584,14 +2841,18 @@
         <w:jc w:val="both"/>
         <w:rPr>
           <w:rFonts w:asciiTheme="majorHAnsi" w:hAnsiTheme="majorHAnsi" w:cstheme="majorHAnsi"/>
-          <w:sz w:val="28"/>
-          <w:szCs w:val="28"/>
-          <w:lang w:val="en-US"/>
-        </w:rPr>
-      </w:pPr>
-      <w:r>
-        <w:rPr>
-          <w:rFonts w:asciiTheme="majorHAnsi" w:hAnsiTheme="majorHAnsi" w:cstheme="majorHAnsi"/>
+          <w:b/>
+          <w:bCs/>
+          <w:sz w:val="28"/>
+          <w:szCs w:val="28"/>
+          <w:lang w:val="en-US"/>
+        </w:rPr>
+      </w:pPr>
+      <w:r>
+        <w:rPr>
+          <w:rFonts w:asciiTheme="majorHAnsi" w:hAnsiTheme="majorHAnsi" w:cstheme="majorHAnsi"/>
+          <w:b/>
+          <w:bCs/>
           <w:sz w:val="28"/>
           <w:szCs w:val="28"/>
           <w:lang w:val="en-US"/>
@@ -2622,7 +2883,25 @@
           <w:szCs w:val="28"/>
           <w:lang w:val="en-US"/>
         </w:rPr>
-        <w:t>Kitchen staff can update status of an order(preaparing, ready) by viewing a list of existing order which sent by the waiters. Each order shall display the ordered item and their quantities.</w:t>
+        <w:t>Kitchen staff can update status of an order(preaparing, ready) by viewing a list of existing order which sent by the waiters. Each order shall display the</w:t>
+      </w:r>
+      <w:r>
+        <w:rPr>
+          <w:rFonts w:asciiTheme="majorHAnsi" w:hAnsiTheme="majorHAnsi" w:cstheme="majorHAnsi"/>
+          <w:sz w:val="28"/>
+          <w:szCs w:val="28"/>
+          <w:lang w:val="en-US"/>
+        </w:rPr>
+        <w:t xml:space="preserve"> order_id,</w:t>
+      </w:r>
+      <w:r>
+        <w:rPr>
+          <w:rFonts w:asciiTheme="majorHAnsi" w:hAnsiTheme="majorHAnsi" w:cstheme="majorHAnsi"/>
+          <w:sz w:val="28"/>
+          <w:szCs w:val="28"/>
+          <w:lang w:val="en-US"/>
+        </w:rPr>
+        <w:t xml:space="preserve"> ordered item and their quantities.</w:t>
       </w:r>
     </w:p>
     <w:p>
@@ -2648,25 +2927,8 @@
           <w:szCs w:val="28"/>
           <w:lang w:val="en-US"/>
         </w:rPr>
-        <w:t>When an order item is marked as "Ready", the system shall automatically</w:t>
-      </w:r>
-      <w:r>
-        <w:rPr>
-          <w:rFonts w:asciiTheme="majorHAnsi" w:hAnsiTheme="majorHAnsi" w:cstheme="majorHAnsi"/>
-          <w:sz w:val="28"/>
-          <w:szCs w:val="28"/>
-          <w:lang w:val="en-US"/>
-        </w:rPr>
-        <w:t xml:space="preserve"> </w:t>
-      </w:r>
-      <w:r>
-        <w:rPr>
-          <w:rFonts w:asciiTheme="majorHAnsi" w:hAnsiTheme="majorHAnsi" w:cstheme="majorHAnsi"/>
-          <w:sz w:val="28"/>
-          <w:szCs w:val="28"/>
-          <w:lang w:val="en-US"/>
-        </w:rPr>
-        <w:t>deduct the corresponding ingredient quantities from the inventory.</w:t>
+        <w:lastRenderedPageBreak/>
+        <w:t>When an order item is marked as "Ready", the system shall automatically deduct the corresponding ingredient quantities from the inventory.</w:t>
       </w:r>
     </w:p>
     <w:p>
@@ -2692,7 +2954,34 @@
           <w:szCs w:val="28"/>
           <w:lang w:val="en-US"/>
         </w:rPr>
-        <w:t>The system shall store the updated status and update inventory information and make them available to relevant staff.</w:t>
+        <w:t>Whenever the order is marked as “Ready”, t</w:t>
+      </w:r>
+      <w:r>
+        <w:rPr>
+          <w:rFonts w:asciiTheme="majorHAnsi" w:hAnsiTheme="majorHAnsi" w:cstheme="majorHAnsi"/>
+          <w:sz w:val="28"/>
+          <w:szCs w:val="28"/>
+          <w:lang w:val="en-US"/>
+        </w:rPr>
+        <w:t>he system shall store the updated status</w:t>
+      </w:r>
+      <w:r>
+        <w:rPr>
+          <w:rFonts w:asciiTheme="majorHAnsi" w:hAnsiTheme="majorHAnsi" w:cstheme="majorHAnsi"/>
+          <w:sz w:val="28"/>
+          <w:szCs w:val="28"/>
+          <w:lang w:val="en-US"/>
+        </w:rPr>
+        <w:t xml:space="preserve"> into database</w:t>
+      </w:r>
+      <w:r>
+        <w:rPr>
+          <w:rFonts w:asciiTheme="majorHAnsi" w:hAnsiTheme="majorHAnsi" w:cstheme="majorHAnsi"/>
+          <w:sz w:val="28"/>
+          <w:szCs w:val="28"/>
+          <w:lang w:val="en-US"/>
+        </w:rPr>
+        <w:t xml:space="preserve"> and update inventory information and make them available to relevant staff.</w:t>
       </w:r>
     </w:p>
     <w:p>
@@ -2715,14 +3004,18 @@
         <w:jc w:val="both"/>
         <w:rPr>
           <w:rFonts w:asciiTheme="majorHAnsi" w:hAnsiTheme="majorHAnsi" w:cstheme="majorHAnsi"/>
-          <w:sz w:val="28"/>
-          <w:szCs w:val="28"/>
-          <w:lang w:val="en-US"/>
-        </w:rPr>
-      </w:pPr>
-      <w:r>
-        <w:rPr>
-          <w:rFonts w:asciiTheme="majorHAnsi" w:hAnsiTheme="majorHAnsi" w:cstheme="majorHAnsi"/>
+          <w:b/>
+          <w:bCs/>
+          <w:sz w:val="28"/>
+          <w:szCs w:val="28"/>
+          <w:lang w:val="en-US"/>
+        </w:rPr>
+      </w:pPr>
+      <w:r>
+        <w:rPr>
+          <w:rFonts w:asciiTheme="majorHAnsi" w:hAnsiTheme="majorHAnsi" w:cstheme="majorHAnsi"/>
+          <w:b/>
+          <w:bCs/>
           <w:sz w:val="28"/>
           <w:szCs w:val="28"/>
           <w:lang w:val="en-US"/>
@@ -2753,8 +3046,25 @@
           <w:szCs w:val="28"/>
           <w:lang w:val="en-US"/>
         </w:rPr>
-        <w:lastRenderedPageBreak/>
-        <w:t>The cashier can view order details that require payment.</w:t>
+        <w:t xml:space="preserve">The cashier can </w:t>
+      </w:r>
+      <w:r>
+        <w:rPr>
+          <w:rFonts w:asciiTheme="majorHAnsi" w:hAnsiTheme="majorHAnsi" w:cstheme="majorHAnsi"/>
+          <w:sz w:val="28"/>
+          <w:szCs w:val="28"/>
+          <w:lang w:val="en-US"/>
+        </w:rPr>
+        <w:t>only view order that order status is ”Completed” and the system will display order detail and total bill</w:t>
+      </w:r>
+      <w:r>
+        <w:rPr>
+          <w:rFonts w:asciiTheme="majorHAnsi" w:hAnsiTheme="majorHAnsi" w:cstheme="majorHAnsi"/>
+          <w:sz w:val="28"/>
+          <w:szCs w:val="28"/>
+          <w:lang w:val="en-US"/>
+        </w:rPr>
+        <w:t>.</w:t>
       </w:r>
     </w:p>
     <w:p>
@@ -2780,16 +3090,43 @@
           <w:szCs w:val="28"/>
           <w:lang w:val="en-US"/>
         </w:rPr>
-        <w:t xml:space="preserve">The system shall automatically calculate the total bill based on ordered item and quantities. Then </w:t>
-      </w:r>
-      <w:r>
-        <w:rPr>
-          <w:rFonts w:asciiTheme="majorHAnsi" w:hAnsiTheme="majorHAnsi" w:cstheme="majorHAnsi"/>
-          <w:sz w:val="28"/>
-          <w:szCs w:val="28"/>
-          <w:lang w:val="en-US"/>
-        </w:rPr>
-        <w:t>the cashier can process payment for an order.</w:t>
+        <w:t>The system shall automatically calculate the total bill based on ordered item and quantities</w:t>
+      </w:r>
+      <w:r>
+        <w:rPr>
+          <w:rFonts w:asciiTheme="majorHAnsi" w:hAnsiTheme="majorHAnsi" w:cstheme="majorHAnsi"/>
+          <w:sz w:val="28"/>
+          <w:szCs w:val="28"/>
+          <w:lang w:val="en-US"/>
+        </w:rPr>
+        <w:t xml:space="preserve"> and it will generate a payment automatically with payment detail(payment_id, amout of order_item, payment_method,payment_time, and status).</w:t>
+      </w:r>
+      <w:r>
+        <w:rPr>
+          <w:rFonts w:asciiTheme="majorHAnsi" w:hAnsiTheme="majorHAnsi" w:cstheme="majorHAnsi"/>
+          <w:sz w:val="28"/>
+          <w:szCs w:val="28"/>
+          <w:lang w:val="en-US"/>
+        </w:rPr>
+        <w:t xml:space="preserve">Then </w:t>
+      </w:r>
+      <w:r>
+        <w:rPr>
+          <w:rFonts w:asciiTheme="majorHAnsi" w:hAnsiTheme="majorHAnsi" w:cstheme="majorHAnsi"/>
+          <w:sz w:val="28"/>
+          <w:szCs w:val="28"/>
+          <w:lang w:val="en-US"/>
+        </w:rPr>
+        <w:t>the cashier can process payment for order.</w:t>
+      </w:r>
+      <w:r>
+        <w:rPr>
+          <w:rFonts w:asciiTheme="majorHAnsi" w:hAnsiTheme="majorHAnsi" w:cstheme="majorHAnsi"/>
+          <w:sz w:val="28"/>
+          <w:szCs w:val="28"/>
+          <w:lang w:val="en-US"/>
+        </w:rPr>
+        <w:t xml:space="preserve"> There is four status of it(Pending is the default status when customers is paying, Paid if customer paid successfully, failed if online method have some error while paying, refunded if customer want to refund). Payment status will be updated automatically by the system.</w:t>
       </w:r>
     </w:p>
     <w:p>
@@ -2815,6 +3152,50 @@
           <w:szCs w:val="28"/>
           <w:lang w:val="en-US"/>
         </w:rPr>
+        <w:t>The cashier will have to input an interger from 0-2 for payment method include 0(pay with cash), 1(pay with credit card), 2(o</w:t>
+      </w:r>
+      <w:r>
+        <w:rPr>
+          <w:rFonts w:asciiTheme="majorHAnsi" w:hAnsiTheme="majorHAnsi" w:cstheme="majorHAnsi"/>
+          <w:sz w:val="28"/>
+          <w:szCs w:val="28"/>
+          <w:lang w:val="en-US"/>
+        </w:rPr>
+        <w:t>nline method</w:t>
+      </w:r>
+      <w:r>
+        <w:rPr>
+          <w:rFonts w:asciiTheme="majorHAnsi" w:hAnsiTheme="majorHAnsi" w:cstheme="majorHAnsi"/>
+          <w:sz w:val="28"/>
+          <w:szCs w:val="28"/>
+          <w:lang w:val="en-US"/>
+        </w:rPr>
+        <w:t>).</w:t>
+      </w:r>
+    </w:p>
+    <w:p>
+      <w:pPr>
+        <w:pStyle w:val="ListParagraph"/>
+        <w:numPr>
+          <w:ilvl w:val="0"/>
+          <w:numId w:val="10"/>
+        </w:numPr>
+        <w:spacing w:after="120" w:line="360" w:lineRule="auto"/>
+        <w:jc w:val="both"/>
+        <w:rPr>
+          <w:rFonts w:asciiTheme="majorHAnsi" w:hAnsiTheme="majorHAnsi" w:cstheme="majorHAnsi"/>
+          <w:sz w:val="28"/>
+          <w:szCs w:val="28"/>
+          <w:lang w:val="en-US"/>
+        </w:rPr>
+      </w:pPr>
+      <w:r>
+        <w:rPr>
+          <w:rFonts w:asciiTheme="majorHAnsi" w:hAnsiTheme="majorHAnsi" w:cstheme="majorHAnsi"/>
+          <w:sz w:val="28"/>
+          <w:szCs w:val="28"/>
+          <w:lang w:val="en-US"/>
+        </w:rPr>
         <w:t>After the order has been paid, the system shall update the order status to “Paid”.</w:t>
       </w:r>
     </w:p>
@@ -2825,14 +3206,18 @@
         <w:jc w:val="both"/>
         <w:rPr>
           <w:rFonts w:asciiTheme="majorHAnsi" w:hAnsiTheme="majorHAnsi" w:cstheme="majorHAnsi"/>
-          <w:sz w:val="28"/>
-          <w:szCs w:val="28"/>
-          <w:lang w:val="en-US"/>
-        </w:rPr>
-      </w:pPr>
-      <w:r>
-        <w:rPr>
-          <w:rFonts w:asciiTheme="majorHAnsi" w:hAnsiTheme="majorHAnsi" w:cstheme="majorHAnsi"/>
+          <w:b/>
+          <w:bCs/>
+          <w:sz w:val="28"/>
+          <w:szCs w:val="28"/>
+          <w:lang w:val="en-US"/>
+        </w:rPr>
+      </w:pPr>
+      <w:r>
+        <w:rPr>
+          <w:rFonts w:asciiTheme="majorHAnsi" w:hAnsiTheme="majorHAnsi" w:cstheme="majorHAnsi"/>
+          <w:b/>
+          <w:bCs/>
           <w:sz w:val="28"/>
           <w:szCs w:val="28"/>
           <w:lang w:val="en-US"/>
@@ -2873,18 +3258,23 @@
         <w:jc w:val="both"/>
         <w:rPr>
           <w:rFonts w:asciiTheme="majorHAnsi" w:hAnsiTheme="majorHAnsi" w:cstheme="majorHAnsi"/>
-          <w:sz w:val="28"/>
-          <w:szCs w:val="28"/>
-          <w:lang w:val="en-US"/>
-        </w:rPr>
-      </w:pPr>
-      <w:r>
-        <w:rPr>
-          <w:rFonts w:asciiTheme="majorHAnsi" w:hAnsiTheme="majorHAnsi" w:cstheme="majorHAnsi"/>
-          <w:sz w:val="28"/>
-          <w:szCs w:val="28"/>
-          <w:lang w:val="en-US"/>
-        </w:rPr>
+          <w:b/>
+          <w:bCs/>
+          <w:sz w:val="28"/>
+          <w:szCs w:val="28"/>
+          <w:lang w:val="en-US"/>
+        </w:rPr>
+      </w:pPr>
+      <w:r>
+        <w:rPr>
+          <w:rFonts w:asciiTheme="majorHAnsi" w:hAnsiTheme="majorHAnsi" w:cstheme="majorHAnsi"/>
+          <w:b/>
+          <w:bCs/>
+          <w:sz w:val="28"/>
+          <w:szCs w:val="28"/>
+          <w:lang w:val="en-US"/>
+        </w:rPr>
+        <w:lastRenderedPageBreak/>
         <w:t>-Manage menu(manager):</w:t>
       </w:r>
     </w:p>

</xml_diff>

<commit_message>
+ them class diagram+ class to database
</commit_message>
<xml_diff>
--- a/Group03_spectification.docx
+++ b/Group03_spectification.docx
@@ -4206,6 +4206,1042 @@
     </w:p>
     <w:p>
       <w:pPr>
+        <w:pStyle w:val="ListParagraph"/>
+        <w:spacing w:after="120" w:line="360" w:lineRule="auto"/>
+        <w:ind w:left="0" w:firstLine="851"/>
+        <w:jc w:val="both"/>
+        <w:rPr>
+          <w:rFonts w:asciiTheme="majorHAnsi" w:hAnsiTheme="majorHAnsi" w:cstheme="majorHAnsi"/>
+          <w:sz w:val="28"/>
+          <w:szCs w:val="28"/>
+          <w:lang w:val="en-US"/>
+        </w:rPr>
+      </w:pPr>
+    </w:p>
+    <w:p>
+      <w:pPr>
+        <w:spacing w:after="120" w:line="360" w:lineRule="auto"/>
+        <w:jc w:val="center"/>
+        <w:rPr>
+          <w:rFonts w:asciiTheme="majorHAnsi" w:hAnsiTheme="majorHAnsi" w:cstheme="majorHAnsi"/>
+          <w:b/>
+          <w:bCs/>
+          <w:sz w:val="28"/>
+          <w:szCs w:val="28"/>
+          <w:lang w:val="en-US"/>
+        </w:rPr>
+      </w:pPr>
+      <w:r>
+        <w:rPr>
+          <w:rFonts w:asciiTheme="majorHAnsi" w:hAnsiTheme="majorHAnsi" w:cstheme="majorHAnsi"/>
+          <w:b/>
+          <w:bCs/>
+          <w:sz w:val="28"/>
+          <w:szCs w:val="28"/>
+          <w:lang w:val="en-US"/>
+        </w:rPr>
+        <w:t>III. CLASS DIAGRAM</w:t>
+      </w:r>
+    </w:p>
+    <w:p>
+      <w:pPr>
+        <w:spacing w:after="120" w:line="360" w:lineRule="auto"/>
+        <w:ind w:firstLine="851"/>
+        <w:jc w:val="both"/>
+        <w:rPr>
+          <w:rFonts w:asciiTheme="majorHAnsi" w:hAnsiTheme="majorHAnsi" w:cstheme="majorHAnsi"/>
+          <w:b/>
+          <w:bCs/>
+          <w:sz w:val="28"/>
+          <w:szCs w:val="28"/>
+          <w:lang w:val="en-US"/>
+        </w:rPr>
+      </w:pPr>
+      <w:r>
+        <w:rPr>
+          <w:rFonts w:asciiTheme="majorHAnsi" w:hAnsiTheme="majorHAnsi" w:cstheme="majorHAnsi"/>
+          <w:b/>
+          <w:bCs/>
+          <w:sz w:val="28"/>
+          <w:szCs w:val="28"/>
+          <w:lang w:val="en-US"/>
+        </w:rPr>
+        <w:t>3.1 Diagram</w:t>
+      </w:r>
+    </w:p>
+    <w:p>
+      <w:pPr>
+        <w:pStyle w:val="ListParagraph"/>
+        <w:spacing w:after="120" w:line="360" w:lineRule="auto"/>
+        <w:ind w:left="0" w:firstLine="851"/>
+        <w:jc w:val="both"/>
+        <w:rPr>
+          <w:rFonts w:asciiTheme="majorHAnsi" w:hAnsiTheme="majorHAnsi" w:cstheme="majorHAnsi"/>
+          <w:b/>
+          <w:bCs/>
+          <w:sz w:val="28"/>
+          <w:szCs w:val="28"/>
+          <w:lang w:val="en-US"/>
+        </w:rPr>
+      </w:pPr>
+      <w:r>
+        <w:rPr>
+          <w:rFonts w:asciiTheme="majorHAnsi" w:hAnsiTheme="majorHAnsi" w:cstheme="majorHAnsi"/>
+          <w:noProof/>
+          <w:sz w:val="28"/>
+          <w:szCs w:val="28"/>
+          <w:lang w:val="en-US"/>
+        </w:rPr>
+        <w:lastRenderedPageBreak/>
+        <w:drawing>
+          <wp:anchor distT="0" distB="0" distL="114300" distR="114300" simplePos="0" relativeHeight="251661312" behindDoc="0" locked="0" layoutInCell="1" allowOverlap="1" wp14:anchorId="22AECC25" wp14:editId="5D2DDCDC">
+            <wp:simplePos x="0" y="0"/>
+            <wp:positionH relativeFrom="margin">
+              <wp:align>left</wp:align>
+            </wp:positionH>
+            <wp:positionV relativeFrom="paragraph">
+              <wp:posOffset>-304</wp:posOffset>
+            </wp:positionV>
+            <wp:extent cx="5579745" cy="8208645"/>
+            <wp:effectExtent l="0" t="0" r="1905" b="1905"/>
+            <wp:wrapThrough wrapText="bothSides">
+              <wp:wrapPolygon edited="0">
+                <wp:start x="0" y="0"/>
+                <wp:lineTo x="0" y="21555"/>
+                <wp:lineTo x="21534" y="21555"/>
+                <wp:lineTo x="21534" y="0"/>
+                <wp:lineTo x="0" y="0"/>
+              </wp:wrapPolygon>
+            </wp:wrapThrough>
+            <wp:docPr id="349366375" name="Picture 2"/>
+            <wp:cNvGraphicFramePr>
+              <a:graphicFrameLocks xmlns:a="http://schemas.openxmlformats.org/drawingml/2006/main" noChangeAspect="1"/>
+            </wp:cNvGraphicFramePr>
+            <a:graphic xmlns:a="http://schemas.openxmlformats.org/drawingml/2006/main">
+              <a:graphicData uri="http://schemas.openxmlformats.org/drawingml/2006/picture">
+                <pic:pic xmlns:pic="http://schemas.openxmlformats.org/drawingml/2006/picture">
+                  <pic:nvPicPr>
+                    <pic:cNvPr id="349366375" name="Picture 349366375"/>
+                    <pic:cNvPicPr/>
+                  </pic:nvPicPr>
+                  <pic:blipFill>
+                    <a:blip r:embed="rId13">
+                      <a:extLst>
+                        <a:ext uri="{28A0092B-C50C-407E-A947-70E740481C1C}">
+                          <a14:useLocalDpi xmlns:a14="http://schemas.microsoft.com/office/drawing/2010/main" val="0"/>
+                        </a:ext>
+                      </a:extLst>
+                    </a:blip>
+                    <a:stretch>
+                      <a:fillRect/>
+                    </a:stretch>
+                  </pic:blipFill>
+                  <pic:spPr>
+                    <a:xfrm>
+                      <a:off x="0" y="0"/>
+                      <a:ext cx="5579745" cy="8208645"/>
+                    </a:xfrm>
+                    <a:prstGeom prst="rect">
+                      <a:avLst/>
+                    </a:prstGeom>
+                  </pic:spPr>
+                </pic:pic>
+              </a:graphicData>
+            </a:graphic>
+            <wp14:sizeRelH relativeFrom="page">
+              <wp14:pctWidth>0</wp14:pctWidth>
+            </wp14:sizeRelH>
+            <wp14:sizeRelV relativeFrom="page">
+              <wp14:pctHeight>0</wp14:pctHeight>
+            </wp14:sizeRelV>
+          </wp:anchor>
+        </w:drawing>
+      </w:r>
+    </w:p>
+    <w:p>
+      <w:pPr>
+        <w:pStyle w:val="ListParagraph"/>
+        <w:spacing w:after="120" w:line="360" w:lineRule="auto"/>
+        <w:ind w:left="0" w:firstLine="851"/>
+        <w:jc w:val="both"/>
+        <w:rPr>
+          <w:rFonts w:asciiTheme="majorHAnsi" w:hAnsiTheme="majorHAnsi" w:cstheme="majorHAnsi"/>
+          <w:b/>
+          <w:bCs/>
+          <w:sz w:val="28"/>
+          <w:szCs w:val="28"/>
+          <w:lang w:val="en-US"/>
+        </w:rPr>
+      </w:pPr>
+      <w:r>
+        <w:rPr>
+          <w:rFonts w:asciiTheme="majorHAnsi" w:hAnsiTheme="majorHAnsi" w:cstheme="majorHAnsi"/>
+          <w:b/>
+          <w:bCs/>
+          <w:sz w:val="28"/>
+          <w:szCs w:val="28"/>
+          <w:lang w:val="en-US"/>
+        </w:rPr>
+        <w:lastRenderedPageBreak/>
+        <w:t>3.2 Database</w:t>
+      </w:r>
+    </w:p>
+    <w:p>
+      <w:pPr>
+        <w:pStyle w:val="ListParagraph"/>
+        <w:spacing w:after="120" w:line="360" w:lineRule="auto"/>
+        <w:ind w:left="0" w:firstLine="851"/>
+        <w:jc w:val="both"/>
+        <w:rPr>
+          <w:rFonts w:asciiTheme="majorHAnsi" w:hAnsiTheme="majorHAnsi" w:cstheme="majorHAnsi"/>
+          <w:b/>
+          <w:bCs/>
+          <w:sz w:val="28"/>
+          <w:szCs w:val="28"/>
+          <w:lang w:val="en-US"/>
+        </w:rPr>
+      </w:pPr>
+      <w:r>
+        <w:rPr>
+          <w:rFonts w:asciiTheme="majorHAnsi" w:hAnsiTheme="majorHAnsi" w:cstheme="majorHAnsi"/>
+          <w:b/>
+          <w:bCs/>
+          <w:noProof/>
+          <w:sz w:val="28"/>
+          <w:szCs w:val="28"/>
+          <w:lang w:val="en-US"/>
+        </w:rPr>
+        <w:drawing>
+          <wp:inline distT="0" distB="0" distL="0" distR="0" wp14:anchorId="037C5D10" wp14:editId="21F3C8E9">
+            <wp:extent cx="5579745" cy="7153275"/>
+            <wp:effectExtent l="0" t="0" r="1905" b="9525"/>
+            <wp:docPr id="1488392869" name="Picture 2"/>
+            <wp:cNvGraphicFramePr>
+              <a:graphicFrameLocks xmlns:a="http://schemas.openxmlformats.org/drawingml/2006/main" noChangeAspect="1"/>
+            </wp:cNvGraphicFramePr>
+            <a:graphic xmlns:a="http://schemas.openxmlformats.org/drawingml/2006/main">
+              <a:graphicData uri="http://schemas.openxmlformats.org/drawingml/2006/picture">
+                <pic:pic xmlns:pic="http://schemas.openxmlformats.org/drawingml/2006/picture">
+                  <pic:nvPicPr>
+                    <pic:cNvPr id="1488392869" name="Picture 1488392869"/>
+                    <pic:cNvPicPr/>
+                  </pic:nvPicPr>
+                  <pic:blipFill>
+                    <a:blip r:embed="rId14">
+                      <a:extLst>
+                        <a:ext uri="{28A0092B-C50C-407E-A947-70E740481C1C}">
+                          <a14:useLocalDpi xmlns:a14="http://schemas.microsoft.com/office/drawing/2010/main" val="0"/>
+                        </a:ext>
+                      </a:extLst>
+                    </a:blip>
+                    <a:stretch>
+                      <a:fillRect/>
+                    </a:stretch>
+                  </pic:blipFill>
+                  <pic:spPr>
+                    <a:xfrm>
+                      <a:off x="0" y="0"/>
+                      <a:ext cx="5579745" cy="7153275"/>
+                    </a:xfrm>
+                    <a:prstGeom prst="rect">
+                      <a:avLst/>
+                    </a:prstGeom>
+                  </pic:spPr>
+                </pic:pic>
+              </a:graphicData>
+            </a:graphic>
+          </wp:inline>
+        </w:drawing>
+      </w:r>
+    </w:p>
+    <w:p>
+      <w:pPr>
+        <w:pStyle w:val="ListParagraph"/>
+        <w:spacing w:after="120" w:line="360" w:lineRule="auto"/>
+        <w:ind w:left="0" w:firstLine="851"/>
+        <w:jc w:val="both"/>
+        <w:rPr>
+          <w:rFonts w:asciiTheme="majorHAnsi" w:hAnsiTheme="majorHAnsi" w:cstheme="majorHAnsi"/>
+          <w:b/>
+          <w:bCs/>
+          <w:sz w:val="28"/>
+          <w:szCs w:val="28"/>
+          <w:lang w:val="en-US"/>
+        </w:rPr>
+      </w:pPr>
+    </w:p>
+    <w:p>
+      <w:pPr>
+        <w:pStyle w:val="ListParagraph"/>
+        <w:spacing w:after="120" w:line="360" w:lineRule="auto"/>
+        <w:ind w:left="0" w:firstLine="851"/>
+        <w:jc w:val="both"/>
+        <w:rPr>
+          <w:rFonts w:asciiTheme="majorHAnsi" w:hAnsiTheme="majorHAnsi" w:cstheme="majorHAnsi"/>
+          <w:sz w:val="28"/>
+          <w:szCs w:val="28"/>
+          <w:lang w:val="en-US"/>
+        </w:rPr>
+      </w:pPr>
+    </w:p>
+    <w:p>
+      <w:pPr>
+        <w:pStyle w:val="ListParagraph"/>
+        <w:spacing w:after="120" w:line="360" w:lineRule="auto"/>
+        <w:ind w:left="0" w:firstLine="851"/>
+        <w:jc w:val="both"/>
+        <w:rPr>
+          <w:rFonts w:asciiTheme="majorHAnsi" w:hAnsiTheme="majorHAnsi" w:cstheme="majorHAnsi"/>
+          <w:sz w:val="28"/>
+          <w:szCs w:val="28"/>
+          <w:lang w:val="en-US"/>
+        </w:rPr>
+      </w:pPr>
+    </w:p>
+    <w:p>
+      <w:pPr>
+        <w:pStyle w:val="ListParagraph"/>
+        <w:spacing w:after="120" w:line="360" w:lineRule="auto"/>
+        <w:ind w:left="0" w:firstLine="851"/>
+        <w:jc w:val="both"/>
+        <w:rPr>
+          <w:rFonts w:asciiTheme="majorHAnsi" w:hAnsiTheme="majorHAnsi" w:cstheme="majorHAnsi"/>
+          <w:sz w:val="28"/>
+          <w:szCs w:val="28"/>
+          <w:lang w:val="en-US"/>
+        </w:rPr>
+      </w:pPr>
+    </w:p>
+    <w:p>
+      <w:pPr>
+        <w:pStyle w:val="ListParagraph"/>
+        <w:spacing w:after="120" w:line="360" w:lineRule="auto"/>
+        <w:ind w:left="0" w:firstLine="851"/>
+        <w:jc w:val="both"/>
+        <w:rPr>
+          <w:rFonts w:asciiTheme="majorHAnsi" w:hAnsiTheme="majorHAnsi" w:cstheme="majorHAnsi"/>
+          <w:sz w:val="28"/>
+          <w:szCs w:val="28"/>
+          <w:lang w:val="en-US"/>
+        </w:rPr>
+      </w:pPr>
+    </w:p>
+    <w:p>
+      <w:pPr>
+        <w:pStyle w:val="ListParagraph"/>
+        <w:spacing w:after="120" w:line="360" w:lineRule="auto"/>
+        <w:ind w:left="0" w:firstLine="851"/>
+        <w:jc w:val="both"/>
+        <w:rPr>
+          <w:rFonts w:asciiTheme="majorHAnsi" w:hAnsiTheme="majorHAnsi" w:cstheme="majorHAnsi"/>
+          <w:sz w:val="28"/>
+          <w:szCs w:val="28"/>
+          <w:lang w:val="en-US"/>
+        </w:rPr>
+      </w:pPr>
+    </w:p>
+    <w:p>
+      <w:pPr>
+        <w:pStyle w:val="ListParagraph"/>
+        <w:spacing w:after="120" w:line="360" w:lineRule="auto"/>
+        <w:ind w:left="0" w:firstLine="851"/>
+        <w:jc w:val="both"/>
+        <w:rPr>
+          <w:rFonts w:asciiTheme="majorHAnsi" w:hAnsiTheme="majorHAnsi" w:cstheme="majorHAnsi"/>
+          <w:sz w:val="28"/>
+          <w:szCs w:val="28"/>
+          <w:lang w:val="en-US"/>
+        </w:rPr>
+      </w:pPr>
+    </w:p>
+    <w:p>
+      <w:pPr>
+        <w:pStyle w:val="ListParagraph"/>
+        <w:spacing w:after="120" w:line="360" w:lineRule="auto"/>
+        <w:ind w:left="0" w:firstLine="851"/>
+        <w:jc w:val="both"/>
+        <w:rPr>
+          <w:rFonts w:asciiTheme="majorHAnsi" w:hAnsiTheme="majorHAnsi" w:cstheme="majorHAnsi"/>
+          <w:sz w:val="28"/>
+          <w:szCs w:val="28"/>
+          <w:lang w:val="en-US"/>
+        </w:rPr>
+      </w:pPr>
+    </w:p>
+    <w:p>
+      <w:pPr>
+        <w:pStyle w:val="ListParagraph"/>
+        <w:spacing w:after="120" w:line="360" w:lineRule="auto"/>
+        <w:ind w:left="0" w:firstLine="851"/>
+        <w:jc w:val="both"/>
+        <w:rPr>
+          <w:rFonts w:asciiTheme="majorHAnsi" w:hAnsiTheme="majorHAnsi" w:cstheme="majorHAnsi"/>
+          <w:sz w:val="28"/>
+          <w:szCs w:val="28"/>
+          <w:lang w:val="en-US"/>
+        </w:rPr>
+      </w:pPr>
+    </w:p>
+    <w:p>
+      <w:pPr>
+        <w:pStyle w:val="ListParagraph"/>
+        <w:spacing w:after="120" w:line="360" w:lineRule="auto"/>
+        <w:ind w:left="0" w:firstLine="851"/>
+        <w:jc w:val="both"/>
+        <w:rPr>
+          <w:rFonts w:asciiTheme="majorHAnsi" w:hAnsiTheme="majorHAnsi" w:cstheme="majorHAnsi"/>
+          <w:sz w:val="28"/>
+          <w:szCs w:val="28"/>
+          <w:lang w:val="en-US"/>
+        </w:rPr>
+      </w:pPr>
+    </w:p>
+    <w:p>
+      <w:pPr>
+        <w:pStyle w:val="ListParagraph"/>
+        <w:spacing w:after="120" w:line="360" w:lineRule="auto"/>
+        <w:ind w:left="0" w:firstLine="851"/>
+        <w:jc w:val="both"/>
+        <w:rPr>
+          <w:rFonts w:asciiTheme="majorHAnsi" w:hAnsiTheme="majorHAnsi" w:cstheme="majorHAnsi"/>
+          <w:sz w:val="28"/>
+          <w:szCs w:val="28"/>
+          <w:lang w:val="en-US"/>
+        </w:rPr>
+      </w:pPr>
+    </w:p>
+    <w:p>
+      <w:pPr>
+        <w:pStyle w:val="ListParagraph"/>
+        <w:spacing w:after="120" w:line="360" w:lineRule="auto"/>
+        <w:ind w:left="0" w:firstLine="851"/>
+        <w:jc w:val="both"/>
+        <w:rPr>
+          <w:rFonts w:asciiTheme="majorHAnsi" w:hAnsiTheme="majorHAnsi" w:cstheme="majorHAnsi"/>
+          <w:sz w:val="28"/>
+          <w:szCs w:val="28"/>
+          <w:lang w:val="en-US"/>
+        </w:rPr>
+      </w:pPr>
+    </w:p>
+    <w:p>
+      <w:pPr>
+        <w:pStyle w:val="ListParagraph"/>
+        <w:spacing w:after="120" w:line="360" w:lineRule="auto"/>
+        <w:ind w:left="0" w:firstLine="851"/>
+        <w:jc w:val="both"/>
+        <w:rPr>
+          <w:rFonts w:asciiTheme="majorHAnsi" w:hAnsiTheme="majorHAnsi" w:cstheme="majorHAnsi"/>
+          <w:sz w:val="28"/>
+          <w:szCs w:val="28"/>
+          <w:lang w:val="en-US"/>
+        </w:rPr>
+      </w:pPr>
+    </w:p>
+    <w:p>
+      <w:pPr>
+        <w:pStyle w:val="ListParagraph"/>
+        <w:spacing w:after="120" w:line="360" w:lineRule="auto"/>
+        <w:ind w:left="0" w:firstLine="851"/>
+        <w:jc w:val="both"/>
+        <w:rPr>
+          <w:rFonts w:asciiTheme="majorHAnsi" w:hAnsiTheme="majorHAnsi" w:cstheme="majorHAnsi"/>
+          <w:sz w:val="28"/>
+          <w:szCs w:val="28"/>
+          <w:lang w:val="en-US"/>
+        </w:rPr>
+      </w:pPr>
+    </w:p>
+    <w:p>
+      <w:pPr>
+        <w:pStyle w:val="ListParagraph"/>
+        <w:spacing w:after="120" w:line="360" w:lineRule="auto"/>
+        <w:ind w:left="0" w:firstLine="851"/>
+        <w:jc w:val="both"/>
+        <w:rPr>
+          <w:rFonts w:asciiTheme="majorHAnsi" w:hAnsiTheme="majorHAnsi" w:cstheme="majorHAnsi"/>
+          <w:sz w:val="28"/>
+          <w:szCs w:val="28"/>
+          <w:lang w:val="en-US"/>
+        </w:rPr>
+      </w:pPr>
+    </w:p>
+    <w:p>
+      <w:pPr>
+        <w:pStyle w:val="ListParagraph"/>
+        <w:spacing w:after="120" w:line="360" w:lineRule="auto"/>
+        <w:ind w:left="0" w:firstLine="851"/>
+        <w:jc w:val="both"/>
+        <w:rPr>
+          <w:rFonts w:asciiTheme="majorHAnsi" w:hAnsiTheme="majorHAnsi" w:cstheme="majorHAnsi"/>
+          <w:sz w:val="28"/>
+          <w:szCs w:val="28"/>
+          <w:lang w:val="en-US"/>
+        </w:rPr>
+      </w:pPr>
+    </w:p>
+    <w:p>
+      <w:pPr>
+        <w:pStyle w:val="ListParagraph"/>
+        <w:spacing w:after="120" w:line="360" w:lineRule="auto"/>
+        <w:ind w:left="0" w:firstLine="851"/>
+        <w:jc w:val="both"/>
+        <w:rPr>
+          <w:rFonts w:asciiTheme="majorHAnsi" w:hAnsiTheme="majorHAnsi" w:cstheme="majorHAnsi"/>
+          <w:sz w:val="28"/>
+          <w:szCs w:val="28"/>
+          <w:lang w:val="en-US"/>
+        </w:rPr>
+      </w:pPr>
+    </w:p>
+    <w:p>
+      <w:pPr>
+        <w:pStyle w:val="ListParagraph"/>
+        <w:spacing w:after="120" w:line="360" w:lineRule="auto"/>
+        <w:ind w:left="0" w:firstLine="851"/>
+        <w:jc w:val="both"/>
+        <w:rPr>
+          <w:rFonts w:asciiTheme="majorHAnsi" w:hAnsiTheme="majorHAnsi" w:cstheme="majorHAnsi"/>
+          <w:sz w:val="28"/>
+          <w:szCs w:val="28"/>
+          <w:lang w:val="en-US"/>
+        </w:rPr>
+      </w:pPr>
+    </w:p>
+    <w:p>
+      <w:pPr>
+        <w:pStyle w:val="ListParagraph"/>
+        <w:spacing w:after="120" w:line="360" w:lineRule="auto"/>
+        <w:ind w:left="0" w:firstLine="851"/>
+        <w:jc w:val="both"/>
+        <w:rPr>
+          <w:rFonts w:asciiTheme="majorHAnsi" w:hAnsiTheme="majorHAnsi" w:cstheme="majorHAnsi"/>
+          <w:sz w:val="28"/>
+          <w:szCs w:val="28"/>
+          <w:lang w:val="en-US"/>
+        </w:rPr>
+      </w:pPr>
+    </w:p>
+    <w:p>
+      <w:pPr>
+        <w:pStyle w:val="ListParagraph"/>
+        <w:spacing w:after="120" w:line="360" w:lineRule="auto"/>
+        <w:ind w:left="0" w:firstLine="851"/>
+        <w:jc w:val="both"/>
+        <w:rPr>
+          <w:rFonts w:asciiTheme="majorHAnsi" w:hAnsiTheme="majorHAnsi" w:cstheme="majorHAnsi"/>
+          <w:sz w:val="28"/>
+          <w:szCs w:val="28"/>
+          <w:lang w:val="en-US"/>
+        </w:rPr>
+      </w:pPr>
+    </w:p>
+    <w:p>
+      <w:pPr>
+        <w:pStyle w:val="ListParagraph"/>
+        <w:spacing w:after="120" w:line="360" w:lineRule="auto"/>
+        <w:ind w:left="0" w:firstLine="851"/>
+        <w:jc w:val="both"/>
+        <w:rPr>
+          <w:rFonts w:asciiTheme="majorHAnsi" w:hAnsiTheme="majorHAnsi" w:cstheme="majorHAnsi"/>
+          <w:sz w:val="28"/>
+          <w:szCs w:val="28"/>
+          <w:lang w:val="en-US"/>
+        </w:rPr>
+      </w:pPr>
+    </w:p>
+    <w:p>
+      <w:pPr>
+        <w:pStyle w:val="ListParagraph"/>
+        <w:spacing w:after="120" w:line="360" w:lineRule="auto"/>
+        <w:ind w:left="0" w:firstLine="851"/>
+        <w:jc w:val="both"/>
+        <w:rPr>
+          <w:rFonts w:asciiTheme="majorHAnsi" w:hAnsiTheme="majorHAnsi" w:cstheme="majorHAnsi"/>
+          <w:sz w:val="28"/>
+          <w:szCs w:val="28"/>
+          <w:lang w:val="en-US"/>
+        </w:rPr>
+      </w:pPr>
+    </w:p>
+    <w:p>
+      <w:pPr>
+        <w:pStyle w:val="ListParagraph"/>
+        <w:spacing w:after="120" w:line="360" w:lineRule="auto"/>
+        <w:ind w:left="0" w:firstLine="851"/>
+        <w:jc w:val="both"/>
+        <w:rPr>
+          <w:rFonts w:asciiTheme="majorHAnsi" w:hAnsiTheme="majorHAnsi" w:cstheme="majorHAnsi"/>
+          <w:sz w:val="28"/>
+          <w:szCs w:val="28"/>
+          <w:lang w:val="en-US"/>
+        </w:rPr>
+      </w:pPr>
+    </w:p>
+    <w:p>
+      <w:pPr>
+        <w:pStyle w:val="ListParagraph"/>
+        <w:spacing w:after="120" w:line="360" w:lineRule="auto"/>
+        <w:ind w:left="0" w:firstLine="851"/>
+        <w:jc w:val="both"/>
+        <w:rPr>
+          <w:rFonts w:asciiTheme="majorHAnsi" w:hAnsiTheme="majorHAnsi" w:cstheme="majorHAnsi"/>
+          <w:sz w:val="28"/>
+          <w:szCs w:val="28"/>
+          <w:lang w:val="en-US"/>
+        </w:rPr>
+      </w:pPr>
+    </w:p>
+    <w:p>
+      <w:pPr>
+        <w:pStyle w:val="ListParagraph"/>
+        <w:spacing w:after="120" w:line="360" w:lineRule="auto"/>
+        <w:ind w:left="0" w:firstLine="851"/>
+        <w:jc w:val="both"/>
+        <w:rPr>
+          <w:rFonts w:asciiTheme="majorHAnsi" w:hAnsiTheme="majorHAnsi" w:cstheme="majorHAnsi"/>
+          <w:sz w:val="28"/>
+          <w:szCs w:val="28"/>
+          <w:lang w:val="en-US"/>
+        </w:rPr>
+      </w:pPr>
+    </w:p>
+    <w:p>
+      <w:pPr>
+        <w:pStyle w:val="ListParagraph"/>
+        <w:spacing w:after="120" w:line="360" w:lineRule="auto"/>
+        <w:ind w:left="0" w:firstLine="851"/>
+        <w:jc w:val="both"/>
+        <w:rPr>
+          <w:rFonts w:asciiTheme="majorHAnsi" w:hAnsiTheme="majorHAnsi" w:cstheme="majorHAnsi"/>
+          <w:sz w:val="28"/>
+          <w:szCs w:val="28"/>
+          <w:lang w:val="en-US"/>
+        </w:rPr>
+      </w:pPr>
+    </w:p>
+    <w:p>
+      <w:pPr>
+        <w:pStyle w:val="ListParagraph"/>
+        <w:spacing w:after="120" w:line="360" w:lineRule="auto"/>
+        <w:ind w:left="0" w:firstLine="851"/>
+        <w:jc w:val="both"/>
+        <w:rPr>
+          <w:rFonts w:asciiTheme="majorHAnsi" w:hAnsiTheme="majorHAnsi" w:cstheme="majorHAnsi"/>
+          <w:sz w:val="28"/>
+          <w:szCs w:val="28"/>
+          <w:lang w:val="en-US"/>
+        </w:rPr>
+      </w:pPr>
+    </w:p>
+    <w:p>
+      <w:pPr>
+        <w:pStyle w:val="ListParagraph"/>
+        <w:spacing w:after="120" w:line="360" w:lineRule="auto"/>
+        <w:ind w:left="0" w:firstLine="851"/>
+        <w:jc w:val="both"/>
+        <w:rPr>
+          <w:rFonts w:asciiTheme="majorHAnsi" w:hAnsiTheme="majorHAnsi" w:cstheme="majorHAnsi"/>
+          <w:sz w:val="28"/>
+          <w:szCs w:val="28"/>
+          <w:lang w:val="en-US"/>
+        </w:rPr>
+      </w:pPr>
+    </w:p>
+    <w:p>
+      <w:pPr>
+        <w:pStyle w:val="ListParagraph"/>
+        <w:spacing w:after="120" w:line="360" w:lineRule="auto"/>
+        <w:ind w:left="0" w:firstLine="851"/>
+        <w:jc w:val="both"/>
+        <w:rPr>
+          <w:rFonts w:asciiTheme="majorHAnsi" w:hAnsiTheme="majorHAnsi" w:cstheme="majorHAnsi"/>
+          <w:sz w:val="28"/>
+          <w:szCs w:val="28"/>
+          <w:lang w:val="en-US"/>
+        </w:rPr>
+      </w:pPr>
+    </w:p>
+    <w:p>
+      <w:pPr>
+        <w:pStyle w:val="ListParagraph"/>
+        <w:spacing w:after="120" w:line="360" w:lineRule="auto"/>
+        <w:ind w:left="0" w:firstLine="851"/>
+        <w:jc w:val="both"/>
+        <w:rPr>
+          <w:rFonts w:asciiTheme="majorHAnsi" w:hAnsiTheme="majorHAnsi" w:cstheme="majorHAnsi"/>
+          <w:sz w:val="28"/>
+          <w:szCs w:val="28"/>
+          <w:lang w:val="en-US"/>
+        </w:rPr>
+      </w:pPr>
+    </w:p>
+    <w:p>
+      <w:pPr>
+        <w:pStyle w:val="ListParagraph"/>
+        <w:spacing w:after="120" w:line="360" w:lineRule="auto"/>
+        <w:ind w:left="0" w:firstLine="851"/>
+        <w:jc w:val="both"/>
+        <w:rPr>
+          <w:rFonts w:asciiTheme="majorHAnsi" w:hAnsiTheme="majorHAnsi" w:cstheme="majorHAnsi"/>
+          <w:sz w:val="28"/>
+          <w:szCs w:val="28"/>
+          <w:lang w:val="en-US"/>
+        </w:rPr>
+      </w:pPr>
+    </w:p>
+    <w:p>
+      <w:pPr>
+        <w:pStyle w:val="ListParagraph"/>
+        <w:spacing w:after="120" w:line="360" w:lineRule="auto"/>
+        <w:ind w:left="0" w:firstLine="851"/>
+        <w:jc w:val="both"/>
+        <w:rPr>
+          <w:rFonts w:asciiTheme="majorHAnsi" w:hAnsiTheme="majorHAnsi" w:cstheme="majorHAnsi"/>
+          <w:sz w:val="28"/>
+          <w:szCs w:val="28"/>
+          <w:lang w:val="en-US"/>
+        </w:rPr>
+      </w:pPr>
+    </w:p>
+    <w:p>
+      <w:pPr>
+        <w:pStyle w:val="ListParagraph"/>
+        <w:spacing w:after="120" w:line="360" w:lineRule="auto"/>
+        <w:ind w:left="0" w:firstLine="851"/>
+        <w:jc w:val="both"/>
+        <w:rPr>
+          <w:rFonts w:asciiTheme="majorHAnsi" w:hAnsiTheme="majorHAnsi" w:cstheme="majorHAnsi"/>
+          <w:sz w:val="28"/>
+          <w:szCs w:val="28"/>
+          <w:lang w:val="en-US"/>
+        </w:rPr>
+      </w:pPr>
+    </w:p>
+    <w:p>
+      <w:pPr>
+        <w:pStyle w:val="ListParagraph"/>
+        <w:spacing w:after="120" w:line="360" w:lineRule="auto"/>
+        <w:ind w:left="0" w:firstLine="851"/>
+        <w:jc w:val="both"/>
+        <w:rPr>
+          <w:rFonts w:asciiTheme="majorHAnsi" w:hAnsiTheme="majorHAnsi" w:cstheme="majorHAnsi"/>
+          <w:sz w:val="28"/>
+          <w:szCs w:val="28"/>
+          <w:lang w:val="en-US"/>
+        </w:rPr>
+      </w:pPr>
+    </w:p>
+    <w:p>
+      <w:pPr>
+        <w:pStyle w:val="ListParagraph"/>
+        <w:spacing w:after="120" w:line="360" w:lineRule="auto"/>
+        <w:ind w:left="0" w:firstLine="851"/>
+        <w:jc w:val="both"/>
+        <w:rPr>
+          <w:rFonts w:asciiTheme="majorHAnsi" w:hAnsiTheme="majorHAnsi" w:cstheme="majorHAnsi"/>
+          <w:sz w:val="28"/>
+          <w:szCs w:val="28"/>
+          <w:lang w:val="en-US"/>
+        </w:rPr>
+      </w:pPr>
+    </w:p>
+    <w:p>
+      <w:pPr>
+        <w:pStyle w:val="ListParagraph"/>
+        <w:spacing w:after="120" w:line="360" w:lineRule="auto"/>
+        <w:ind w:left="0" w:firstLine="851"/>
+        <w:jc w:val="both"/>
+        <w:rPr>
+          <w:rFonts w:asciiTheme="majorHAnsi" w:hAnsiTheme="majorHAnsi" w:cstheme="majorHAnsi"/>
+          <w:sz w:val="28"/>
+          <w:szCs w:val="28"/>
+          <w:lang w:val="en-US"/>
+        </w:rPr>
+      </w:pPr>
+    </w:p>
+    <w:p>
+      <w:pPr>
+        <w:pStyle w:val="ListParagraph"/>
+        <w:spacing w:after="120" w:line="360" w:lineRule="auto"/>
+        <w:ind w:left="0" w:firstLine="851"/>
+        <w:jc w:val="both"/>
+        <w:rPr>
+          <w:rFonts w:asciiTheme="majorHAnsi" w:hAnsiTheme="majorHAnsi" w:cstheme="majorHAnsi"/>
+          <w:sz w:val="28"/>
+          <w:szCs w:val="28"/>
+          <w:lang w:val="en-US"/>
+        </w:rPr>
+      </w:pPr>
+    </w:p>
+    <w:p>
+      <w:pPr>
+        <w:pStyle w:val="ListParagraph"/>
+        <w:spacing w:after="120" w:line="360" w:lineRule="auto"/>
+        <w:ind w:left="0" w:firstLine="851"/>
+        <w:jc w:val="both"/>
+        <w:rPr>
+          <w:rFonts w:asciiTheme="majorHAnsi" w:hAnsiTheme="majorHAnsi" w:cstheme="majorHAnsi"/>
+          <w:sz w:val="28"/>
+          <w:szCs w:val="28"/>
+          <w:lang w:val="en-US"/>
+        </w:rPr>
+      </w:pPr>
+    </w:p>
+    <w:p>
+      <w:pPr>
+        <w:pStyle w:val="ListParagraph"/>
+        <w:spacing w:after="120" w:line="360" w:lineRule="auto"/>
+        <w:ind w:left="0" w:firstLine="851"/>
+        <w:jc w:val="both"/>
+        <w:rPr>
+          <w:rFonts w:asciiTheme="majorHAnsi" w:hAnsiTheme="majorHAnsi" w:cstheme="majorHAnsi"/>
+          <w:sz w:val="28"/>
+          <w:szCs w:val="28"/>
+          <w:lang w:val="en-US"/>
+        </w:rPr>
+      </w:pPr>
+    </w:p>
+    <w:p>
+      <w:pPr>
+        <w:pStyle w:val="ListParagraph"/>
+        <w:spacing w:after="120" w:line="360" w:lineRule="auto"/>
+        <w:ind w:left="0" w:firstLine="851"/>
+        <w:jc w:val="both"/>
+        <w:rPr>
+          <w:rFonts w:asciiTheme="majorHAnsi" w:hAnsiTheme="majorHAnsi" w:cstheme="majorHAnsi"/>
+          <w:sz w:val="28"/>
+          <w:szCs w:val="28"/>
+          <w:lang w:val="en-US"/>
+        </w:rPr>
+      </w:pPr>
+    </w:p>
+    <w:p>
+      <w:pPr>
+        <w:pStyle w:val="ListParagraph"/>
+        <w:spacing w:after="120" w:line="360" w:lineRule="auto"/>
+        <w:ind w:left="0" w:firstLine="851"/>
+        <w:jc w:val="both"/>
+        <w:rPr>
+          <w:rFonts w:asciiTheme="majorHAnsi" w:hAnsiTheme="majorHAnsi" w:cstheme="majorHAnsi"/>
+          <w:sz w:val="28"/>
+          <w:szCs w:val="28"/>
+          <w:lang w:val="en-US"/>
+        </w:rPr>
+      </w:pPr>
+    </w:p>
+    <w:p>
+      <w:pPr>
+        <w:pStyle w:val="ListParagraph"/>
+        <w:spacing w:after="120" w:line="360" w:lineRule="auto"/>
+        <w:ind w:left="0" w:firstLine="851"/>
+        <w:jc w:val="both"/>
+        <w:rPr>
+          <w:rFonts w:asciiTheme="majorHAnsi" w:hAnsiTheme="majorHAnsi" w:cstheme="majorHAnsi"/>
+          <w:sz w:val="28"/>
+          <w:szCs w:val="28"/>
+          <w:lang w:val="en-US"/>
+        </w:rPr>
+      </w:pPr>
+    </w:p>
+    <w:p>
+      <w:pPr>
+        <w:pStyle w:val="ListParagraph"/>
+        <w:spacing w:after="120" w:line="360" w:lineRule="auto"/>
+        <w:ind w:left="0" w:firstLine="851"/>
+        <w:jc w:val="both"/>
+        <w:rPr>
+          <w:rFonts w:asciiTheme="majorHAnsi" w:hAnsiTheme="majorHAnsi" w:cstheme="majorHAnsi"/>
+          <w:sz w:val="28"/>
+          <w:szCs w:val="28"/>
+          <w:lang w:val="en-US"/>
+        </w:rPr>
+      </w:pPr>
+    </w:p>
+    <w:p>
+      <w:pPr>
+        <w:pStyle w:val="ListParagraph"/>
+        <w:spacing w:after="120" w:line="360" w:lineRule="auto"/>
+        <w:ind w:left="0" w:firstLine="851"/>
+        <w:jc w:val="both"/>
+        <w:rPr>
+          <w:rFonts w:asciiTheme="majorHAnsi" w:hAnsiTheme="majorHAnsi" w:cstheme="majorHAnsi"/>
+          <w:sz w:val="28"/>
+          <w:szCs w:val="28"/>
+          <w:lang w:val="en-US"/>
+        </w:rPr>
+      </w:pPr>
+    </w:p>
+    <w:p>
+      <w:pPr>
+        <w:pStyle w:val="ListParagraph"/>
+        <w:spacing w:after="120" w:line="360" w:lineRule="auto"/>
+        <w:ind w:left="0" w:firstLine="851"/>
+        <w:jc w:val="both"/>
+        <w:rPr>
+          <w:rFonts w:asciiTheme="majorHAnsi" w:hAnsiTheme="majorHAnsi" w:cstheme="majorHAnsi"/>
+          <w:sz w:val="28"/>
+          <w:szCs w:val="28"/>
+          <w:lang w:val="en-US"/>
+        </w:rPr>
+      </w:pPr>
+    </w:p>
+    <w:p>
+      <w:pPr>
+        <w:pStyle w:val="ListParagraph"/>
+        <w:spacing w:after="120" w:line="360" w:lineRule="auto"/>
+        <w:ind w:left="0" w:firstLine="851"/>
+        <w:jc w:val="both"/>
+        <w:rPr>
+          <w:rFonts w:asciiTheme="majorHAnsi" w:hAnsiTheme="majorHAnsi" w:cstheme="majorHAnsi"/>
+          <w:sz w:val="28"/>
+          <w:szCs w:val="28"/>
+          <w:lang w:val="en-US"/>
+        </w:rPr>
+      </w:pPr>
+    </w:p>
+    <w:p>
+      <w:pPr>
+        <w:pStyle w:val="ListParagraph"/>
+        <w:spacing w:after="120" w:line="360" w:lineRule="auto"/>
+        <w:ind w:left="0" w:firstLine="851"/>
+        <w:jc w:val="both"/>
+        <w:rPr>
+          <w:rFonts w:asciiTheme="majorHAnsi" w:hAnsiTheme="majorHAnsi" w:cstheme="majorHAnsi"/>
+          <w:sz w:val="28"/>
+          <w:szCs w:val="28"/>
+          <w:lang w:val="en-US"/>
+        </w:rPr>
+      </w:pPr>
+    </w:p>
+    <w:p>
+      <w:pPr>
+        <w:pStyle w:val="ListParagraph"/>
+        <w:spacing w:after="120" w:line="360" w:lineRule="auto"/>
+        <w:ind w:left="0" w:firstLine="851"/>
+        <w:jc w:val="both"/>
+        <w:rPr>
+          <w:rFonts w:asciiTheme="majorHAnsi" w:hAnsiTheme="majorHAnsi" w:cstheme="majorHAnsi"/>
+          <w:sz w:val="28"/>
+          <w:szCs w:val="28"/>
+          <w:lang w:val="en-US"/>
+        </w:rPr>
+      </w:pPr>
+    </w:p>
+    <w:p>
+      <w:pPr>
+        <w:pStyle w:val="ListParagraph"/>
+        <w:spacing w:after="120" w:line="360" w:lineRule="auto"/>
+        <w:ind w:left="0" w:firstLine="851"/>
+        <w:jc w:val="both"/>
+        <w:rPr>
+          <w:rFonts w:asciiTheme="majorHAnsi" w:hAnsiTheme="majorHAnsi" w:cstheme="majorHAnsi"/>
+          <w:sz w:val="28"/>
+          <w:szCs w:val="28"/>
+          <w:lang w:val="en-US"/>
+        </w:rPr>
+      </w:pPr>
+    </w:p>
+    <w:p>
+      <w:pPr>
+        <w:pStyle w:val="ListParagraph"/>
+        <w:spacing w:after="120" w:line="360" w:lineRule="auto"/>
+        <w:ind w:left="0" w:firstLine="851"/>
+        <w:jc w:val="both"/>
+        <w:rPr>
+          <w:rFonts w:asciiTheme="majorHAnsi" w:hAnsiTheme="majorHAnsi" w:cstheme="majorHAnsi"/>
+          <w:sz w:val="28"/>
+          <w:szCs w:val="28"/>
+          <w:lang w:val="en-US"/>
+        </w:rPr>
+      </w:pPr>
+    </w:p>
+    <w:p>
+      <w:pPr>
+        <w:pStyle w:val="ListParagraph"/>
+        <w:spacing w:after="120" w:line="360" w:lineRule="auto"/>
+        <w:ind w:left="0" w:firstLine="851"/>
+        <w:jc w:val="both"/>
+        <w:rPr>
+          <w:rFonts w:asciiTheme="majorHAnsi" w:hAnsiTheme="majorHAnsi" w:cstheme="majorHAnsi"/>
+          <w:sz w:val="28"/>
+          <w:szCs w:val="28"/>
+          <w:lang w:val="en-US"/>
+        </w:rPr>
+      </w:pPr>
+    </w:p>
+    <w:p>
+      <w:pPr>
+        <w:pStyle w:val="ListParagraph"/>
+        <w:spacing w:after="120" w:line="360" w:lineRule="auto"/>
+        <w:ind w:left="0" w:firstLine="851"/>
+        <w:jc w:val="both"/>
+        <w:rPr>
+          <w:rFonts w:asciiTheme="majorHAnsi" w:hAnsiTheme="majorHAnsi" w:cstheme="majorHAnsi"/>
+          <w:sz w:val="28"/>
+          <w:szCs w:val="28"/>
+          <w:lang w:val="en-US"/>
+        </w:rPr>
+      </w:pPr>
+    </w:p>
+    <w:p>
+      <w:pPr>
+        <w:pStyle w:val="ListParagraph"/>
+        <w:spacing w:after="120" w:line="360" w:lineRule="auto"/>
+        <w:ind w:left="0" w:firstLine="851"/>
+        <w:jc w:val="both"/>
+        <w:rPr>
+          <w:rFonts w:asciiTheme="majorHAnsi" w:hAnsiTheme="majorHAnsi" w:cstheme="majorHAnsi"/>
+          <w:sz w:val="28"/>
+          <w:szCs w:val="28"/>
+          <w:lang w:val="en-US"/>
+        </w:rPr>
+      </w:pPr>
+    </w:p>
+    <w:p>
+      <w:pPr>
+        <w:pStyle w:val="ListParagraph"/>
+        <w:spacing w:after="120" w:line="360" w:lineRule="auto"/>
+        <w:ind w:left="0" w:firstLine="851"/>
+        <w:jc w:val="both"/>
+        <w:rPr>
+          <w:rFonts w:asciiTheme="majorHAnsi" w:hAnsiTheme="majorHAnsi" w:cstheme="majorHAnsi"/>
+          <w:sz w:val="28"/>
+          <w:szCs w:val="28"/>
+          <w:lang w:val="en-US"/>
+        </w:rPr>
+      </w:pPr>
+    </w:p>
+    <w:p>
+      <w:pPr>
+        <w:pStyle w:val="ListParagraph"/>
+        <w:spacing w:after="120" w:line="360" w:lineRule="auto"/>
+        <w:ind w:left="0" w:firstLine="851"/>
+        <w:jc w:val="both"/>
+        <w:rPr>
+          <w:rFonts w:asciiTheme="majorHAnsi" w:hAnsiTheme="majorHAnsi" w:cstheme="majorHAnsi"/>
+          <w:sz w:val="28"/>
+          <w:szCs w:val="28"/>
+          <w:lang w:val="en-US"/>
+        </w:rPr>
+      </w:pPr>
+    </w:p>
+    <w:p>
+      <w:pPr>
+        <w:pStyle w:val="ListParagraph"/>
+        <w:spacing w:after="120" w:line="360" w:lineRule="auto"/>
+        <w:ind w:left="0" w:firstLine="851"/>
+        <w:jc w:val="both"/>
+        <w:rPr>
+          <w:rFonts w:asciiTheme="majorHAnsi" w:hAnsiTheme="majorHAnsi" w:cstheme="majorHAnsi"/>
+          <w:sz w:val="28"/>
+          <w:szCs w:val="28"/>
+          <w:lang w:val="en-US"/>
+        </w:rPr>
+      </w:pPr>
+    </w:p>
+    <w:p>
+      <w:pPr>
         <w:spacing w:after="120" w:line="360" w:lineRule="auto"/>
         <w:ind w:firstLine="851"/>
         <w:jc w:val="both"/>
@@ -4314,7 +5350,6 @@
           <w:szCs w:val="28"/>
           <w:lang w:val="en-US"/>
         </w:rPr>
-        <w:lastRenderedPageBreak/>
         <w:t>V.USE CASE DIAGRAM</w:t>
       </w:r>
     </w:p>
@@ -4336,6 +5371,7 @@
       <w:r>
         <w:rPr>
           <w:rFonts w:asciiTheme="majorHAnsi" w:hAnsiTheme="majorHAnsi" w:cstheme="majorHAnsi"/>
+          <w:noProof/>
           <w:sz w:val="28"/>
           <w:szCs w:val="28"/>
           <w:lang w:val="en-US"/>
@@ -4372,7 +5408,7 @@
                     <pic:cNvPicPr/>
                   </pic:nvPicPr>
                   <pic:blipFill>
-                    <a:blip r:embed="rId13">
+                    <a:blip r:embed="rId15">
                       <a:extLst>
                         <a:ext uri="{28A0092B-C50C-407E-A947-70E740481C1C}">
                           <a14:useLocalDpi xmlns:a14="http://schemas.microsoft.com/office/drawing/2010/main" val="0"/>
@@ -4831,6 +5867,7 @@
                 <w:szCs w:val="28"/>
                 <w:lang w:val="en-US" w:eastAsia="en-US"/>
               </w:rPr>
+              <w:lastRenderedPageBreak/>
               <w:t>3</w:t>
             </w:r>
           </w:p>
@@ -5355,7 +6392,6 @@
           <w:szCs w:val="28"/>
           <w:lang w:val="en-US"/>
         </w:rPr>
-        <w:lastRenderedPageBreak/>
         <w:t>5.2 List of use case</w:t>
       </w:r>
     </w:p>
@@ -7055,6 +8091,7 @@
           <w:szCs w:val="28"/>
           <w:lang w:val="en-US"/>
         </w:rPr>
+        <w:lastRenderedPageBreak/>
         <w:t>This use case allows staff members (Waiter, Kitchen Staff, Cashier, Manager) to view a list of existing orders in the system and access specific order details, including ordered items, quantities, notes, and order status .</w:t>
       </w:r>
     </w:p>
@@ -7127,7 +8164,6 @@
           <w:szCs w:val="28"/>
           <w:lang w:val="en-US"/>
         </w:rPr>
-        <w:lastRenderedPageBreak/>
         <w:t>The system displays a list of current orders with summary information: Order ID, Table Number, Creation Time, and Order Status .</w:t>
       </w:r>
     </w:p>
@@ -7509,6 +8545,7 @@
           <w:szCs w:val="28"/>
           <w:lang w:val="en-US"/>
         </w:rPr>
+        <w:lastRenderedPageBreak/>
         <w:t>There is at least one order existing in the database.</w:t>
       </w:r>
     </w:p>
@@ -7633,7 +8670,6 @@
           <w:szCs w:val="28"/>
           <w:lang w:val="en-US"/>
         </w:rPr>
-        <w:lastRenderedPageBreak/>
         <w:t>Update Order Status: Kitchen Staff can update items to "Preparing" or "Ready".</w:t>
       </w:r>
     </w:p>
@@ -7948,6 +8984,7 @@
           <w:szCs w:val="28"/>
           <w:lang w:val="en-US"/>
         </w:rPr>
+        <w:lastRenderedPageBreak/>
         <w:t>4.2.2. Alternative Flows</w:t>
       </w:r>
     </w:p>
@@ -8072,7 +9109,6 @@
           <w:szCs w:val="28"/>
           <w:lang w:val="en-US"/>
         </w:rPr>
-        <w:lastRenderedPageBreak/>
         <w:t>None</w:t>
       </w:r>
     </w:p>
@@ -8416,6 +9452,7 @@
           <w:szCs w:val="28"/>
           <w:lang w:val="en-US"/>
         </w:rPr>
+        <w:lastRenderedPageBreak/>
         <w:t>The system displays a blank order form and the current menu (from Menu DB).</w:t>
       </w:r>
     </w:p>
@@ -8520,7 +9557,6 @@
           <w:szCs w:val="28"/>
           <w:lang w:val="en-US"/>
         </w:rPr>
-        <w:lastRenderedPageBreak/>
         <w:t>The system creates an OrderItem linked to the selected MenuItem and calculates the sub-price .</w:t>
       </w:r>
     </w:p>
@@ -8951,6 +9987,7 @@
           <w:szCs w:val="28"/>
           <w:lang w:val="en-US"/>
         </w:rPr>
+        <w:lastRenderedPageBreak/>
         <w:t>The status of the order is set to "CREATED".</w:t>
       </w:r>
     </w:p>
@@ -9069,7 +10106,6 @@
           <w:szCs w:val="28"/>
           <w:lang w:val="en-US"/>
         </w:rPr>
-        <w:lastRenderedPageBreak/>
         <w:t>5.6 Use-case manage existing order</w:t>
       </w:r>
     </w:p>
@@ -9601,6 +10637,7 @@
           <w:szCs w:val="28"/>
           <w:lang w:val="en-US"/>
         </w:rPr>
+        <w:lastRenderedPageBreak/>
         <w:t>6.2.2. Alternative Flows</w:t>
       </w:r>
     </w:p>
@@ -9695,7 +10732,6 @@
           <w:szCs w:val="28"/>
           <w:lang w:val="en-US"/>
         </w:rPr>
-        <w:lastRenderedPageBreak/>
         <w:t>4a. Order Already Prepared:</w:t>
       </w:r>
       <w:r>
@@ -10121,6 +11157,7 @@
           <w:szCs w:val="28"/>
           <w:lang w:val="en-US"/>
         </w:rPr>
+        <w:lastRenderedPageBreak/>
         <w:t>7.2. Flow of Events</w:t>
       </w:r>
       <w:r>
@@ -10236,7 +11273,6 @@
           <w:szCs w:val="28"/>
           <w:lang w:val="en-US"/>
         </w:rPr>
-        <w:lastRenderedPageBreak/>
         <w:t>The system prompts the Waiter to provide a reason for cancellation (optional) and asks for confirmation.</w:t>
       </w:r>
     </w:p>
@@ -10714,6 +11750,7 @@
           <w:szCs w:val="28"/>
           <w:lang w:val="en-US"/>
         </w:rPr>
+        <w:lastRenderedPageBreak/>
         <w:t>The Kitchen Staff no longer sees the order in their active preparation list.</w:t>
       </w:r>
     </w:p>
@@ -10807,7 +11844,6 @@
           <w:szCs w:val="28"/>
           <w:lang w:val="en-US"/>
         </w:rPr>
-        <w:lastRenderedPageBreak/>
         <w:t>5.8 Use-case update order st</w:t>
       </w:r>
       <w:r>
@@ -11336,6 +12372,7 @@
           <w:szCs w:val="28"/>
           <w:lang w:val="en-US"/>
         </w:rPr>
+        <w:lastRenderedPageBreak/>
         <w:t>4a. Item Unavailable:</w:t>
       </w:r>
       <w:r>
@@ -11397,7 +12434,6 @@
           <w:szCs w:val="28"/>
           <w:lang w:val="en-US"/>
         </w:rPr>
-        <w:lastRenderedPageBreak/>
         <w:t xml:space="preserve">The Waiter uses the </w:t>
       </w:r>
       <w:r>
@@ -11853,6 +12889,7 @@
           <w:szCs w:val="28"/>
           <w:lang w:val="en-US"/>
         </w:rPr>
+        <w:lastRenderedPageBreak/>
         <w:t>9.2. Flow of Events</w:t>
       </w:r>
       <w:r>
@@ -11922,7 +12959,6 @@
           <w:szCs w:val="28"/>
           <w:lang w:val="en-US"/>
         </w:rPr>
-        <w:lastRenderedPageBreak/>
         <w:t xml:space="preserve">The Waiter selects the </w:t>
       </w:r>
       <w:r>
@@ -12469,7 +13505,17 @@
           <w:szCs w:val="28"/>
           <w:lang w:val="en-US"/>
         </w:rPr>
-        <w:t>This use case allows a Waiter to add a specific dish (MenuItem) to an existing or new order. The system creates a link between the order and the menu, capturing the quantity and any specific customer preferences for that item.</w:t>
+        <w:t xml:space="preserve">This use case allows a Waiter to add a specific dish (MenuItem) to an existing or new order. The system creates a link between the order and the </w:t>
+      </w:r>
+      <w:r>
+        <w:rPr>
+          <w:rFonts w:asciiTheme="majorHAnsi" w:hAnsiTheme="majorHAnsi" w:cstheme="majorHAnsi"/>
+          <w:sz w:val="28"/>
+          <w:szCs w:val="28"/>
+          <w:lang w:val="en-US"/>
+        </w:rPr>
+        <w:lastRenderedPageBreak/>
+        <w:t>menu, capturing the quantity and any specific customer preferences for that item.</w:t>
       </w:r>
     </w:p>
     <w:p>
@@ -12528,7 +13574,6 @@
           <w:szCs w:val="28"/>
           <w:lang w:val="en-US"/>
         </w:rPr>
-        <w:lastRenderedPageBreak/>
         <w:t>10.2.1. Basic Flow</w:t>
       </w:r>
       <w:r>
@@ -13160,6 +14205,7 @@
           <w:szCs w:val="28"/>
           <w:lang w:val="en-US"/>
         </w:rPr>
+        <w:lastRenderedPageBreak/>
         <w:t xml:space="preserve">The system must allow multiple </w:t>
       </w:r>
       <w:r>
@@ -13225,7 +14271,6 @@
           <w:szCs w:val="28"/>
           <w:lang w:val="en-US"/>
         </w:rPr>
-        <w:lastRenderedPageBreak/>
         <w:t>10.4. Pre-conditions</w:t>
       </w:r>
     </w:p>
@@ -13839,6 +14884,7 @@
           <w:szCs w:val="28"/>
           <w:lang w:val="en-US"/>
         </w:rPr>
+        <w:lastRenderedPageBreak/>
         <w:t>The Waiter confirms the action.</w:t>
       </w:r>
     </w:p>
@@ -13977,7 +15023,6 @@
           <w:szCs w:val="28"/>
           <w:lang w:val="en-US"/>
         </w:rPr>
-        <w:lastRenderedPageBreak/>
         <w:t>The system displays a confirmation message and updates the order view.</w:t>
       </w:r>
     </w:p>
@@ -14471,6 +15516,7 @@
           <w:szCs w:val="28"/>
           <w:lang w:val="en-US"/>
         </w:rPr>
+        <w:lastRenderedPageBreak/>
         <w:t>12.2.1. Basic Flow</w:t>
       </w:r>
       <w:r>
@@ -14561,7 +15607,6 @@
           <w:szCs w:val="28"/>
           <w:lang w:val="en-US"/>
         </w:rPr>
-        <w:lastRenderedPageBreak/>
         <w:t xml:space="preserve">The system retrieves the active </w:t>
       </w:r>
       <w:r>
@@ -15236,6 +16281,7 @@
           <w:szCs w:val="28"/>
           <w:lang w:val="en-US"/>
         </w:rPr>
+        <w:lastRenderedPageBreak/>
         <w:t>13.1. Summary</w:t>
       </w:r>
       <w:r>
@@ -15268,17 +16314,7 @@
           <w:szCs w:val="28"/>
           <w:lang w:val="en-US"/>
         </w:rPr>
-        <w:t xml:space="preserve">This use case allows a Cashier to process the payment for an order that has been completed. The system calculates the final amount, handles different </w:t>
-      </w:r>
-      <w:r>
-        <w:rPr>
-          <w:rFonts w:asciiTheme="majorHAnsi" w:hAnsiTheme="majorHAnsi" w:cstheme="majorHAnsi"/>
-          <w:sz w:val="28"/>
-          <w:szCs w:val="28"/>
-          <w:lang w:val="en-US"/>
-        </w:rPr>
-        <w:lastRenderedPageBreak/>
-        <w:t>payment methods, updates the order status to "Paid", and records the transaction for financial reporting.</w:t>
+        <w:t>This use case allows a Cashier to process the payment for an order that has been completed. The system calculates the final amount, handles different payment methods, updates the order status to "Paid", and records the transaction for financial reporting.</w:t>
       </w:r>
     </w:p>
     <w:p>
@@ -15980,6 +17016,7 @@
           <w:szCs w:val="28"/>
           <w:lang w:val="en-US"/>
         </w:rPr>
+        <w:lastRenderedPageBreak/>
         <w:t>The system notifies the Cashier and allows them to retry or select a different payment method.</w:t>
       </w:r>
     </w:p>
@@ -16043,7 +17080,6 @@
           <w:szCs w:val="28"/>
           <w:lang w:val="en-US"/>
         </w:rPr>
-        <w:lastRenderedPageBreak/>
         <w:t>The Cashier selects the "Refund" option.</w:t>
       </w:r>
     </w:p>
@@ -16526,6 +17562,7 @@
           <w:szCs w:val="28"/>
           <w:lang w:val="en-US"/>
         </w:rPr>
+        <w:lastRenderedPageBreak/>
         <w:t>14.2.1. Basic Flow</w:t>
       </w:r>
       <w:r>
@@ -16629,7 +17666,6 @@
           <w:szCs w:val="28"/>
           <w:lang w:val="en-US"/>
         </w:rPr>
-        <w:lastRenderedPageBreak/>
         <w:t>The system displays the current editable fields of the order (e.g., Table Number, General Note).</w:t>
       </w:r>
     </w:p>
@@ -17217,6 +18253,7 @@
           <w:szCs w:val="28"/>
           <w:lang w:val="en-US"/>
         </w:rPr>
+        <w:lastRenderedPageBreak/>
         <w:t>This use case allows the Manager to view and analyze sales data. The system aggregates transaction records to generate reports based on specific time periods (daily, weekly, monthly) or product categories.</w:t>
       </w:r>
     </w:p>
@@ -17276,7 +18313,6 @@
           <w:szCs w:val="28"/>
           <w:lang w:val="en-US"/>
         </w:rPr>
-        <w:lastRenderedPageBreak/>
         <w:t>15.2.1. Basic Flow</w:t>
       </w:r>
       <w:r>
@@ -17742,6 +18778,7 @@
           <w:szCs w:val="28"/>
           <w:lang w:val="en-US"/>
         </w:rPr>
+        <w:lastRenderedPageBreak/>
         <w:t>16.2.1. Basic Flow</w:t>
       </w:r>
       <w:r>
@@ -17843,7 +18880,6 @@
           <w:szCs w:val="28"/>
           <w:lang w:val="en-US"/>
         </w:rPr>
-        <w:lastRenderedPageBreak/>
         <w:t>The Manager chooses one of the following actions:</w:t>
       </w:r>
     </w:p>
@@ -18353,6 +19389,7 @@
           <w:szCs w:val="28"/>
           <w:lang w:val="en-US"/>
         </w:rPr>
+        <w:lastRenderedPageBreak/>
         <w:t xml:space="preserve">The new menu information is available for Waiters to use in the </w:t>
       </w:r>
       <w:r>
@@ -18464,7 +19501,6 @@
           <w:szCs w:val="28"/>
           <w:lang w:val="en-US"/>
         </w:rPr>
-        <w:lastRenderedPageBreak/>
         <w:t>5.17 Use-case add menu item</w:t>
       </w:r>
     </w:p>
@@ -19067,6 +20103,7 @@
           <w:szCs w:val="28"/>
           <w:lang w:val="en-US"/>
         </w:rPr>
+        <w:lastRenderedPageBreak/>
         <w:t>17.2.2. Alternative Flows</w:t>
       </w:r>
     </w:p>
@@ -19180,7 +20217,6 @@
           <w:szCs w:val="28"/>
           <w:lang w:val="en-US"/>
         </w:rPr>
-        <w:lastRenderedPageBreak/>
         <w:t>None</w:t>
       </w:r>
     </w:p>
@@ -19729,6 +20765,7 @@
           <w:szCs w:val="28"/>
           <w:lang w:val="en-US"/>
         </w:rPr>
+        <w:lastRenderedPageBreak/>
         <w:t>T</w:t>
       </w:r>
       <w:r>
@@ -19838,7 +20875,6 @@
           <w:szCs w:val="28"/>
           <w:lang w:val="en-US"/>
         </w:rPr>
-        <w:lastRenderedPageBreak/>
         <w:t>Hard Delete:</w:t>
       </w:r>
       <w:r>
@@ -20360,6 +21396,7 @@
           <w:szCs w:val="28"/>
           <w:lang w:val="en-US"/>
         </w:rPr>
+        <w:lastRenderedPageBreak/>
         <w:t>This use case allows the Manager to modify the details of an existing dish or drink in the menu. This is commonly used for price adjustments, correcting typos in names/descriptions</w:t>
       </w:r>
       <w:r>
@@ -20421,7 +21458,6 @@
           <w:szCs w:val="28"/>
           <w:lang w:val="en-US"/>
         </w:rPr>
-        <w:lastRenderedPageBreak/>
         <w:t>19.2.1. Basic Flow</w:t>
       </w:r>
       <w:r>
@@ -20961,6 +21997,7 @@
           <w:szCs w:val="28"/>
           <w:lang w:val="en-US"/>
         </w:rPr>
+        <w:lastRenderedPageBreak/>
         <w:t>19.5. Post-conditions</w:t>
       </w:r>
     </w:p>
@@ -21064,7 +22101,6 @@
           <w:szCs w:val="28"/>
           <w:lang w:val="en-US"/>
         </w:rPr>
-        <w:lastRenderedPageBreak/>
         <w:t>5.20. Use-case view menu</w:t>
       </w:r>
     </w:p>
@@ -21541,6 +22577,7 @@
           <w:szCs w:val="28"/>
           <w:lang w:val="en-US"/>
         </w:rPr>
+        <w:lastRenderedPageBreak/>
         <w:t>20.2.2. Alternative Flows</w:t>
       </w:r>
     </w:p>
@@ -21631,7 +22668,6 @@
           <w:szCs w:val="28"/>
           <w:lang w:val="en-US"/>
         </w:rPr>
-        <w:lastRenderedPageBreak/>
         <w:t>Read-Only Access:</w:t>
       </w:r>
       <w:r>
@@ -38432,6 +39468,7 @@
   <w:style w:type="character" w:default="1" w:styleId="DefaultParagraphFont">
     <w:name w:val="Default Paragraph Font"/>
     <w:uiPriority w:val="1"/>
+    <w:semiHidden/>
     <w:unhideWhenUsed/>
   </w:style>
   <w:style w:type="table" w:default="1" w:styleId="TableNormal">

</xml_diff>

<commit_message>
+ them dac ta class
</commit_message>
<xml_diff>
--- a/Group03_spectification.docx
+++ b/Group03_spectification.docx
@@ -4294,21 +4294,21 @@
         </w:rPr>
         <w:lastRenderedPageBreak/>
         <w:drawing>
-          <wp:anchor distT="0" distB="0" distL="114300" distR="114300" simplePos="0" relativeHeight="251661312" behindDoc="0" locked="0" layoutInCell="1" allowOverlap="1" wp14:anchorId="22AECC25" wp14:editId="5D2DDCDC">
+          <wp:anchor distT="0" distB="0" distL="114300" distR="114300" simplePos="0" relativeHeight="251661312" behindDoc="0" locked="0" layoutInCell="1" allowOverlap="1" wp14:anchorId="22AECC25" wp14:editId="6F64E5F3">
             <wp:simplePos x="0" y="0"/>
             <wp:positionH relativeFrom="margin">
-              <wp:align>left</wp:align>
+              <wp:posOffset>3175</wp:posOffset>
             </wp:positionH>
             <wp:positionV relativeFrom="paragraph">
-              <wp:posOffset>-304</wp:posOffset>
+              <wp:posOffset>111125</wp:posOffset>
             </wp:positionV>
-            <wp:extent cx="5579745" cy="8208645"/>
-            <wp:effectExtent l="0" t="0" r="1905" b="1905"/>
+            <wp:extent cx="5579745" cy="7993380"/>
+            <wp:effectExtent l="0" t="0" r="1905" b="7620"/>
             <wp:wrapThrough wrapText="bothSides">
               <wp:wrapPolygon edited="0">
                 <wp:start x="0" y="0"/>
-                <wp:lineTo x="0" y="21555"/>
-                <wp:lineTo x="21534" y="21555"/>
+                <wp:lineTo x="0" y="21569"/>
+                <wp:lineTo x="21534" y="21569"/>
                 <wp:lineTo x="21534" y="0"/>
                 <wp:lineTo x="0" y="0"/>
               </wp:wrapPolygon>
@@ -4321,7 +4321,7 @@
               <a:graphicData uri="http://schemas.openxmlformats.org/drawingml/2006/picture">
                 <pic:pic xmlns:pic="http://schemas.openxmlformats.org/drawingml/2006/picture">
                   <pic:nvPicPr>
-                    <pic:cNvPr id="349366375" name="Picture 349366375"/>
+                    <pic:cNvPr id="349366375" name="Picture 2"/>
                     <pic:cNvPicPr/>
                   </pic:nvPicPr>
                   <pic:blipFill>
@@ -4339,7 +4339,7 @@
                   <pic:spPr>
                     <a:xfrm>
                       <a:off x="0" y="0"/>
-                      <a:ext cx="5579745" cy="8208645"/>
+                      <a:ext cx="5579745" cy="7993380"/>
                     </a:xfrm>
                     <a:prstGeom prst="rect">
                       <a:avLst/>
@@ -4492,11 +4492,25 @@
         <w:jc w:val="both"/>
         <w:rPr>
           <w:rFonts w:asciiTheme="majorHAnsi" w:hAnsiTheme="majorHAnsi" w:cstheme="majorHAnsi"/>
-          <w:sz w:val="28"/>
-          <w:szCs w:val="28"/>
-          <w:lang w:val="en-US"/>
-        </w:rPr>
-      </w:pPr>
+          <w:b/>
+          <w:bCs/>
+          <w:sz w:val="28"/>
+          <w:szCs w:val="28"/>
+          <w:lang w:val="en-US"/>
+        </w:rPr>
+      </w:pPr>
+      <w:r>
+        <w:rPr>
+          <w:rFonts w:asciiTheme="majorHAnsi" w:hAnsiTheme="majorHAnsi" w:cstheme="majorHAnsi"/>
+          <w:b/>
+          <w:bCs/>
+          <w:sz w:val="28"/>
+          <w:szCs w:val="28"/>
+          <w:lang w:val="en-US"/>
+        </w:rPr>
+        <w:lastRenderedPageBreak/>
+        <w:t>3.3 Class Requirement</w:t>
+      </w:r>
     </w:p>
     <w:p>
       <w:pPr>
@@ -4506,11 +4520,864 @@
         <w:jc w:val="both"/>
         <w:rPr>
           <w:rFonts w:asciiTheme="majorHAnsi" w:hAnsiTheme="majorHAnsi" w:cstheme="majorHAnsi"/>
-          <w:sz w:val="28"/>
-          <w:szCs w:val="28"/>
-          <w:lang w:val="en-US"/>
-        </w:rPr>
-      </w:pPr>
+          <w:b/>
+          <w:bCs/>
+          <w:sz w:val="28"/>
+          <w:szCs w:val="28"/>
+          <w:lang w:val="en-US"/>
+        </w:rPr>
+      </w:pPr>
+      <w:r>
+        <w:rPr>
+          <w:rFonts w:asciiTheme="majorHAnsi" w:hAnsiTheme="majorHAnsi" w:cstheme="majorHAnsi"/>
+          <w:b/>
+          <w:bCs/>
+          <w:sz w:val="28"/>
+          <w:szCs w:val="28"/>
+          <w:lang w:val="en-US"/>
+        </w:rPr>
+        <w:t>Staff</w:t>
+      </w:r>
+      <w:r>
+        <w:rPr>
+          <w:rFonts w:asciiTheme="majorHAnsi" w:hAnsiTheme="majorHAnsi" w:cstheme="majorHAnsi"/>
+          <w:b/>
+          <w:bCs/>
+          <w:sz w:val="28"/>
+          <w:szCs w:val="28"/>
+          <w:lang w:val="en-US"/>
+        </w:rPr>
+        <w:t>:</w:t>
+      </w:r>
+    </w:p>
+    <w:p>
+      <w:pPr>
+        <w:pStyle w:val="ListParagraph"/>
+        <w:spacing w:after="120" w:line="360" w:lineRule="auto"/>
+        <w:ind w:left="0" w:firstLine="851"/>
+        <w:jc w:val="both"/>
+        <w:rPr>
+          <w:rFonts w:asciiTheme="majorHAnsi" w:hAnsiTheme="majorHAnsi" w:cstheme="majorHAnsi"/>
+          <w:sz w:val="28"/>
+          <w:szCs w:val="28"/>
+          <w:lang w:val="en-US"/>
+        </w:rPr>
+      </w:pPr>
+      <w:r>
+        <w:rPr>
+          <w:rFonts w:asciiTheme="majorHAnsi" w:hAnsiTheme="majorHAnsi" w:cstheme="majorHAnsi"/>
+          <w:sz w:val="28"/>
+          <w:szCs w:val="28"/>
+          <w:lang w:val="en-US"/>
+        </w:rPr>
+        <w:t>Parent class(staff) stores basic information of employees and their roles. Child class(Waiter, Cashier, KitchenStaff,Manager) has different functions based on their role.</w:t>
+      </w:r>
+    </w:p>
+    <w:p>
+      <w:pPr>
+        <w:pStyle w:val="ListParagraph"/>
+        <w:spacing w:after="120" w:line="360" w:lineRule="auto"/>
+        <w:ind w:left="0" w:firstLine="851"/>
+        <w:jc w:val="both"/>
+        <w:rPr>
+          <w:rFonts w:asciiTheme="majorHAnsi" w:hAnsiTheme="majorHAnsi" w:cstheme="majorHAnsi"/>
+          <w:b/>
+          <w:bCs/>
+          <w:sz w:val="28"/>
+          <w:szCs w:val="28"/>
+          <w:lang w:val="en-US"/>
+        </w:rPr>
+      </w:pPr>
+      <w:r>
+        <w:rPr>
+          <w:rFonts w:asciiTheme="majorHAnsi" w:hAnsiTheme="majorHAnsi" w:cstheme="majorHAnsi"/>
+          <w:b/>
+          <w:bCs/>
+          <w:sz w:val="28"/>
+          <w:szCs w:val="28"/>
+          <w:lang w:val="en-US"/>
+        </w:rPr>
+        <w:t>Attributes:</w:t>
+      </w:r>
+    </w:p>
+    <w:p>
+      <w:pPr>
+        <w:pStyle w:val="ListParagraph"/>
+        <w:numPr>
+          <w:ilvl w:val="0"/>
+          <w:numId w:val="113"/>
+        </w:numPr>
+        <w:spacing w:after="120" w:line="360" w:lineRule="auto"/>
+        <w:jc w:val="both"/>
+        <w:rPr>
+          <w:rFonts w:asciiTheme="majorHAnsi" w:hAnsiTheme="majorHAnsi" w:cstheme="majorHAnsi"/>
+          <w:sz w:val="28"/>
+          <w:szCs w:val="28"/>
+          <w:lang w:val="en-US"/>
+        </w:rPr>
+      </w:pPr>
+      <w:r>
+        <w:rPr>
+          <w:rFonts w:asciiTheme="majorHAnsi" w:hAnsiTheme="majorHAnsi" w:cstheme="majorHAnsi"/>
+          <w:sz w:val="28"/>
+          <w:szCs w:val="28"/>
+          <w:lang w:val="en-US"/>
+        </w:rPr>
+        <w:t xml:space="preserve">staff_id (string): </w:t>
+      </w:r>
+      <w:r>
+        <w:rPr>
+          <w:rFonts w:asciiTheme="majorHAnsi" w:hAnsiTheme="majorHAnsi" w:cstheme="majorHAnsi"/>
+          <w:sz w:val="28"/>
+          <w:szCs w:val="28"/>
+          <w:lang w:val="en-US"/>
+        </w:rPr>
+        <w:t xml:space="preserve">An </w:t>
+      </w:r>
+      <w:r>
+        <w:rPr>
+          <w:rFonts w:asciiTheme="majorHAnsi" w:hAnsiTheme="majorHAnsi" w:cstheme="majorHAnsi"/>
+          <w:sz w:val="28"/>
+          <w:szCs w:val="28"/>
+          <w:lang w:val="en-US"/>
+        </w:rPr>
+        <w:t xml:space="preserve">Unique ID </w:t>
+      </w:r>
+      <w:r>
+        <w:rPr>
+          <w:rFonts w:asciiTheme="majorHAnsi" w:hAnsiTheme="majorHAnsi" w:cstheme="majorHAnsi"/>
+          <w:sz w:val="28"/>
+          <w:szCs w:val="28"/>
+          <w:lang w:val="en-US"/>
+        </w:rPr>
+        <w:t>use to distinguish each employees</w:t>
+      </w:r>
+      <w:r>
+        <w:rPr>
+          <w:rFonts w:asciiTheme="majorHAnsi" w:hAnsiTheme="majorHAnsi" w:cstheme="majorHAnsi"/>
+          <w:sz w:val="28"/>
+          <w:szCs w:val="28"/>
+          <w:lang w:val="en-US"/>
+        </w:rPr>
+        <w:t>.</w:t>
+      </w:r>
+      <w:r>
+        <w:rPr>
+          <w:rFonts w:asciiTheme="majorHAnsi" w:hAnsiTheme="majorHAnsi" w:cstheme="majorHAnsi"/>
+          <w:sz w:val="28"/>
+          <w:szCs w:val="28"/>
+          <w:lang w:val="en-US"/>
+        </w:rPr>
+        <w:t xml:space="preserve"> Use for login username.</w:t>
+      </w:r>
+    </w:p>
+    <w:p>
+      <w:pPr>
+        <w:pStyle w:val="ListParagraph"/>
+        <w:numPr>
+          <w:ilvl w:val="0"/>
+          <w:numId w:val="113"/>
+        </w:numPr>
+        <w:spacing w:after="120" w:line="360" w:lineRule="auto"/>
+        <w:jc w:val="both"/>
+        <w:rPr>
+          <w:rFonts w:asciiTheme="majorHAnsi" w:hAnsiTheme="majorHAnsi" w:cstheme="majorHAnsi"/>
+          <w:sz w:val="28"/>
+          <w:szCs w:val="28"/>
+          <w:lang w:val="en-US"/>
+        </w:rPr>
+      </w:pPr>
+      <w:r>
+        <w:rPr>
+          <w:rFonts w:asciiTheme="majorHAnsi" w:hAnsiTheme="majorHAnsi" w:cstheme="majorHAnsi"/>
+          <w:sz w:val="28"/>
+          <w:szCs w:val="28"/>
+          <w:lang w:val="en-US"/>
+        </w:rPr>
+        <w:t xml:space="preserve">staff_name (string): </w:t>
+      </w:r>
+      <w:r>
+        <w:rPr>
+          <w:rFonts w:asciiTheme="majorHAnsi" w:hAnsiTheme="majorHAnsi" w:cstheme="majorHAnsi"/>
+          <w:sz w:val="28"/>
+          <w:szCs w:val="28"/>
+          <w:lang w:val="en-US"/>
+        </w:rPr>
+        <w:t>employee name.</w:t>
+      </w:r>
+    </w:p>
+    <w:p>
+      <w:pPr>
+        <w:pStyle w:val="ListParagraph"/>
+        <w:numPr>
+          <w:ilvl w:val="0"/>
+          <w:numId w:val="113"/>
+        </w:numPr>
+        <w:spacing w:after="120" w:line="360" w:lineRule="auto"/>
+        <w:jc w:val="both"/>
+        <w:rPr>
+          <w:rFonts w:asciiTheme="majorHAnsi" w:hAnsiTheme="majorHAnsi" w:cstheme="majorHAnsi"/>
+          <w:sz w:val="28"/>
+          <w:szCs w:val="28"/>
+          <w:lang w:val="en-US"/>
+        </w:rPr>
+      </w:pPr>
+      <w:r>
+        <w:rPr>
+          <w:rFonts w:asciiTheme="majorHAnsi" w:hAnsiTheme="majorHAnsi" w:cstheme="majorHAnsi"/>
+          <w:sz w:val="28"/>
+          <w:szCs w:val="28"/>
+          <w:lang w:val="en-US"/>
+        </w:rPr>
+        <w:t>password(string): a password that provided by the restaurant manager which employee used to access the system.</w:t>
+      </w:r>
+    </w:p>
+    <w:p>
+      <w:pPr>
+        <w:pStyle w:val="ListParagraph"/>
+        <w:numPr>
+          <w:ilvl w:val="0"/>
+          <w:numId w:val="113"/>
+        </w:numPr>
+        <w:spacing w:after="120" w:line="360" w:lineRule="auto"/>
+        <w:jc w:val="both"/>
+        <w:rPr>
+          <w:rFonts w:asciiTheme="majorHAnsi" w:hAnsiTheme="majorHAnsi" w:cstheme="majorHAnsi"/>
+          <w:sz w:val="28"/>
+          <w:szCs w:val="28"/>
+          <w:lang w:val="en-US"/>
+        </w:rPr>
+      </w:pPr>
+      <w:r>
+        <w:rPr>
+          <w:rFonts w:asciiTheme="majorHAnsi" w:hAnsiTheme="majorHAnsi" w:cstheme="majorHAnsi"/>
+          <w:sz w:val="28"/>
+          <w:szCs w:val="28"/>
+          <w:lang w:val="en-US"/>
+        </w:rPr>
+        <w:t>phone(string): basic information</w:t>
+      </w:r>
+    </w:p>
+    <w:p>
+      <w:pPr>
+        <w:pStyle w:val="ListParagraph"/>
+        <w:numPr>
+          <w:ilvl w:val="0"/>
+          <w:numId w:val="113"/>
+        </w:numPr>
+        <w:spacing w:after="120" w:line="360" w:lineRule="auto"/>
+        <w:jc w:val="both"/>
+        <w:rPr>
+          <w:rFonts w:asciiTheme="majorHAnsi" w:hAnsiTheme="majorHAnsi" w:cstheme="majorHAnsi"/>
+          <w:sz w:val="28"/>
+          <w:szCs w:val="28"/>
+          <w:lang w:val="en-US"/>
+        </w:rPr>
+      </w:pPr>
+      <w:r>
+        <w:rPr>
+          <w:rFonts w:asciiTheme="majorHAnsi" w:hAnsiTheme="majorHAnsi" w:cstheme="majorHAnsi"/>
+          <w:sz w:val="28"/>
+          <w:szCs w:val="28"/>
+          <w:lang w:val="en-US"/>
+        </w:rPr>
+        <w:t>role(string): used to give employees access to functions based on their role.</w:t>
+      </w:r>
+    </w:p>
+    <w:p>
+      <w:pPr>
+        <w:pStyle w:val="ListParagraph"/>
+        <w:spacing w:after="120" w:line="360" w:lineRule="auto"/>
+        <w:ind w:left="0" w:firstLine="851"/>
+        <w:jc w:val="both"/>
+        <w:rPr>
+          <w:rFonts w:asciiTheme="majorHAnsi" w:hAnsiTheme="majorHAnsi" w:cstheme="majorHAnsi"/>
+          <w:b/>
+          <w:bCs/>
+          <w:sz w:val="28"/>
+          <w:szCs w:val="28"/>
+          <w:lang w:val="en-US"/>
+        </w:rPr>
+      </w:pPr>
+      <w:r>
+        <w:rPr>
+          <w:rFonts w:asciiTheme="majorHAnsi" w:hAnsiTheme="majorHAnsi" w:cstheme="majorHAnsi"/>
+          <w:b/>
+          <w:bCs/>
+          <w:sz w:val="28"/>
+          <w:szCs w:val="28"/>
+          <w:lang w:val="en-US"/>
+        </w:rPr>
+        <w:t>Method:</w:t>
+      </w:r>
+    </w:p>
+    <w:p>
+      <w:pPr>
+        <w:pStyle w:val="ListParagraph"/>
+        <w:numPr>
+          <w:ilvl w:val="0"/>
+          <w:numId w:val="114"/>
+        </w:numPr>
+        <w:spacing w:after="120" w:line="360" w:lineRule="auto"/>
+        <w:jc w:val="both"/>
+        <w:rPr>
+          <w:rFonts w:asciiTheme="majorHAnsi" w:hAnsiTheme="majorHAnsi" w:cstheme="majorHAnsi"/>
+          <w:sz w:val="28"/>
+          <w:szCs w:val="28"/>
+          <w:lang w:val="en-US"/>
+        </w:rPr>
+      </w:pPr>
+      <w:r>
+        <w:rPr>
+          <w:rFonts w:asciiTheme="majorHAnsi" w:hAnsiTheme="majorHAnsi" w:cstheme="majorHAnsi"/>
+          <w:sz w:val="28"/>
+          <w:szCs w:val="28"/>
+          <w:lang w:val="en-US"/>
+        </w:rPr>
+        <w:t>login(staff_id,password</w:t>
+      </w:r>
+      <w:r>
+        <w:rPr>
+          <w:rFonts w:asciiTheme="majorHAnsi" w:hAnsiTheme="majorHAnsi" w:cstheme="majorHAnsi"/>
+          <w:sz w:val="28"/>
+          <w:szCs w:val="28"/>
+          <w:lang w:val="en-US"/>
+        </w:rPr>
+        <w:t>)</w:t>
+      </w:r>
+      <w:r>
+        <w:rPr>
+          <w:rFonts w:asciiTheme="majorHAnsi" w:hAnsiTheme="majorHAnsi" w:cstheme="majorHAnsi"/>
+          <w:sz w:val="28"/>
+          <w:szCs w:val="28"/>
+          <w:lang w:val="en-US"/>
+        </w:rPr>
+        <w:t>:</w:t>
+      </w:r>
+      <w:r>
+        <w:rPr>
+          <w:rFonts w:asciiTheme="majorHAnsi" w:hAnsiTheme="majorHAnsi" w:cstheme="majorHAnsi"/>
+          <w:sz w:val="28"/>
+          <w:szCs w:val="28"/>
+          <w:lang w:val="en-US"/>
+        </w:rPr>
+        <w:t>bool</w:t>
+      </w:r>
+      <w:r>
+        <w:rPr>
+          <w:rFonts w:asciiTheme="majorHAnsi" w:hAnsiTheme="majorHAnsi" w:cstheme="majorHAnsi"/>
+          <w:sz w:val="28"/>
+          <w:szCs w:val="28"/>
+          <w:lang w:val="en-US"/>
+        </w:rPr>
+        <w:t xml:space="preserve"> </w:t>
+      </w:r>
+      <w:r>
+        <w:rPr>
+          <w:rFonts w:asciiTheme="majorHAnsi" w:hAnsiTheme="majorHAnsi" w:cstheme="majorHAnsi"/>
+          <w:sz w:val="28"/>
+          <w:szCs w:val="28"/>
+          <w:lang w:val="en-US"/>
+        </w:rPr>
+        <w:t>: use to know if employees input correct username,password. Will return true and let employees access the system, else they can’t access system and will have to input username and password again.</w:t>
+      </w:r>
+    </w:p>
+    <w:p>
+      <w:pPr>
+        <w:pStyle w:val="ListParagraph"/>
+        <w:numPr>
+          <w:ilvl w:val="0"/>
+          <w:numId w:val="114"/>
+        </w:numPr>
+        <w:spacing w:after="120" w:line="360" w:lineRule="auto"/>
+        <w:jc w:val="both"/>
+        <w:rPr>
+          <w:rFonts w:asciiTheme="majorHAnsi" w:hAnsiTheme="majorHAnsi" w:cstheme="majorHAnsi"/>
+          <w:sz w:val="28"/>
+          <w:szCs w:val="28"/>
+          <w:lang w:val="en-US"/>
+        </w:rPr>
+      </w:pPr>
+      <w:r>
+        <w:rPr>
+          <w:rFonts w:asciiTheme="majorHAnsi" w:hAnsiTheme="majorHAnsi" w:cstheme="majorHAnsi"/>
+          <w:sz w:val="28"/>
+          <w:szCs w:val="28"/>
+          <w:lang w:val="en-US"/>
+        </w:rPr>
+        <w:t>logOut()</w:t>
+      </w:r>
+      <w:r>
+        <w:rPr>
+          <w:rFonts w:asciiTheme="majorHAnsi" w:hAnsiTheme="majorHAnsi" w:cstheme="majorHAnsi"/>
+          <w:sz w:val="28"/>
+          <w:szCs w:val="28"/>
+          <w:lang w:val="en-US"/>
+        </w:rPr>
+        <w:t>:void</w:t>
+      </w:r>
+      <w:r>
+        <w:rPr>
+          <w:rFonts w:asciiTheme="majorHAnsi" w:hAnsiTheme="majorHAnsi" w:cstheme="majorHAnsi"/>
+          <w:sz w:val="28"/>
+          <w:szCs w:val="28"/>
+          <w:lang w:val="en-US"/>
+        </w:rPr>
+        <w:t xml:space="preserve">: </w:t>
+      </w:r>
+      <w:r>
+        <w:rPr>
+          <w:rFonts w:asciiTheme="majorHAnsi" w:hAnsiTheme="majorHAnsi" w:cstheme="majorHAnsi"/>
+          <w:sz w:val="28"/>
+          <w:szCs w:val="28"/>
+          <w:lang w:val="en-US"/>
+        </w:rPr>
+        <w:t>end the current session.</w:t>
+      </w:r>
+    </w:p>
+    <w:p>
+      <w:pPr>
+        <w:pStyle w:val="ListParagraph"/>
+        <w:numPr>
+          <w:ilvl w:val="0"/>
+          <w:numId w:val="114"/>
+        </w:numPr>
+        <w:spacing w:after="120" w:line="360" w:lineRule="auto"/>
+        <w:jc w:val="both"/>
+        <w:rPr>
+          <w:rFonts w:asciiTheme="majorHAnsi" w:hAnsiTheme="majorHAnsi" w:cstheme="majorHAnsi"/>
+          <w:sz w:val="28"/>
+          <w:szCs w:val="28"/>
+          <w:lang w:val="en-US"/>
+        </w:rPr>
+      </w:pPr>
+      <w:r>
+        <w:rPr>
+          <w:rFonts w:asciiTheme="majorHAnsi" w:hAnsiTheme="majorHAnsi" w:cstheme="majorHAnsi"/>
+          <w:sz w:val="28"/>
+          <w:szCs w:val="28"/>
+          <w:lang w:val="en-US"/>
+        </w:rPr>
+        <w:t>getRole()</w:t>
+      </w:r>
+      <w:r>
+        <w:rPr>
+          <w:rFonts w:asciiTheme="majorHAnsi" w:hAnsiTheme="majorHAnsi" w:cstheme="majorHAnsi"/>
+          <w:sz w:val="28"/>
+          <w:szCs w:val="28"/>
+          <w:lang w:val="en-US"/>
+        </w:rPr>
+        <w:t>:void</w:t>
+      </w:r>
+      <w:r>
+        <w:rPr>
+          <w:rFonts w:asciiTheme="majorHAnsi" w:hAnsiTheme="majorHAnsi" w:cstheme="majorHAnsi"/>
+          <w:sz w:val="28"/>
+          <w:szCs w:val="28"/>
+          <w:lang w:val="en-US"/>
+        </w:rPr>
+        <w:t>: return staff role.</w:t>
+      </w:r>
+    </w:p>
+    <w:p>
+      <w:pPr>
+        <w:pStyle w:val="ListParagraph"/>
+        <w:spacing w:after="120" w:line="360" w:lineRule="auto"/>
+        <w:ind w:left="0" w:firstLine="851"/>
+        <w:jc w:val="both"/>
+        <w:rPr>
+          <w:rFonts w:asciiTheme="majorHAnsi" w:hAnsiTheme="majorHAnsi" w:cstheme="majorHAnsi"/>
+          <w:sz w:val="28"/>
+          <w:szCs w:val="28"/>
+          <w:lang w:val="en-US"/>
+        </w:rPr>
+      </w:pPr>
+    </w:p>
+    <w:p>
+      <w:pPr>
+        <w:pStyle w:val="ListParagraph"/>
+        <w:spacing w:after="120" w:line="360" w:lineRule="auto"/>
+        <w:ind w:left="0" w:firstLine="851"/>
+        <w:jc w:val="both"/>
+        <w:rPr>
+          <w:rFonts w:asciiTheme="majorHAnsi" w:hAnsiTheme="majorHAnsi" w:cstheme="majorHAnsi"/>
+          <w:b/>
+          <w:bCs/>
+          <w:sz w:val="28"/>
+          <w:szCs w:val="28"/>
+          <w:lang w:val="en-US"/>
+        </w:rPr>
+      </w:pPr>
+      <w:r>
+        <w:rPr>
+          <w:rFonts w:asciiTheme="majorHAnsi" w:hAnsiTheme="majorHAnsi" w:cstheme="majorHAnsi"/>
+          <w:b/>
+          <w:bCs/>
+          <w:sz w:val="28"/>
+          <w:szCs w:val="28"/>
+          <w:lang w:val="en-US"/>
+        </w:rPr>
+        <w:t>Waiter:</w:t>
+      </w:r>
+    </w:p>
+    <w:p>
+      <w:pPr>
+        <w:pStyle w:val="ListParagraph"/>
+        <w:spacing w:after="120" w:line="360" w:lineRule="auto"/>
+        <w:ind w:left="0" w:firstLine="851"/>
+        <w:jc w:val="both"/>
+        <w:rPr>
+          <w:rFonts w:asciiTheme="majorHAnsi" w:hAnsiTheme="majorHAnsi" w:cstheme="majorHAnsi"/>
+          <w:sz w:val="28"/>
+          <w:szCs w:val="28"/>
+          <w:lang w:val="en-US"/>
+        </w:rPr>
+      </w:pPr>
+      <w:r>
+        <w:rPr>
+          <w:rFonts w:asciiTheme="majorHAnsi" w:hAnsiTheme="majorHAnsi" w:cstheme="majorHAnsi"/>
+          <w:sz w:val="28"/>
+          <w:szCs w:val="28"/>
+          <w:lang w:val="en-US"/>
+        </w:rPr>
+        <w:t>A child class from parent(staff), use for create order and modify it.</w:t>
+      </w:r>
+    </w:p>
+    <w:p>
+      <w:pPr>
+        <w:pStyle w:val="ListParagraph"/>
+        <w:spacing w:after="120" w:line="360" w:lineRule="auto"/>
+        <w:ind w:left="0" w:firstLine="851"/>
+        <w:jc w:val="both"/>
+        <w:rPr>
+          <w:rFonts w:asciiTheme="majorHAnsi" w:hAnsiTheme="majorHAnsi" w:cstheme="majorHAnsi"/>
+          <w:sz w:val="28"/>
+          <w:szCs w:val="28"/>
+          <w:lang w:val="en-US"/>
+        </w:rPr>
+      </w:pPr>
+      <w:r>
+        <w:rPr>
+          <w:rFonts w:asciiTheme="majorHAnsi" w:hAnsiTheme="majorHAnsi" w:cstheme="majorHAnsi"/>
+          <w:b/>
+          <w:bCs/>
+          <w:sz w:val="28"/>
+          <w:szCs w:val="28"/>
+          <w:lang w:val="en-US"/>
+        </w:rPr>
+        <w:t xml:space="preserve">Attributes: </w:t>
+      </w:r>
+      <w:r>
+        <w:rPr>
+          <w:rFonts w:asciiTheme="majorHAnsi" w:hAnsiTheme="majorHAnsi" w:cstheme="majorHAnsi"/>
+          <w:sz w:val="28"/>
+          <w:szCs w:val="28"/>
+          <w:lang w:val="en-US"/>
+        </w:rPr>
+        <w:t>inherit from staff</w:t>
+      </w:r>
+    </w:p>
+    <w:p>
+      <w:pPr>
+        <w:pStyle w:val="ListParagraph"/>
+        <w:spacing w:after="120" w:line="360" w:lineRule="auto"/>
+        <w:ind w:left="0" w:firstLine="851"/>
+        <w:jc w:val="both"/>
+        <w:rPr>
+          <w:rFonts w:asciiTheme="majorHAnsi" w:hAnsiTheme="majorHAnsi" w:cstheme="majorHAnsi"/>
+          <w:sz w:val="28"/>
+          <w:szCs w:val="28"/>
+          <w:lang w:val="en-US"/>
+        </w:rPr>
+      </w:pPr>
+      <w:r>
+        <w:rPr>
+          <w:rFonts w:asciiTheme="majorHAnsi" w:hAnsiTheme="majorHAnsi" w:cstheme="majorHAnsi"/>
+          <w:b/>
+          <w:bCs/>
+          <w:sz w:val="28"/>
+          <w:szCs w:val="28"/>
+          <w:lang w:val="en-US"/>
+        </w:rPr>
+        <w:t>Method:</w:t>
+      </w:r>
+      <w:r>
+        <w:rPr>
+          <w:rFonts w:asciiTheme="majorHAnsi" w:hAnsiTheme="majorHAnsi" w:cstheme="majorHAnsi"/>
+          <w:sz w:val="28"/>
+          <w:szCs w:val="28"/>
+          <w:lang w:val="en-US"/>
+        </w:rPr>
+        <w:t xml:space="preserve"> createOrder(table_number:</w:t>
+      </w:r>
+      <w:r>
+        <w:rPr>
+          <w:rFonts w:asciiTheme="majorHAnsi" w:hAnsiTheme="majorHAnsi" w:cstheme="majorHAnsi"/>
+          <w:sz w:val="28"/>
+          <w:szCs w:val="28"/>
+          <w:lang w:val="en-US"/>
+        </w:rPr>
+        <w:t>int</w:t>
+      </w:r>
+      <w:r>
+        <w:rPr>
+          <w:rFonts w:asciiTheme="majorHAnsi" w:hAnsiTheme="majorHAnsi" w:cstheme="majorHAnsi"/>
+          <w:sz w:val="28"/>
+          <w:szCs w:val="28"/>
+          <w:lang w:val="en-US"/>
+        </w:rPr>
+        <w:t xml:space="preserve">, items: List&lt;OrderItem&gt;, </w:t>
+      </w:r>
+      <w:r>
+        <w:rPr>
+          <w:rFonts w:asciiTheme="majorHAnsi" w:hAnsiTheme="majorHAnsi" w:cstheme="majorHAnsi"/>
+          <w:sz w:val="28"/>
+          <w:szCs w:val="28"/>
+          <w:lang w:val="en-US"/>
+        </w:rPr>
+        <w:t>note</w:t>
+      </w:r>
+      <w:r>
+        <w:rPr>
+          <w:rFonts w:asciiTheme="majorHAnsi" w:hAnsiTheme="majorHAnsi" w:cstheme="majorHAnsi"/>
+          <w:sz w:val="28"/>
+          <w:szCs w:val="28"/>
+          <w:lang w:val="en-US"/>
+        </w:rPr>
+        <w:t>: string):Order : waiter will have to input table_number</w:t>
+      </w:r>
+      <w:r>
+        <w:rPr>
+          <w:rFonts w:asciiTheme="majorHAnsi" w:hAnsiTheme="majorHAnsi" w:cstheme="majorHAnsi"/>
+          <w:sz w:val="28"/>
+          <w:szCs w:val="28"/>
+          <w:lang w:val="en-US"/>
+        </w:rPr>
+        <w:t xml:space="preserve"> and note(default is “”). </w:t>
+      </w:r>
+      <w:r>
+        <w:rPr>
+          <w:rFonts w:asciiTheme="majorHAnsi" w:hAnsiTheme="majorHAnsi" w:cstheme="majorHAnsi"/>
+          <w:sz w:val="28"/>
+          <w:szCs w:val="28"/>
+          <w:lang w:val="en-US"/>
+        </w:rPr>
+        <w:lastRenderedPageBreak/>
+        <w:t>And the input List&lt;OrderItem&gt; so waiter could add dish to order when order was created.</w:t>
+      </w:r>
+    </w:p>
+    <w:p>
+      <w:pPr>
+        <w:pStyle w:val="ListParagraph"/>
+        <w:spacing w:after="120" w:line="360" w:lineRule="auto"/>
+        <w:ind w:left="0" w:firstLine="851"/>
+        <w:jc w:val="both"/>
+        <w:rPr>
+          <w:rFonts w:asciiTheme="majorHAnsi" w:hAnsiTheme="majorHAnsi" w:cstheme="majorHAnsi"/>
+          <w:sz w:val="28"/>
+          <w:szCs w:val="28"/>
+          <w:lang w:val="en-US"/>
+        </w:rPr>
+      </w:pPr>
+    </w:p>
+    <w:p>
+      <w:pPr>
+        <w:pStyle w:val="ListParagraph"/>
+        <w:spacing w:after="120" w:line="360" w:lineRule="auto"/>
+        <w:ind w:left="0" w:firstLine="851"/>
+        <w:jc w:val="both"/>
+        <w:rPr>
+          <w:rFonts w:asciiTheme="majorHAnsi" w:hAnsiTheme="majorHAnsi" w:cstheme="majorHAnsi"/>
+          <w:b/>
+          <w:bCs/>
+          <w:sz w:val="28"/>
+          <w:szCs w:val="28"/>
+          <w:lang w:val="en-US"/>
+        </w:rPr>
+      </w:pPr>
+      <w:r>
+        <w:rPr>
+          <w:rFonts w:asciiTheme="majorHAnsi" w:hAnsiTheme="majorHAnsi" w:cstheme="majorHAnsi"/>
+          <w:b/>
+          <w:bCs/>
+          <w:sz w:val="28"/>
+          <w:szCs w:val="28"/>
+          <w:lang w:val="en-US"/>
+        </w:rPr>
+        <w:t>KitchenStaff</w:t>
+      </w:r>
+    </w:p>
+    <w:p>
+      <w:pPr>
+        <w:pStyle w:val="ListParagraph"/>
+        <w:spacing w:after="120" w:line="360" w:lineRule="auto"/>
+        <w:ind w:left="0" w:firstLine="851"/>
+        <w:jc w:val="both"/>
+        <w:rPr>
+          <w:rFonts w:asciiTheme="majorHAnsi" w:hAnsiTheme="majorHAnsi" w:cstheme="majorHAnsi"/>
+          <w:sz w:val="28"/>
+          <w:szCs w:val="28"/>
+          <w:lang w:val="en-US"/>
+        </w:rPr>
+      </w:pPr>
+      <w:r>
+        <w:rPr>
+          <w:rFonts w:asciiTheme="majorHAnsi" w:hAnsiTheme="majorHAnsi" w:cstheme="majorHAnsi"/>
+          <w:sz w:val="28"/>
+          <w:szCs w:val="28"/>
+          <w:lang w:val="en-US"/>
+        </w:rPr>
+        <w:t>A child class from parent(staff), can only view order which status is “PENDING” and  set order status.</w:t>
+      </w:r>
+    </w:p>
+    <w:p>
+      <w:pPr>
+        <w:pStyle w:val="ListParagraph"/>
+        <w:spacing w:after="120" w:line="360" w:lineRule="auto"/>
+        <w:ind w:left="0" w:firstLine="851"/>
+        <w:jc w:val="both"/>
+        <w:rPr>
+          <w:rFonts w:asciiTheme="majorHAnsi" w:hAnsiTheme="majorHAnsi" w:cstheme="majorHAnsi"/>
+          <w:sz w:val="28"/>
+          <w:szCs w:val="28"/>
+          <w:lang w:val="en-US"/>
+        </w:rPr>
+      </w:pPr>
+      <w:r>
+        <w:rPr>
+          <w:rFonts w:asciiTheme="majorHAnsi" w:hAnsiTheme="majorHAnsi" w:cstheme="majorHAnsi"/>
+          <w:b/>
+          <w:bCs/>
+          <w:sz w:val="28"/>
+          <w:szCs w:val="28"/>
+          <w:lang w:val="en-US"/>
+        </w:rPr>
+        <w:t xml:space="preserve">Attributes: </w:t>
+      </w:r>
+      <w:r>
+        <w:rPr>
+          <w:rFonts w:asciiTheme="majorHAnsi" w:hAnsiTheme="majorHAnsi" w:cstheme="majorHAnsi"/>
+          <w:sz w:val="28"/>
+          <w:szCs w:val="28"/>
+          <w:lang w:val="en-US"/>
+        </w:rPr>
+        <w:t>inherit from staff</w:t>
+      </w:r>
+    </w:p>
+    <w:p>
+      <w:pPr>
+        <w:pStyle w:val="ListParagraph"/>
+        <w:spacing w:after="120" w:line="360" w:lineRule="auto"/>
+        <w:ind w:left="0" w:firstLine="851"/>
+        <w:jc w:val="both"/>
+        <w:rPr>
+          <w:rFonts w:asciiTheme="majorHAnsi" w:hAnsiTheme="majorHAnsi" w:cstheme="majorHAnsi"/>
+          <w:b/>
+          <w:bCs/>
+          <w:sz w:val="28"/>
+          <w:szCs w:val="28"/>
+          <w:lang w:val="en-US"/>
+        </w:rPr>
+      </w:pPr>
+      <w:r>
+        <w:rPr>
+          <w:rFonts w:asciiTheme="majorHAnsi" w:hAnsiTheme="majorHAnsi" w:cstheme="majorHAnsi"/>
+          <w:b/>
+          <w:bCs/>
+          <w:sz w:val="28"/>
+          <w:szCs w:val="28"/>
+          <w:lang w:val="en-US"/>
+        </w:rPr>
+        <w:t>Method:</w:t>
+      </w:r>
+    </w:p>
+    <w:p>
+      <w:pPr>
+        <w:pStyle w:val="ListParagraph"/>
+        <w:numPr>
+          <w:ilvl w:val="0"/>
+          <w:numId w:val="117"/>
+        </w:numPr>
+        <w:spacing w:after="120" w:line="360" w:lineRule="auto"/>
+        <w:jc w:val="both"/>
+        <w:rPr>
+          <w:rFonts w:asciiTheme="majorHAnsi" w:hAnsiTheme="majorHAnsi" w:cstheme="majorHAnsi"/>
+          <w:sz w:val="28"/>
+          <w:szCs w:val="28"/>
+          <w:lang w:val="en-US"/>
+        </w:rPr>
+      </w:pPr>
+      <w:r>
+        <w:rPr>
+          <w:rFonts w:asciiTheme="majorHAnsi" w:hAnsiTheme="majorHAnsi" w:cstheme="majorHAnsi"/>
+          <w:sz w:val="28"/>
+          <w:szCs w:val="28"/>
+          <w:lang w:val="en-US"/>
+        </w:rPr>
+        <w:t>viewPendingOrders(): List&lt;Order&gt;: return a List of order and only view order which status is “PENDING”.</w:t>
+      </w:r>
+    </w:p>
+    <w:p>
+      <w:pPr>
+        <w:pStyle w:val="ListParagraph"/>
+        <w:numPr>
+          <w:ilvl w:val="0"/>
+          <w:numId w:val="117"/>
+        </w:numPr>
+        <w:spacing w:after="120" w:line="360" w:lineRule="auto"/>
+        <w:jc w:val="both"/>
+        <w:rPr>
+          <w:rFonts w:asciiTheme="majorHAnsi" w:hAnsiTheme="majorHAnsi" w:cstheme="majorHAnsi"/>
+          <w:sz w:val="28"/>
+          <w:szCs w:val="28"/>
+          <w:lang w:val="en-US"/>
+        </w:rPr>
+      </w:pPr>
+      <w:r>
+        <w:rPr>
+          <w:rFonts w:asciiTheme="majorHAnsi" w:hAnsiTheme="majorHAnsi" w:cstheme="majorHAnsi"/>
+          <w:sz w:val="28"/>
+          <w:szCs w:val="28"/>
+          <w:lang w:val="en-US"/>
+        </w:rPr>
+        <w:t xml:space="preserve">updateOrderStatus(order_id: </w:t>
+      </w:r>
+      <w:r>
+        <w:rPr>
+          <w:rFonts w:asciiTheme="majorHAnsi" w:hAnsiTheme="majorHAnsi" w:cstheme="majorHAnsi"/>
+          <w:sz w:val="28"/>
+          <w:szCs w:val="28"/>
+          <w:lang w:val="en-US"/>
+        </w:rPr>
+        <w:t>int</w:t>
+      </w:r>
+      <w:r>
+        <w:rPr>
+          <w:rFonts w:asciiTheme="majorHAnsi" w:hAnsiTheme="majorHAnsi" w:cstheme="majorHAnsi"/>
+          <w:sz w:val="28"/>
+          <w:szCs w:val="28"/>
+          <w:lang w:val="en-US"/>
+        </w:rPr>
+        <w:t>, status: OrderStatus</w:t>
+      </w:r>
+      <w:r>
+        <w:rPr>
+          <w:rFonts w:asciiTheme="majorHAnsi" w:hAnsiTheme="majorHAnsi" w:cstheme="majorHAnsi"/>
+          <w:sz w:val="28"/>
+          <w:szCs w:val="28"/>
+          <w:lang w:val="en-US"/>
+        </w:rPr>
+        <w:t>)</w:t>
+      </w:r>
+      <w:r>
+        <w:rPr>
+          <w:rFonts w:asciiTheme="majorHAnsi" w:hAnsiTheme="majorHAnsi" w:cstheme="majorHAnsi"/>
+          <w:sz w:val="28"/>
+          <w:szCs w:val="28"/>
+          <w:lang w:val="en-US"/>
+        </w:rPr>
+        <w:t>: void: use to set order status to “PREPAREING”, “READY”.</w:t>
+      </w:r>
     </w:p>
     <w:p>
       <w:pPr>
@@ -5376,6 +6243,7 @@
           <w:szCs w:val="28"/>
           <w:lang w:val="en-US"/>
         </w:rPr>
+        <w:lastRenderedPageBreak/>
         <w:drawing>
           <wp:anchor distT="0" distB="0" distL="114300" distR="114300" simplePos="0" relativeHeight="251660288" behindDoc="0" locked="0" layoutInCell="1" allowOverlap="1" wp14:anchorId="0110A957" wp14:editId="189C801B">
             <wp:simplePos x="0" y="0"/>
@@ -5867,7 +6735,6 @@
                 <w:szCs w:val="28"/>
                 <w:lang w:val="en-US" w:eastAsia="en-US"/>
               </w:rPr>
-              <w:lastRenderedPageBreak/>
               <w:t>3</w:t>
             </w:r>
           </w:p>
@@ -6445,6 +7312,7 @@
                 <w:szCs w:val="28"/>
                 <w:lang w:val="en-US" w:eastAsia="en-US"/>
               </w:rPr>
+              <w:lastRenderedPageBreak/>
               <w:t>STT</w:t>
             </w:r>
           </w:p>
@@ -8091,7 +8959,6 @@
           <w:szCs w:val="28"/>
           <w:lang w:val="en-US"/>
         </w:rPr>
-        <w:lastRenderedPageBreak/>
         <w:t>This use case allows staff members (Waiter, Kitchen Staff, Cashier, Manager) to view a list of existing orders in the system and access specific order details, including ordered items, quantities, notes, and order status .</w:t>
       </w:r>
     </w:p>
@@ -8190,6 +9057,7 @@
           <w:szCs w:val="28"/>
           <w:lang w:val="en-US"/>
         </w:rPr>
+        <w:lastRenderedPageBreak/>
         <w:t>The staff member can filter the order list by status (e.g., Kitchen Staff filters for "Pending/Preparing", Cashier filters for "Completed") .</w:t>
       </w:r>
     </w:p>
@@ -8545,7 +9413,6 @@
           <w:szCs w:val="28"/>
           <w:lang w:val="en-US"/>
         </w:rPr>
-        <w:lastRenderedPageBreak/>
         <w:t>There is at least one order existing in the database.</w:t>
       </w:r>
     </w:p>
@@ -8696,6 +9563,7 @@
           <w:szCs w:val="28"/>
           <w:lang w:val="en-US"/>
         </w:rPr>
+        <w:lastRenderedPageBreak/>
         <w:t>Process Payment: Cashiers can proceed to checkout for "Completed" orders.</w:t>
       </w:r>
     </w:p>
@@ -8984,7 +9852,6 @@
           <w:szCs w:val="28"/>
           <w:lang w:val="en-US"/>
         </w:rPr>
-        <w:lastRenderedPageBreak/>
         <w:t>4.2.2. Alternative Flows</w:t>
       </w:r>
     </w:p>
@@ -9158,6 +10025,7 @@
           <w:szCs w:val="28"/>
           <w:lang w:val="en-US"/>
         </w:rPr>
+        <w:lastRenderedPageBreak/>
         <w:t>The staff member has a valid account created in the system by the Manager.</w:t>
       </w:r>
     </w:p>
@@ -9452,7 +10320,6 @@
           <w:szCs w:val="28"/>
           <w:lang w:val="en-US"/>
         </w:rPr>
-        <w:lastRenderedPageBreak/>
         <w:t>The system displays a blank order form and the current menu (from Menu DB).</w:t>
       </w:r>
     </w:p>
@@ -9583,6 +10450,7 @@
           <w:szCs w:val="28"/>
           <w:lang w:val="en-US"/>
         </w:rPr>
+        <w:lastRenderedPageBreak/>
         <w:t>Steps 3-5 are repeated until all dishes are added to the order.</w:t>
       </w:r>
     </w:p>
@@ -9987,7 +10855,6 @@
           <w:szCs w:val="28"/>
           <w:lang w:val="en-US"/>
         </w:rPr>
-        <w:lastRenderedPageBreak/>
         <w:t>The status of the order is set to "CREATED".</w:t>
       </w:r>
     </w:p>
@@ -10163,6 +11030,7 @@
           <w:szCs w:val="28"/>
           <w:lang w:val="en-US"/>
         </w:rPr>
+        <w:lastRenderedPageBreak/>
         <w:t>This use case allows a Waiter to modify an active order. This includes adding new items, removing existing items, updating item quantities, or canceling the entire order if requested by the customer .</w:t>
       </w:r>
     </w:p>
@@ -10637,7 +11505,6 @@
           <w:szCs w:val="28"/>
           <w:lang w:val="en-US"/>
         </w:rPr>
-        <w:lastRenderedPageBreak/>
         <w:t>6.2.2. Alternative Flows</w:t>
       </w:r>
     </w:p>
@@ -10792,6 +11659,7 @@
           <w:szCs w:val="28"/>
           <w:lang w:val="en-US"/>
         </w:rPr>
+        <w:lastRenderedPageBreak/>
         <w:t>The system must maintain a history of changes for auditing purposes.</w:t>
       </w:r>
     </w:p>
@@ -11157,7 +12025,6 @@
           <w:szCs w:val="28"/>
           <w:lang w:val="en-US"/>
         </w:rPr>
-        <w:lastRenderedPageBreak/>
         <w:t>7.2. Flow of Events</w:t>
       </w:r>
       <w:r>
@@ -11325,6 +12192,7 @@
           <w:szCs w:val="28"/>
           <w:lang w:val="en-US"/>
         </w:rPr>
+        <w:lastRenderedPageBreak/>
         <w:t xml:space="preserve">The system updates the status of the </w:t>
       </w:r>
       <w:r>
@@ -11750,168 +12618,168 @@
           <w:szCs w:val="28"/>
           <w:lang w:val="en-US"/>
         </w:rPr>
+        <w:t>The Kitchen Staff no longer sees the order in their active preparation list.</w:t>
+      </w:r>
+    </w:p>
+    <w:p>
+      <w:pPr>
+        <w:pStyle w:val="ListParagraph"/>
+        <w:spacing w:after="120" w:line="360" w:lineRule="auto"/>
+        <w:ind w:left="142" w:firstLine="709"/>
+        <w:jc w:val="both"/>
+        <w:rPr>
+          <w:rFonts w:asciiTheme="majorHAnsi" w:hAnsiTheme="majorHAnsi" w:cstheme="majorHAnsi"/>
+          <w:b/>
+          <w:bCs/>
+          <w:sz w:val="28"/>
+          <w:szCs w:val="28"/>
+          <w:lang w:val="en-US"/>
+        </w:rPr>
+      </w:pPr>
+      <w:r>
+        <w:rPr>
+          <w:rFonts w:asciiTheme="majorHAnsi" w:hAnsiTheme="majorHAnsi" w:cstheme="majorHAnsi"/>
+          <w:b/>
+          <w:bCs/>
+          <w:sz w:val="28"/>
+          <w:szCs w:val="28"/>
+          <w:lang w:val="en-US"/>
+        </w:rPr>
+        <w:t>7.6. Extension Points</w:t>
+      </w:r>
+    </w:p>
+    <w:p>
+      <w:pPr>
+        <w:pStyle w:val="ListParagraph"/>
+        <w:spacing w:after="120" w:line="360" w:lineRule="auto"/>
+        <w:ind w:left="142" w:firstLine="709"/>
+        <w:jc w:val="both"/>
+        <w:rPr>
+          <w:rFonts w:asciiTheme="majorHAnsi" w:hAnsiTheme="majorHAnsi" w:cstheme="majorHAnsi"/>
+          <w:sz w:val="28"/>
+          <w:szCs w:val="28"/>
+          <w:lang w:val="en-US"/>
+        </w:rPr>
+      </w:pPr>
+      <w:r>
+        <w:rPr>
+          <w:rFonts w:asciiTheme="majorHAnsi" w:hAnsiTheme="majorHAnsi" w:cstheme="majorHAnsi"/>
+          <w:sz w:val="28"/>
+          <w:szCs w:val="28"/>
+          <w:lang w:val="en-US"/>
+        </w:rPr>
+        <w:t>none</w:t>
+      </w:r>
+    </w:p>
+    <w:p>
+      <w:pPr>
+        <w:pStyle w:val="ListParagraph"/>
+        <w:spacing w:after="120" w:line="360" w:lineRule="auto"/>
+        <w:ind w:left="142" w:firstLine="709"/>
+        <w:jc w:val="both"/>
+        <w:rPr>
+          <w:rFonts w:asciiTheme="majorHAnsi" w:hAnsiTheme="majorHAnsi" w:cstheme="majorHAnsi"/>
+          <w:b/>
+          <w:bCs/>
+          <w:sz w:val="28"/>
+          <w:szCs w:val="28"/>
+          <w:lang w:val="en-US"/>
+        </w:rPr>
+      </w:pPr>
+    </w:p>
+    <w:p>
+      <w:pPr>
+        <w:pStyle w:val="ListParagraph"/>
+        <w:spacing w:after="120" w:line="360" w:lineRule="auto"/>
+        <w:ind w:left="142" w:firstLine="709"/>
+        <w:jc w:val="both"/>
+        <w:rPr>
+          <w:rFonts w:asciiTheme="majorHAnsi" w:hAnsiTheme="majorHAnsi" w:cstheme="majorHAnsi"/>
+          <w:b/>
+          <w:bCs/>
+          <w:sz w:val="28"/>
+          <w:szCs w:val="28"/>
+          <w:lang w:val="en-US"/>
+        </w:rPr>
+      </w:pPr>
+      <w:r>
+        <w:rPr>
+          <w:rFonts w:asciiTheme="majorHAnsi" w:hAnsiTheme="majorHAnsi" w:cstheme="majorHAnsi"/>
+          <w:b/>
+          <w:bCs/>
+          <w:sz w:val="28"/>
+          <w:szCs w:val="28"/>
+          <w:lang w:val="en-US"/>
+        </w:rPr>
+        <w:t>5.8 Use-case update order st</w:t>
+      </w:r>
+      <w:r>
+        <w:rPr>
+          <w:rFonts w:asciiTheme="majorHAnsi" w:hAnsiTheme="majorHAnsi" w:cstheme="majorHAnsi"/>
+          <w:b/>
+          <w:bCs/>
+          <w:sz w:val="28"/>
+          <w:szCs w:val="28"/>
+          <w:lang w:val="en-US"/>
+        </w:rPr>
+        <w:t>atus</w:t>
+      </w:r>
+    </w:p>
+    <w:p>
+      <w:pPr>
+        <w:pStyle w:val="ListParagraph"/>
+        <w:spacing w:after="120" w:line="360" w:lineRule="auto"/>
+        <w:ind w:left="142" w:firstLine="709"/>
+        <w:jc w:val="both"/>
+        <w:rPr>
+          <w:rFonts w:asciiTheme="majorHAnsi" w:hAnsiTheme="majorHAnsi" w:cstheme="majorHAnsi"/>
+          <w:sz w:val="28"/>
+          <w:szCs w:val="28"/>
+          <w:lang w:val="en-US"/>
+        </w:rPr>
+      </w:pPr>
+      <w:r>
+        <w:rPr>
+          <w:rFonts w:asciiTheme="majorHAnsi" w:hAnsiTheme="majorHAnsi" w:cstheme="majorHAnsi"/>
+          <w:b/>
+          <w:bCs/>
+          <w:sz w:val="28"/>
+          <w:szCs w:val="28"/>
+          <w:lang w:val="en-US"/>
+        </w:rPr>
+        <w:t>8.1. Summary</w:t>
+      </w:r>
+      <w:r>
+        <w:rPr>
+          <w:rFonts w:asciiTheme="majorHAnsi" w:hAnsiTheme="majorHAnsi" w:cstheme="majorHAnsi"/>
+          <w:sz w:val="28"/>
+          <w:szCs w:val="28"/>
+          <w:lang w:val="en-US"/>
+        </w:rPr>
+        <w:t xml:space="preserve"> </w:t>
+      </w:r>
+    </w:p>
+    <w:p>
+      <w:pPr>
+        <w:pStyle w:val="ListParagraph"/>
+        <w:spacing w:after="120" w:line="360" w:lineRule="auto"/>
+        <w:ind w:left="142" w:firstLine="709"/>
+        <w:jc w:val="both"/>
+        <w:rPr>
+          <w:rFonts w:asciiTheme="majorHAnsi" w:hAnsiTheme="majorHAnsi" w:cstheme="majorHAnsi"/>
+          <w:sz w:val="28"/>
+          <w:szCs w:val="28"/>
+          <w:lang w:val="en-US"/>
+        </w:rPr>
+      </w:pPr>
+      <w:r>
+        <w:rPr>
+          <w:rFonts w:asciiTheme="majorHAnsi" w:hAnsiTheme="majorHAnsi" w:cstheme="majorHAnsi"/>
+          <w:sz w:val="28"/>
+          <w:szCs w:val="28"/>
+          <w:lang w:val="en-US"/>
+        </w:rPr>
         <w:lastRenderedPageBreak/>
-        <w:t>The Kitchen Staff no longer sees the order in their active preparation list.</w:t>
-      </w:r>
-    </w:p>
-    <w:p>
-      <w:pPr>
-        <w:pStyle w:val="ListParagraph"/>
-        <w:spacing w:after="120" w:line="360" w:lineRule="auto"/>
-        <w:ind w:left="142" w:firstLine="709"/>
-        <w:jc w:val="both"/>
-        <w:rPr>
-          <w:rFonts w:asciiTheme="majorHAnsi" w:hAnsiTheme="majorHAnsi" w:cstheme="majorHAnsi"/>
-          <w:b/>
-          <w:bCs/>
-          <w:sz w:val="28"/>
-          <w:szCs w:val="28"/>
-          <w:lang w:val="en-US"/>
-        </w:rPr>
-      </w:pPr>
-      <w:r>
-        <w:rPr>
-          <w:rFonts w:asciiTheme="majorHAnsi" w:hAnsiTheme="majorHAnsi" w:cstheme="majorHAnsi"/>
-          <w:b/>
-          <w:bCs/>
-          <w:sz w:val="28"/>
-          <w:szCs w:val="28"/>
-          <w:lang w:val="en-US"/>
-        </w:rPr>
-        <w:t>7.6. Extension Points</w:t>
-      </w:r>
-    </w:p>
-    <w:p>
-      <w:pPr>
-        <w:pStyle w:val="ListParagraph"/>
-        <w:spacing w:after="120" w:line="360" w:lineRule="auto"/>
-        <w:ind w:left="142" w:firstLine="709"/>
-        <w:jc w:val="both"/>
-        <w:rPr>
-          <w:rFonts w:asciiTheme="majorHAnsi" w:hAnsiTheme="majorHAnsi" w:cstheme="majorHAnsi"/>
-          <w:sz w:val="28"/>
-          <w:szCs w:val="28"/>
-          <w:lang w:val="en-US"/>
-        </w:rPr>
-      </w:pPr>
-      <w:r>
-        <w:rPr>
-          <w:rFonts w:asciiTheme="majorHAnsi" w:hAnsiTheme="majorHAnsi" w:cstheme="majorHAnsi"/>
-          <w:sz w:val="28"/>
-          <w:szCs w:val="28"/>
-          <w:lang w:val="en-US"/>
-        </w:rPr>
-        <w:t>none</w:t>
-      </w:r>
-    </w:p>
-    <w:p>
-      <w:pPr>
-        <w:pStyle w:val="ListParagraph"/>
-        <w:spacing w:after="120" w:line="360" w:lineRule="auto"/>
-        <w:ind w:left="142" w:firstLine="709"/>
-        <w:jc w:val="both"/>
-        <w:rPr>
-          <w:rFonts w:asciiTheme="majorHAnsi" w:hAnsiTheme="majorHAnsi" w:cstheme="majorHAnsi"/>
-          <w:b/>
-          <w:bCs/>
-          <w:sz w:val="28"/>
-          <w:szCs w:val="28"/>
-          <w:lang w:val="en-US"/>
-        </w:rPr>
-      </w:pPr>
-    </w:p>
-    <w:p>
-      <w:pPr>
-        <w:pStyle w:val="ListParagraph"/>
-        <w:spacing w:after="120" w:line="360" w:lineRule="auto"/>
-        <w:ind w:left="142" w:firstLine="709"/>
-        <w:jc w:val="both"/>
-        <w:rPr>
-          <w:rFonts w:asciiTheme="majorHAnsi" w:hAnsiTheme="majorHAnsi" w:cstheme="majorHAnsi"/>
-          <w:b/>
-          <w:bCs/>
-          <w:sz w:val="28"/>
-          <w:szCs w:val="28"/>
-          <w:lang w:val="en-US"/>
-        </w:rPr>
-      </w:pPr>
-      <w:r>
-        <w:rPr>
-          <w:rFonts w:asciiTheme="majorHAnsi" w:hAnsiTheme="majorHAnsi" w:cstheme="majorHAnsi"/>
-          <w:b/>
-          <w:bCs/>
-          <w:sz w:val="28"/>
-          <w:szCs w:val="28"/>
-          <w:lang w:val="en-US"/>
-        </w:rPr>
-        <w:t>5.8 Use-case update order st</w:t>
-      </w:r>
-      <w:r>
-        <w:rPr>
-          <w:rFonts w:asciiTheme="majorHAnsi" w:hAnsiTheme="majorHAnsi" w:cstheme="majorHAnsi"/>
-          <w:b/>
-          <w:bCs/>
-          <w:sz w:val="28"/>
-          <w:szCs w:val="28"/>
-          <w:lang w:val="en-US"/>
-        </w:rPr>
-        <w:t>atus</w:t>
-      </w:r>
-    </w:p>
-    <w:p>
-      <w:pPr>
-        <w:pStyle w:val="ListParagraph"/>
-        <w:spacing w:after="120" w:line="360" w:lineRule="auto"/>
-        <w:ind w:left="142" w:firstLine="709"/>
-        <w:jc w:val="both"/>
-        <w:rPr>
-          <w:rFonts w:asciiTheme="majorHAnsi" w:hAnsiTheme="majorHAnsi" w:cstheme="majorHAnsi"/>
-          <w:sz w:val="28"/>
-          <w:szCs w:val="28"/>
-          <w:lang w:val="en-US"/>
-        </w:rPr>
-      </w:pPr>
-      <w:r>
-        <w:rPr>
-          <w:rFonts w:asciiTheme="majorHAnsi" w:hAnsiTheme="majorHAnsi" w:cstheme="majorHAnsi"/>
-          <w:b/>
-          <w:bCs/>
-          <w:sz w:val="28"/>
-          <w:szCs w:val="28"/>
-          <w:lang w:val="en-US"/>
-        </w:rPr>
-        <w:t>8.1. Summary</w:t>
-      </w:r>
-      <w:r>
-        <w:rPr>
-          <w:rFonts w:asciiTheme="majorHAnsi" w:hAnsiTheme="majorHAnsi" w:cstheme="majorHAnsi"/>
-          <w:sz w:val="28"/>
-          <w:szCs w:val="28"/>
-          <w:lang w:val="en-US"/>
-        </w:rPr>
-        <w:t xml:space="preserve"> </w:t>
-      </w:r>
-    </w:p>
-    <w:p>
-      <w:pPr>
-        <w:pStyle w:val="ListParagraph"/>
-        <w:spacing w:after="120" w:line="360" w:lineRule="auto"/>
-        <w:ind w:left="142" w:firstLine="709"/>
-        <w:jc w:val="both"/>
-        <w:rPr>
-          <w:rFonts w:asciiTheme="majorHAnsi" w:hAnsiTheme="majorHAnsi" w:cstheme="majorHAnsi"/>
-          <w:sz w:val="28"/>
-          <w:szCs w:val="28"/>
-          <w:lang w:val="en-US"/>
-        </w:rPr>
-      </w:pPr>
-      <w:r>
-        <w:rPr>
-          <w:rFonts w:asciiTheme="majorHAnsi" w:hAnsiTheme="majorHAnsi" w:cstheme="majorHAnsi"/>
-          <w:sz w:val="28"/>
-          <w:szCs w:val="28"/>
-          <w:lang w:val="en-US"/>
-        </w:rPr>
         <w:t>This use case allows the Kitchen Staff to update the preparation progress of an order. When an order is marked as "Ready", the system automatically deducts the required ingredients from the inventory.</w:t>
       </w:r>
     </w:p>
@@ -12372,7 +13240,6 @@
           <w:szCs w:val="28"/>
           <w:lang w:val="en-US"/>
         </w:rPr>
-        <w:lastRenderedPageBreak/>
         <w:t>4a. Item Unavailable:</w:t>
       </w:r>
       <w:r>
@@ -12505,6 +13372,7 @@
           <w:szCs w:val="28"/>
           <w:lang w:val="en-US"/>
         </w:rPr>
+        <w:lastRenderedPageBreak/>
         <w:t>The inventory deduction logic must be precise based on the recipes defined in the system.</w:t>
       </w:r>
     </w:p>
@@ -12889,7 +13757,6 @@
           <w:szCs w:val="28"/>
           <w:lang w:val="en-US"/>
         </w:rPr>
-        <w:lastRenderedPageBreak/>
         <w:t>9.2. Flow of Events</w:t>
       </w:r>
       <w:r>
@@ -13005,6 +13872,7 @@
           <w:szCs w:val="28"/>
           <w:lang w:val="en-US"/>
         </w:rPr>
+        <w:lastRenderedPageBreak/>
         <w:t xml:space="preserve">The system updates the status of the </w:t>
       </w:r>
       <w:r>
@@ -13505,17 +14373,7 @@
           <w:szCs w:val="28"/>
           <w:lang w:val="en-US"/>
         </w:rPr>
-        <w:t xml:space="preserve">This use case allows a Waiter to add a specific dish (MenuItem) to an existing or new order. The system creates a link between the order and the </w:t>
-      </w:r>
-      <w:r>
-        <w:rPr>
-          <w:rFonts w:asciiTheme="majorHAnsi" w:hAnsiTheme="majorHAnsi" w:cstheme="majorHAnsi"/>
-          <w:sz w:val="28"/>
-          <w:szCs w:val="28"/>
-          <w:lang w:val="en-US"/>
-        </w:rPr>
-        <w:lastRenderedPageBreak/>
-        <w:t>menu, capturing the quantity and any specific customer preferences for that item.</w:t>
+        <w:t>This use case allows a Waiter to add a specific dish (MenuItem) to an existing or new order. The system creates a link between the order and the menu, capturing the quantity and any specific customer preferences for that item.</w:t>
       </w:r>
     </w:p>
     <w:p>
@@ -13609,6 +14467,7 @@
           <w:szCs w:val="28"/>
           <w:lang w:val="en-US"/>
         </w:rPr>
+        <w:lastRenderedPageBreak/>
         <w:t xml:space="preserve">The system displays the list of available </w:t>
       </w:r>
       <w:r>
@@ -14205,7 +15064,6 @@
           <w:szCs w:val="28"/>
           <w:lang w:val="en-US"/>
         </w:rPr>
-        <w:lastRenderedPageBreak/>
         <w:t xml:space="preserve">The system must allow multiple </w:t>
       </w:r>
       <w:r>
@@ -14343,6 +15201,7 @@
           <w:szCs w:val="28"/>
           <w:lang w:val="en-US"/>
         </w:rPr>
+        <w:lastRenderedPageBreak/>
         <w:t>The Waiter is logged in.</w:t>
       </w:r>
     </w:p>
@@ -14884,7 +15743,6 @@
           <w:szCs w:val="28"/>
           <w:lang w:val="en-US"/>
         </w:rPr>
-        <w:lastRenderedPageBreak/>
         <w:t>The Waiter confirms the action.</w:t>
       </w:r>
     </w:p>
@@ -15076,6 +15934,7 @@
           <w:szCs w:val="28"/>
           <w:lang w:val="en-US"/>
         </w:rPr>
+        <w:lastRenderedPageBreak/>
         <w:t>4a. Waiter Cancels:</w:t>
       </w:r>
       <w:r>
@@ -15516,7 +16375,6 @@
           <w:szCs w:val="28"/>
           <w:lang w:val="en-US"/>
         </w:rPr>
-        <w:lastRenderedPageBreak/>
         <w:t>12.2.1. Basic Flow</w:t>
       </w:r>
       <w:r>
@@ -15693,6 +16551,7 @@
           <w:szCs w:val="28"/>
           <w:lang w:val="en-US"/>
         </w:rPr>
+        <w:lastRenderedPageBreak/>
         <w:t xml:space="preserve">The system calculates the </w:t>
       </w:r>
       <w:r>
@@ -16281,64 +17140,64 @@
           <w:szCs w:val="28"/>
           <w:lang w:val="en-US"/>
         </w:rPr>
+        <w:t>13.1. Summary</w:t>
+      </w:r>
+      <w:r>
+        <w:rPr>
+          <w:rFonts w:asciiTheme="majorHAnsi" w:hAnsiTheme="majorHAnsi" w:cstheme="majorHAnsi"/>
+          <w:sz w:val="28"/>
+          <w:szCs w:val="28"/>
+          <w:lang w:val="en-US"/>
+        </w:rPr>
+        <w:t xml:space="preserve"> </w:t>
+      </w:r>
+    </w:p>
+    <w:p>
+      <w:pPr>
+        <w:pStyle w:val="ListParagraph"/>
+        <w:spacing w:after="120" w:line="360" w:lineRule="auto"/>
+        <w:ind w:left="142" w:firstLine="709"/>
+        <w:jc w:val="both"/>
+        <w:rPr>
+          <w:rFonts w:asciiTheme="majorHAnsi" w:hAnsiTheme="majorHAnsi" w:cstheme="majorHAnsi"/>
+          <w:sz w:val="28"/>
+          <w:szCs w:val="28"/>
+          <w:lang w:val="en-US"/>
+        </w:rPr>
+      </w:pPr>
+      <w:r>
+        <w:rPr>
+          <w:rFonts w:asciiTheme="majorHAnsi" w:hAnsiTheme="majorHAnsi" w:cstheme="majorHAnsi"/>
+          <w:sz w:val="28"/>
+          <w:szCs w:val="28"/>
+          <w:lang w:val="en-US"/>
+        </w:rPr>
+        <w:t>This use case allows a Cashier to process the payment for an order that has been completed. The system calculates the final amount, handles different payment methods, updates the order status to "Paid", and records the transaction for financial reporting.</w:t>
+      </w:r>
+    </w:p>
+    <w:p>
+      <w:pPr>
+        <w:pStyle w:val="ListParagraph"/>
+        <w:spacing w:after="120" w:line="360" w:lineRule="auto"/>
+        <w:ind w:left="142" w:firstLine="709"/>
+        <w:jc w:val="both"/>
+        <w:rPr>
+          <w:rFonts w:asciiTheme="majorHAnsi" w:hAnsiTheme="majorHAnsi" w:cstheme="majorHAnsi"/>
+          <w:sz w:val="28"/>
+          <w:szCs w:val="28"/>
+          <w:lang w:val="en-US"/>
+        </w:rPr>
+      </w:pPr>
+      <w:r>
+        <w:rPr>
+          <w:rFonts w:asciiTheme="majorHAnsi" w:hAnsiTheme="majorHAnsi" w:cstheme="majorHAnsi"/>
+          <w:b/>
+          <w:bCs/>
+          <w:sz w:val="28"/>
+          <w:szCs w:val="28"/>
+          <w:lang w:val="en-US"/>
+        </w:rPr>
         <w:lastRenderedPageBreak/>
-        <w:t>13.1. Summary</w:t>
-      </w:r>
-      <w:r>
-        <w:rPr>
-          <w:rFonts w:asciiTheme="majorHAnsi" w:hAnsiTheme="majorHAnsi" w:cstheme="majorHAnsi"/>
-          <w:sz w:val="28"/>
-          <w:szCs w:val="28"/>
-          <w:lang w:val="en-US"/>
-        </w:rPr>
-        <w:t xml:space="preserve"> </w:t>
-      </w:r>
-    </w:p>
-    <w:p>
-      <w:pPr>
-        <w:pStyle w:val="ListParagraph"/>
-        <w:spacing w:after="120" w:line="360" w:lineRule="auto"/>
-        <w:ind w:left="142" w:firstLine="709"/>
-        <w:jc w:val="both"/>
-        <w:rPr>
-          <w:rFonts w:asciiTheme="majorHAnsi" w:hAnsiTheme="majorHAnsi" w:cstheme="majorHAnsi"/>
-          <w:sz w:val="28"/>
-          <w:szCs w:val="28"/>
-          <w:lang w:val="en-US"/>
-        </w:rPr>
-      </w:pPr>
-      <w:r>
-        <w:rPr>
-          <w:rFonts w:asciiTheme="majorHAnsi" w:hAnsiTheme="majorHAnsi" w:cstheme="majorHAnsi"/>
-          <w:sz w:val="28"/>
-          <w:szCs w:val="28"/>
-          <w:lang w:val="en-US"/>
-        </w:rPr>
-        <w:t>This use case allows a Cashier to process the payment for an order that has been completed. The system calculates the final amount, handles different payment methods, updates the order status to "Paid", and records the transaction for financial reporting.</w:t>
-      </w:r>
-    </w:p>
-    <w:p>
-      <w:pPr>
-        <w:pStyle w:val="ListParagraph"/>
-        <w:spacing w:after="120" w:line="360" w:lineRule="auto"/>
-        <w:ind w:left="142" w:firstLine="709"/>
-        <w:jc w:val="both"/>
-        <w:rPr>
-          <w:rFonts w:asciiTheme="majorHAnsi" w:hAnsiTheme="majorHAnsi" w:cstheme="majorHAnsi"/>
-          <w:sz w:val="28"/>
-          <w:szCs w:val="28"/>
-          <w:lang w:val="en-US"/>
-        </w:rPr>
-      </w:pPr>
-      <w:r>
-        <w:rPr>
-          <w:rFonts w:asciiTheme="majorHAnsi" w:hAnsiTheme="majorHAnsi" w:cstheme="majorHAnsi"/>
-          <w:b/>
-          <w:bCs/>
-          <w:sz w:val="28"/>
-          <w:szCs w:val="28"/>
-          <w:lang w:val="en-US"/>
-        </w:rPr>
         <w:t>13.2. Flow of Events</w:t>
       </w:r>
       <w:r>
@@ -17016,7 +17875,6 @@
           <w:szCs w:val="28"/>
           <w:lang w:val="en-US"/>
         </w:rPr>
-        <w:lastRenderedPageBreak/>
         <w:t>The system notifies the Cashier and allows them to retry or select a different payment method.</w:t>
       </w:r>
     </w:p>
@@ -17106,6 +17964,7 @@
           <w:szCs w:val="28"/>
           <w:lang w:val="en-US"/>
         </w:rPr>
+        <w:lastRenderedPageBreak/>
         <w:t xml:space="preserve">The system updates the Payment Status to </w:t>
       </w:r>
       <w:r>
@@ -17562,7 +18421,6 @@
           <w:szCs w:val="28"/>
           <w:lang w:val="en-US"/>
         </w:rPr>
-        <w:lastRenderedPageBreak/>
         <w:t>14.2.1. Basic Flow</w:t>
       </w:r>
       <w:r>
@@ -17692,6 +18550,7 @@
           <w:szCs w:val="28"/>
           <w:lang w:val="en-US"/>
         </w:rPr>
+        <w:lastRenderedPageBreak/>
         <w:t>The Waiter performs one or more of the following:</w:t>
       </w:r>
     </w:p>
@@ -18253,98 +19112,98 @@
           <w:szCs w:val="28"/>
           <w:lang w:val="en-US"/>
         </w:rPr>
+        <w:t>This use case allows the Manager to view and analyze sales data. The system aggregates transaction records to generate reports based on specific time periods (daily, weekly, monthly) or product categories.</w:t>
+      </w:r>
+    </w:p>
+    <w:p>
+      <w:pPr>
+        <w:pStyle w:val="ListParagraph"/>
+        <w:spacing w:after="120" w:line="360" w:lineRule="auto"/>
+        <w:ind w:left="142" w:firstLine="709"/>
+        <w:jc w:val="both"/>
+        <w:rPr>
+          <w:rFonts w:asciiTheme="majorHAnsi" w:hAnsiTheme="majorHAnsi" w:cstheme="majorHAnsi"/>
+          <w:sz w:val="28"/>
+          <w:szCs w:val="28"/>
+          <w:lang w:val="en-US"/>
+        </w:rPr>
+      </w:pPr>
+      <w:r>
+        <w:rPr>
+          <w:rFonts w:asciiTheme="majorHAnsi" w:hAnsiTheme="majorHAnsi" w:cstheme="majorHAnsi"/>
+          <w:b/>
+          <w:bCs/>
+          <w:sz w:val="28"/>
+          <w:szCs w:val="28"/>
+          <w:lang w:val="en-US"/>
+        </w:rPr>
+        <w:t>15.2. Flow of Events</w:t>
+      </w:r>
+      <w:r>
+        <w:rPr>
+          <w:rFonts w:asciiTheme="majorHAnsi" w:hAnsiTheme="majorHAnsi" w:cstheme="majorHAnsi"/>
+          <w:sz w:val="28"/>
+          <w:szCs w:val="28"/>
+          <w:lang w:val="en-US"/>
+        </w:rPr>
+        <w:t xml:space="preserve"> </w:t>
+      </w:r>
+    </w:p>
+    <w:p>
+      <w:pPr>
+        <w:pStyle w:val="ListParagraph"/>
+        <w:spacing w:after="120" w:line="360" w:lineRule="auto"/>
+        <w:ind w:left="142" w:firstLine="709"/>
+        <w:jc w:val="both"/>
+        <w:rPr>
+          <w:rFonts w:asciiTheme="majorHAnsi" w:hAnsiTheme="majorHAnsi" w:cstheme="majorHAnsi"/>
+          <w:sz w:val="28"/>
+          <w:szCs w:val="28"/>
+          <w:lang w:val="en-US"/>
+        </w:rPr>
+      </w:pPr>
+      <w:r>
+        <w:rPr>
+          <w:rFonts w:asciiTheme="majorHAnsi" w:hAnsiTheme="majorHAnsi" w:cstheme="majorHAnsi"/>
+          <w:b/>
+          <w:bCs/>
+          <w:sz w:val="28"/>
+          <w:szCs w:val="28"/>
+          <w:lang w:val="en-US"/>
+        </w:rPr>
+        <w:t>15.2.1. Basic Flow</w:t>
+      </w:r>
+      <w:r>
+        <w:rPr>
+          <w:rFonts w:asciiTheme="majorHAnsi" w:hAnsiTheme="majorHAnsi" w:cstheme="majorHAnsi"/>
+          <w:sz w:val="28"/>
+          <w:szCs w:val="28"/>
+          <w:lang w:val="en-US"/>
+        </w:rPr>
+        <w:t xml:space="preserve"> </w:t>
+      </w:r>
+    </w:p>
+    <w:p>
+      <w:pPr>
+        <w:pStyle w:val="ListParagraph"/>
+        <w:spacing w:after="120" w:line="360" w:lineRule="auto"/>
+        <w:ind w:left="142" w:firstLine="709"/>
+        <w:jc w:val="both"/>
+        <w:rPr>
+          <w:rFonts w:asciiTheme="majorHAnsi" w:hAnsiTheme="majorHAnsi" w:cstheme="majorHAnsi"/>
+          <w:sz w:val="28"/>
+          <w:szCs w:val="28"/>
+          <w:lang w:val="en-US"/>
+        </w:rPr>
+      </w:pPr>
+      <w:r>
+        <w:rPr>
+          <w:rFonts w:asciiTheme="majorHAnsi" w:hAnsiTheme="majorHAnsi" w:cstheme="majorHAnsi"/>
+          <w:sz w:val="28"/>
+          <w:szCs w:val="28"/>
+          <w:lang w:val="en-US"/>
+        </w:rPr>
         <w:lastRenderedPageBreak/>
-        <w:t>This use case allows the Manager to view and analyze sales data. The system aggregates transaction records to generate reports based on specific time periods (daily, weekly, monthly) or product categories.</w:t>
-      </w:r>
-    </w:p>
-    <w:p>
-      <w:pPr>
-        <w:pStyle w:val="ListParagraph"/>
-        <w:spacing w:after="120" w:line="360" w:lineRule="auto"/>
-        <w:ind w:left="142" w:firstLine="709"/>
-        <w:jc w:val="both"/>
-        <w:rPr>
-          <w:rFonts w:asciiTheme="majorHAnsi" w:hAnsiTheme="majorHAnsi" w:cstheme="majorHAnsi"/>
-          <w:sz w:val="28"/>
-          <w:szCs w:val="28"/>
-          <w:lang w:val="en-US"/>
-        </w:rPr>
-      </w:pPr>
-      <w:r>
-        <w:rPr>
-          <w:rFonts w:asciiTheme="majorHAnsi" w:hAnsiTheme="majorHAnsi" w:cstheme="majorHAnsi"/>
-          <w:b/>
-          <w:bCs/>
-          <w:sz w:val="28"/>
-          <w:szCs w:val="28"/>
-          <w:lang w:val="en-US"/>
-        </w:rPr>
-        <w:t>15.2. Flow of Events</w:t>
-      </w:r>
-      <w:r>
-        <w:rPr>
-          <w:rFonts w:asciiTheme="majorHAnsi" w:hAnsiTheme="majorHAnsi" w:cstheme="majorHAnsi"/>
-          <w:sz w:val="28"/>
-          <w:szCs w:val="28"/>
-          <w:lang w:val="en-US"/>
-        </w:rPr>
-        <w:t xml:space="preserve"> </w:t>
-      </w:r>
-    </w:p>
-    <w:p>
-      <w:pPr>
-        <w:pStyle w:val="ListParagraph"/>
-        <w:spacing w:after="120" w:line="360" w:lineRule="auto"/>
-        <w:ind w:left="142" w:firstLine="709"/>
-        <w:jc w:val="both"/>
-        <w:rPr>
-          <w:rFonts w:asciiTheme="majorHAnsi" w:hAnsiTheme="majorHAnsi" w:cstheme="majorHAnsi"/>
-          <w:sz w:val="28"/>
-          <w:szCs w:val="28"/>
-          <w:lang w:val="en-US"/>
-        </w:rPr>
-      </w:pPr>
-      <w:r>
-        <w:rPr>
-          <w:rFonts w:asciiTheme="majorHAnsi" w:hAnsiTheme="majorHAnsi" w:cstheme="majorHAnsi"/>
-          <w:b/>
-          <w:bCs/>
-          <w:sz w:val="28"/>
-          <w:szCs w:val="28"/>
-          <w:lang w:val="en-US"/>
-        </w:rPr>
-        <w:t>15.2.1. Basic Flow</w:t>
-      </w:r>
-      <w:r>
-        <w:rPr>
-          <w:rFonts w:asciiTheme="majorHAnsi" w:hAnsiTheme="majorHAnsi" w:cstheme="majorHAnsi"/>
-          <w:sz w:val="28"/>
-          <w:szCs w:val="28"/>
-          <w:lang w:val="en-US"/>
-        </w:rPr>
-        <w:t xml:space="preserve"> </w:t>
-      </w:r>
-    </w:p>
-    <w:p>
-      <w:pPr>
-        <w:pStyle w:val="ListParagraph"/>
-        <w:spacing w:after="120" w:line="360" w:lineRule="auto"/>
-        <w:ind w:left="142" w:firstLine="709"/>
-        <w:jc w:val="both"/>
-        <w:rPr>
-          <w:rFonts w:asciiTheme="majorHAnsi" w:hAnsiTheme="majorHAnsi" w:cstheme="majorHAnsi"/>
-          <w:sz w:val="28"/>
-          <w:szCs w:val="28"/>
-          <w:lang w:val="en-US"/>
-        </w:rPr>
-      </w:pPr>
-      <w:r>
-        <w:rPr>
-          <w:rFonts w:asciiTheme="majorHAnsi" w:hAnsiTheme="majorHAnsi" w:cstheme="majorHAnsi"/>
-          <w:sz w:val="28"/>
-          <w:szCs w:val="28"/>
-          <w:lang w:val="en-US"/>
-        </w:rPr>
         <w:t>The use case begins when the Manager logs into the system and selects the "Reports" or "Sales Analytics" module.</w:t>
       </w:r>
     </w:p>
@@ -18778,7 +19637,6 @@
           <w:szCs w:val="28"/>
           <w:lang w:val="en-US"/>
         </w:rPr>
-        <w:lastRenderedPageBreak/>
         <w:t>16.2.1. Basic Flow</w:t>
       </w:r>
       <w:r>
@@ -18908,6 +19766,7 @@
           <w:szCs w:val="28"/>
           <w:lang w:val="en-US"/>
         </w:rPr>
+        <w:lastRenderedPageBreak/>
         <w:t>Add New Item:</w:t>
       </w:r>
       <w:r>
@@ -19389,143 +20248,143 @@
           <w:szCs w:val="28"/>
           <w:lang w:val="en-US"/>
         </w:rPr>
+        <w:t xml:space="preserve">The new menu information is available for Waiters to use in the </w:t>
+      </w:r>
+      <w:r>
+        <w:rPr>
+          <w:rFonts w:asciiTheme="majorHAnsi" w:hAnsiTheme="majorHAnsi" w:cstheme="majorHAnsi"/>
+          <w:b/>
+          <w:bCs/>
+          <w:sz w:val="28"/>
+          <w:szCs w:val="28"/>
+          <w:lang w:val="en-US"/>
+        </w:rPr>
+        <w:t>Create Order</w:t>
+      </w:r>
+      <w:r>
+        <w:rPr>
+          <w:rFonts w:asciiTheme="majorHAnsi" w:hAnsiTheme="majorHAnsi" w:cstheme="majorHAnsi"/>
+          <w:sz w:val="28"/>
+          <w:szCs w:val="28"/>
+          <w:lang w:val="en-US"/>
+        </w:rPr>
+        <w:t xml:space="preserve"> use case.</w:t>
+      </w:r>
+    </w:p>
+    <w:p>
+      <w:pPr>
+        <w:pStyle w:val="ListParagraph"/>
+        <w:spacing w:after="120" w:line="360" w:lineRule="auto"/>
+        <w:ind w:left="142" w:firstLine="709"/>
+        <w:jc w:val="both"/>
+        <w:rPr>
+          <w:rFonts w:asciiTheme="majorHAnsi" w:hAnsiTheme="majorHAnsi" w:cstheme="majorHAnsi"/>
+          <w:b/>
+          <w:bCs/>
+          <w:sz w:val="28"/>
+          <w:szCs w:val="28"/>
+          <w:lang w:val="en-US"/>
+        </w:rPr>
+      </w:pPr>
+      <w:r>
+        <w:rPr>
+          <w:rFonts w:asciiTheme="majorHAnsi" w:hAnsiTheme="majorHAnsi" w:cstheme="majorHAnsi"/>
+          <w:b/>
+          <w:bCs/>
+          <w:sz w:val="28"/>
+          <w:szCs w:val="28"/>
+          <w:lang w:val="en-US"/>
+        </w:rPr>
+        <w:t>16.6. Extension Point</w:t>
+      </w:r>
+    </w:p>
+    <w:p>
+      <w:pPr>
+        <w:pStyle w:val="ListParagraph"/>
+        <w:spacing w:after="120" w:line="360" w:lineRule="auto"/>
+        <w:ind w:left="142" w:firstLine="709"/>
+        <w:jc w:val="both"/>
+        <w:rPr>
+          <w:rFonts w:asciiTheme="majorHAnsi" w:hAnsiTheme="majorHAnsi" w:cstheme="majorHAnsi"/>
+          <w:sz w:val="28"/>
+          <w:szCs w:val="28"/>
+          <w:lang w:val="en-US"/>
+        </w:rPr>
+      </w:pPr>
+      <w:r>
+        <w:rPr>
+          <w:rFonts w:asciiTheme="majorHAnsi" w:hAnsiTheme="majorHAnsi" w:cstheme="majorHAnsi"/>
+          <w:sz w:val="28"/>
+          <w:szCs w:val="28"/>
+          <w:lang w:val="en-US"/>
+        </w:rPr>
+        <w:t>None</w:t>
+      </w:r>
+    </w:p>
+    <w:p>
+      <w:pPr>
+        <w:pStyle w:val="ListParagraph"/>
+        <w:spacing w:after="120" w:line="360" w:lineRule="auto"/>
+        <w:ind w:left="142" w:firstLine="709"/>
+        <w:jc w:val="both"/>
+        <w:rPr>
+          <w:rFonts w:asciiTheme="majorHAnsi" w:hAnsiTheme="majorHAnsi" w:cstheme="majorHAnsi"/>
+          <w:sz w:val="28"/>
+          <w:szCs w:val="28"/>
+          <w:lang w:val="en-US"/>
+        </w:rPr>
+      </w:pPr>
+    </w:p>
+    <w:p>
+      <w:pPr>
+        <w:pStyle w:val="ListParagraph"/>
+        <w:spacing w:after="120" w:line="360" w:lineRule="auto"/>
+        <w:ind w:left="142" w:firstLine="709"/>
+        <w:jc w:val="both"/>
+        <w:rPr>
+          <w:rFonts w:asciiTheme="majorHAnsi" w:hAnsiTheme="majorHAnsi" w:cstheme="majorHAnsi"/>
+          <w:b/>
+          <w:bCs/>
+          <w:sz w:val="28"/>
+          <w:szCs w:val="28"/>
+          <w:lang w:val="en-US"/>
+        </w:rPr>
+      </w:pPr>
+      <w:r>
+        <w:rPr>
+          <w:rFonts w:asciiTheme="majorHAnsi" w:hAnsiTheme="majorHAnsi" w:cstheme="majorHAnsi"/>
+          <w:b/>
+          <w:bCs/>
+          <w:sz w:val="28"/>
+          <w:szCs w:val="28"/>
+          <w:lang w:val="en-US"/>
+        </w:rPr>
+        <w:t>5.17 Use-case add menu item</w:t>
+      </w:r>
+    </w:p>
+    <w:p>
+      <w:pPr>
+        <w:pStyle w:val="ListParagraph"/>
+        <w:spacing w:after="120" w:line="360" w:lineRule="auto"/>
+        <w:ind w:left="142" w:firstLine="709"/>
+        <w:jc w:val="both"/>
+        <w:rPr>
+          <w:rFonts w:asciiTheme="majorHAnsi" w:hAnsiTheme="majorHAnsi" w:cstheme="majorHAnsi"/>
+          <w:sz w:val="28"/>
+          <w:szCs w:val="28"/>
+          <w:lang w:val="en-US"/>
+        </w:rPr>
+      </w:pPr>
+      <w:r>
+        <w:rPr>
+          <w:rFonts w:asciiTheme="majorHAnsi" w:hAnsiTheme="majorHAnsi" w:cstheme="majorHAnsi"/>
+          <w:b/>
+          <w:bCs/>
+          <w:sz w:val="28"/>
+          <w:szCs w:val="28"/>
+          <w:lang w:val="en-US"/>
+        </w:rPr>
         <w:lastRenderedPageBreak/>
-        <w:t xml:space="preserve">The new menu information is available for Waiters to use in the </w:t>
-      </w:r>
-      <w:r>
-        <w:rPr>
-          <w:rFonts w:asciiTheme="majorHAnsi" w:hAnsiTheme="majorHAnsi" w:cstheme="majorHAnsi"/>
-          <w:b/>
-          <w:bCs/>
-          <w:sz w:val="28"/>
-          <w:szCs w:val="28"/>
-          <w:lang w:val="en-US"/>
-        </w:rPr>
-        <w:t>Create Order</w:t>
-      </w:r>
-      <w:r>
-        <w:rPr>
-          <w:rFonts w:asciiTheme="majorHAnsi" w:hAnsiTheme="majorHAnsi" w:cstheme="majorHAnsi"/>
-          <w:sz w:val="28"/>
-          <w:szCs w:val="28"/>
-          <w:lang w:val="en-US"/>
-        </w:rPr>
-        <w:t xml:space="preserve"> use case.</w:t>
-      </w:r>
-    </w:p>
-    <w:p>
-      <w:pPr>
-        <w:pStyle w:val="ListParagraph"/>
-        <w:spacing w:after="120" w:line="360" w:lineRule="auto"/>
-        <w:ind w:left="142" w:firstLine="709"/>
-        <w:jc w:val="both"/>
-        <w:rPr>
-          <w:rFonts w:asciiTheme="majorHAnsi" w:hAnsiTheme="majorHAnsi" w:cstheme="majorHAnsi"/>
-          <w:b/>
-          <w:bCs/>
-          <w:sz w:val="28"/>
-          <w:szCs w:val="28"/>
-          <w:lang w:val="en-US"/>
-        </w:rPr>
-      </w:pPr>
-      <w:r>
-        <w:rPr>
-          <w:rFonts w:asciiTheme="majorHAnsi" w:hAnsiTheme="majorHAnsi" w:cstheme="majorHAnsi"/>
-          <w:b/>
-          <w:bCs/>
-          <w:sz w:val="28"/>
-          <w:szCs w:val="28"/>
-          <w:lang w:val="en-US"/>
-        </w:rPr>
-        <w:t>16.6. Extension Point</w:t>
-      </w:r>
-    </w:p>
-    <w:p>
-      <w:pPr>
-        <w:pStyle w:val="ListParagraph"/>
-        <w:spacing w:after="120" w:line="360" w:lineRule="auto"/>
-        <w:ind w:left="142" w:firstLine="709"/>
-        <w:jc w:val="both"/>
-        <w:rPr>
-          <w:rFonts w:asciiTheme="majorHAnsi" w:hAnsiTheme="majorHAnsi" w:cstheme="majorHAnsi"/>
-          <w:sz w:val="28"/>
-          <w:szCs w:val="28"/>
-          <w:lang w:val="en-US"/>
-        </w:rPr>
-      </w:pPr>
-      <w:r>
-        <w:rPr>
-          <w:rFonts w:asciiTheme="majorHAnsi" w:hAnsiTheme="majorHAnsi" w:cstheme="majorHAnsi"/>
-          <w:sz w:val="28"/>
-          <w:szCs w:val="28"/>
-          <w:lang w:val="en-US"/>
-        </w:rPr>
-        <w:t>None</w:t>
-      </w:r>
-    </w:p>
-    <w:p>
-      <w:pPr>
-        <w:pStyle w:val="ListParagraph"/>
-        <w:spacing w:after="120" w:line="360" w:lineRule="auto"/>
-        <w:ind w:left="142" w:firstLine="709"/>
-        <w:jc w:val="both"/>
-        <w:rPr>
-          <w:rFonts w:asciiTheme="majorHAnsi" w:hAnsiTheme="majorHAnsi" w:cstheme="majorHAnsi"/>
-          <w:sz w:val="28"/>
-          <w:szCs w:val="28"/>
-          <w:lang w:val="en-US"/>
-        </w:rPr>
-      </w:pPr>
-    </w:p>
-    <w:p>
-      <w:pPr>
-        <w:pStyle w:val="ListParagraph"/>
-        <w:spacing w:after="120" w:line="360" w:lineRule="auto"/>
-        <w:ind w:left="142" w:firstLine="709"/>
-        <w:jc w:val="both"/>
-        <w:rPr>
-          <w:rFonts w:asciiTheme="majorHAnsi" w:hAnsiTheme="majorHAnsi" w:cstheme="majorHAnsi"/>
-          <w:b/>
-          <w:bCs/>
-          <w:sz w:val="28"/>
-          <w:szCs w:val="28"/>
-          <w:lang w:val="en-US"/>
-        </w:rPr>
-      </w:pPr>
-      <w:r>
-        <w:rPr>
-          <w:rFonts w:asciiTheme="majorHAnsi" w:hAnsiTheme="majorHAnsi" w:cstheme="majorHAnsi"/>
-          <w:b/>
-          <w:bCs/>
-          <w:sz w:val="28"/>
-          <w:szCs w:val="28"/>
-          <w:lang w:val="en-US"/>
-        </w:rPr>
-        <w:t>5.17 Use-case add menu item</w:t>
-      </w:r>
-    </w:p>
-    <w:p>
-      <w:pPr>
-        <w:pStyle w:val="ListParagraph"/>
-        <w:spacing w:after="120" w:line="360" w:lineRule="auto"/>
-        <w:ind w:left="142" w:firstLine="709"/>
-        <w:jc w:val="both"/>
-        <w:rPr>
-          <w:rFonts w:asciiTheme="majorHAnsi" w:hAnsiTheme="majorHAnsi" w:cstheme="majorHAnsi"/>
-          <w:sz w:val="28"/>
-          <w:szCs w:val="28"/>
-          <w:lang w:val="en-US"/>
-        </w:rPr>
-      </w:pPr>
-      <w:r>
-        <w:rPr>
-          <w:rFonts w:asciiTheme="majorHAnsi" w:hAnsiTheme="majorHAnsi" w:cstheme="majorHAnsi"/>
-          <w:b/>
-          <w:bCs/>
-          <w:sz w:val="28"/>
-          <w:szCs w:val="28"/>
-          <w:lang w:val="en-US"/>
-        </w:rPr>
         <w:t>17.1. Summary</w:t>
       </w:r>
       <w:r>
@@ -20103,7 +20962,6 @@
           <w:szCs w:val="28"/>
           <w:lang w:val="en-US"/>
         </w:rPr>
-        <w:lastRenderedPageBreak/>
         <w:t>17.2.2. Alternative Flows</w:t>
       </w:r>
     </w:p>
@@ -20242,6 +21100,7 @@
           <w:szCs w:val="28"/>
           <w:lang w:val="en-US"/>
         </w:rPr>
+        <w:lastRenderedPageBreak/>
         <w:t>17.4. Pre-conditions</w:t>
       </w:r>
     </w:p>
@@ -20765,7 +21624,6 @@
           <w:szCs w:val="28"/>
           <w:lang w:val="en-US"/>
         </w:rPr>
-        <w:lastRenderedPageBreak/>
         <w:t>T</w:t>
       </w:r>
       <w:r>
@@ -20910,6 +21768,7 @@
           <w:szCs w:val="28"/>
           <w:lang w:val="en-US"/>
         </w:rPr>
+        <w:lastRenderedPageBreak/>
         <w:t>The system displays a success message: "Item removed from menu successfully."</w:t>
       </w:r>
     </w:p>
@@ -21396,7 +22255,6 @@
           <w:szCs w:val="28"/>
           <w:lang w:val="en-US"/>
         </w:rPr>
-        <w:lastRenderedPageBreak/>
         <w:t>This use case allows the Manager to modify the details of an existing dish or drink in the menu. This is commonly used for price adjustments, correcting typos in names/descriptions</w:t>
       </w:r>
       <w:r>
@@ -21493,6 +22351,7 @@
           <w:szCs w:val="28"/>
           <w:lang w:val="en-US"/>
         </w:rPr>
+        <w:lastRenderedPageBreak/>
         <w:t xml:space="preserve">The Manager selects a specific </w:t>
       </w:r>
       <w:r>
@@ -21997,7 +22856,6 @@
           <w:szCs w:val="28"/>
           <w:lang w:val="en-US"/>
         </w:rPr>
-        <w:lastRenderedPageBreak/>
         <w:t>19.5. Post-conditions</w:t>
       </w:r>
     </w:p>
@@ -22158,6 +23016,7 @@
           <w:szCs w:val="28"/>
           <w:lang w:val="en-US"/>
         </w:rPr>
+        <w:lastRenderedPageBreak/>
         <w:t>This use case allows a Customer to browse the restaurant's menu. Customers can view dish names, descriptions, prices, and availability status to decide what they would like to order.</w:t>
       </w:r>
     </w:p>
@@ -22577,7 +23436,6 @@
           <w:szCs w:val="28"/>
           <w:lang w:val="en-US"/>
         </w:rPr>
-        <w:lastRenderedPageBreak/>
         <w:t>20.2.2. Alternative Flows</w:t>
       </w:r>
     </w:p>
@@ -22704,6 +23562,7 @@
           <w:szCs w:val="28"/>
           <w:lang w:val="en-US"/>
         </w:rPr>
+        <w:lastRenderedPageBreak/>
         <w:t>20.4. Pre-condition</w:t>
       </w:r>
       <w:r>
@@ -25812,6 +26671,119 @@
     </w:lvl>
   </w:abstractNum>
   <w:abstractNum w:abstractNumId="21" w15:restartNumberingAfterBreak="0">
+    <w:nsid w:val="18E822E5"/>
+    <w:multiLevelType w:val="hybridMultilevel"/>
+    <w:tmpl w:val="DC3C7606"/>
+    <w:lvl w:ilvl="0" w:tplc="04090001">
+      <w:start w:val="1"/>
+      <w:numFmt w:val="bullet"/>
+      <w:lvlText w:val=""/>
+      <w:lvlJc w:val="left"/>
+      <w:pPr>
+        <w:ind w:left="1571" w:hanging="360"/>
+      </w:pPr>
+      <w:rPr>
+        <w:rFonts w:ascii="Symbol" w:hAnsi="Symbol" w:hint="default"/>
+      </w:rPr>
+    </w:lvl>
+    <w:lvl w:ilvl="1" w:tplc="04090003" w:tentative="1">
+      <w:start w:val="1"/>
+      <w:numFmt w:val="bullet"/>
+      <w:lvlText w:val="o"/>
+      <w:lvlJc w:val="left"/>
+      <w:pPr>
+        <w:ind w:left="2291" w:hanging="360"/>
+      </w:pPr>
+      <w:rPr>
+        <w:rFonts w:ascii="Courier New" w:hAnsi="Courier New" w:cs="Courier New" w:hint="default"/>
+      </w:rPr>
+    </w:lvl>
+    <w:lvl w:ilvl="2" w:tplc="04090005" w:tentative="1">
+      <w:start w:val="1"/>
+      <w:numFmt w:val="bullet"/>
+      <w:lvlText w:val=""/>
+      <w:lvlJc w:val="left"/>
+      <w:pPr>
+        <w:ind w:left="3011" w:hanging="360"/>
+      </w:pPr>
+      <w:rPr>
+        <w:rFonts w:ascii="Wingdings" w:hAnsi="Wingdings" w:hint="default"/>
+      </w:rPr>
+    </w:lvl>
+    <w:lvl w:ilvl="3" w:tplc="04090001" w:tentative="1">
+      <w:start w:val="1"/>
+      <w:numFmt w:val="bullet"/>
+      <w:lvlText w:val=""/>
+      <w:lvlJc w:val="left"/>
+      <w:pPr>
+        <w:ind w:left="3731" w:hanging="360"/>
+      </w:pPr>
+      <w:rPr>
+        <w:rFonts w:ascii="Symbol" w:hAnsi="Symbol" w:hint="default"/>
+      </w:rPr>
+    </w:lvl>
+    <w:lvl w:ilvl="4" w:tplc="04090003" w:tentative="1">
+      <w:start w:val="1"/>
+      <w:numFmt w:val="bullet"/>
+      <w:lvlText w:val="o"/>
+      <w:lvlJc w:val="left"/>
+      <w:pPr>
+        <w:ind w:left="4451" w:hanging="360"/>
+      </w:pPr>
+      <w:rPr>
+        <w:rFonts w:ascii="Courier New" w:hAnsi="Courier New" w:cs="Courier New" w:hint="default"/>
+      </w:rPr>
+    </w:lvl>
+    <w:lvl w:ilvl="5" w:tplc="04090005" w:tentative="1">
+      <w:start w:val="1"/>
+      <w:numFmt w:val="bullet"/>
+      <w:lvlText w:val=""/>
+      <w:lvlJc w:val="left"/>
+      <w:pPr>
+        <w:ind w:left="5171" w:hanging="360"/>
+      </w:pPr>
+      <w:rPr>
+        <w:rFonts w:ascii="Wingdings" w:hAnsi="Wingdings" w:hint="default"/>
+      </w:rPr>
+    </w:lvl>
+    <w:lvl w:ilvl="6" w:tplc="04090001" w:tentative="1">
+      <w:start w:val="1"/>
+      <w:numFmt w:val="bullet"/>
+      <w:lvlText w:val=""/>
+      <w:lvlJc w:val="left"/>
+      <w:pPr>
+        <w:ind w:left="5891" w:hanging="360"/>
+      </w:pPr>
+      <w:rPr>
+        <w:rFonts w:ascii="Symbol" w:hAnsi="Symbol" w:hint="default"/>
+      </w:rPr>
+    </w:lvl>
+    <w:lvl w:ilvl="7" w:tplc="04090003" w:tentative="1">
+      <w:start w:val="1"/>
+      <w:numFmt w:val="bullet"/>
+      <w:lvlText w:val="o"/>
+      <w:lvlJc w:val="left"/>
+      <w:pPr>
+        <w:ind w:left="6611" w:hanging="360"/>
+      </w:pPr>
+      <w:rPr>
+        <w:rFonts w:ascii="Courier New" w:hAnsi="Courier New" w:cs="Courier New" w:hint="default"/>
+      </w:rPr>
+    </w:lvl>
+    <w:lvl w:ilvl="8" w:tplc="04090005" w:tentative="1">
+      <w:start w:val="1"/>
+      <w:numFmt w:val="bullet"/>
+      <w:lvlText w:val=""/>
+      <w:lvlJc w:val="left"/>
+      <w:pPr>
+        <w:ind w:left="7331" w:hanging="360"/>
+      </w:pPr>
+      <w:rPr>
+        <w:rFonts w:ascii="Wingdings" w:hAnsi="Wingdings" w:hint="default"/>
+      </w:rPr>
+    </w:lvl>
+  </w:abstractNum>
+  <w:abstractNum w:abstractNumId="22" w15:restartNumberingAfterBreak="0">
     <w:nsid w:val="1A1C62FF"/>
     <w:multiLevelType w:val="hybridMultilevel"/>
     <w:tmpl w:val="4858C06C"/>
@@ -25924,7 +26896,7 @@
       </w:rPr>
     </w:lvl>
   </w:abstractNum>
-  <w:abstractNum w:abstractNumId="22" w15:restartNumberingAfterBreak="0">
+  <w:abstractNum w:abstractNumId="23" w15:restartNumberingAfterBreak="0">
     <w:nsid w:val="1A3518E5"/>
     <w:multiLevelType w:val="multilevel"/>
     <w:tmpl w:val="81AE546C"/>
@@ -26041,7 +27013,7 @@
       </w:pPr>
     </w:lvl>
   </w:abstractNum>
-  <w:abstractNum w:abstractNumId="23" w15:restartNumberingAfterBreak="0">
+  <w:abstractNum w:abstractNumId="24" w15:restartNumberingAfterBreak="0">
     <w:nsid w:val="1A39442B"/>
     <w:multiLevelType w:val="multilevel"/>
     <w:tmpl w:val="CFF6B9CE"/>
@@ -26190,7 +27162,7 @@
       </w:rPr>
     </w:lvl>
   </w:abstractNum>
-  <w:abstractNum w:abstractNumId="24" w15:restartNumberingAfterBreak="0">
+  <w:abstractNum w:abstractNumId="25" w15:restartNumberingAfterBreak="0">
     <w:nsid w:val="1B036AC4"/>
     <w:multiLevelType w:val="multilevel"/>
     <w:tmpl w:val="6B063F90"/>
@@ -26339,7 +27311,7 @@
       </w:rPr>
     </w:lvl>
   </w:abstractNum>
-  <w:abstractNum w:abstractNumId="25" w15:restartNumberingAfterBreak="0">
+  <w:abstractNum w:abstractNumId="26" w15:restartNumberingAfterBreak="0">
     <w:nsid w:val="1BC45BC8"/>
     <w:multiLevelType w:val="multilevel"/>
     <w:tmpl w:val="B2C0197E"/>
@@ -26488,7 +27460,7 @@
       </w:rPr>
     </w:lvl>
   </w:abstractNum>
-  <w:abstractNum w:abstractNumId="26" w15:restartNumberingAfterBreak="0">
+  <w:abstractNum w:abstractNumId="27" w15:restartNumberingAfterBreak="0">
     <w:nsid w:val="1BCA4ECC"/>
     <w:multiLevelType w:val="multilevel"/>
     <w:tmpl w:val="469EA022"/>
@@ -26637,7 +27609,7 @@
       </w:rPr>
     </w:lvl>
   </w:abstractNum>
-  <w:abstractNum w:abstractNumId="27" w15:restartNumberingAfterBreak="0">
+  <w:abstractNum w:abstractNumId="28" w15:restartNumberingAfterBreak="0">
     <w:nsid w:val="1C040C5E"/>
     <w:multiLevelType w:val="multilevel"/>
     <w:tmpl w:val="465464AC"/>
@@ -26786,7 +27758,7 @@
       </w:rPr>
     </w:lvl>
   </w:abstractNum>
-  <w:abstractNum w:abstractNumId="28" w15:restartNumberingAfterBreak="0">
+  <w:abstractNum w:abstractNumId="29" w15:restartNumberingAfterBreak="0">
     <w:nsid w:val="1C49612C"/>
     <w:multiLevelType w:val="multilevel"/>
     <w:tmpl w:val="65EECB34"/>
@@ -26935,7 +27907,7 @@
       </w:rPr>
     </w:lvl>
   </w:abstractNum>
-  <w:abstractNum w:abstractNumId="29" w15:restartNumberingAfterBreak="0">
+  <w:abstractNum w:abstractNumId="30" w15:restartNumberingAfterBreak="0">
     <w:nsid w:val="1F885836"/>
     <w:multiLevelType w:val="multilevel"/>
     <w:tmpl w:val="D396AF14"/>
@@ -27084,7 +28056,7 @@
       </w:rPr>
     </w:lvl>
   </w:abstractNum>
-  <w:abstractNum w:abstractNumId="30" w15:restartNumberingAfterBreak="0">
+  <w:abstractNum w:abstractNumId="31" w15:restartNumberingAfterBreak="0">
     <w:nsid w:val="20115A72"/>
     <w:multiLevelType w:val="multilevel"/>
     <w:tmpl w:val="1DC43894"/>
@@ -27233,7 +28205,7 @@
       </w:rPr>
     </w:lvl>
   </w:abstractNum>
-  <w:abstractNum w:abstractNumId="31" w15:restartNumberingAfterBreak="0">
+  <w:abstractNum w:abstractNumId="32" w15:restartNumberingAfterBreak="0">
     <w:nsid w:val="24297E3B"/>
     <w:multiLevelType w:val="multilevel"/>
     <w:tmpl w:val="CCEAEAE6"/>
@@ -27382,7 +28354,7 @@
       </w:rPr>
     </w:lvl>
   </w:abstractNum>
-  <w:abstractNum w:abstractNumId="32" w15:restartNumberingAfterBreak="0">
+  <w:abstractNum w:abstractNumId="33" w15:restartNumberingAfterBreak="0">
     <w:nsid w:val="27437737"/>
     <w:multiLevelType w:val="multilevel"/>
     <w:tmpl w:val="7720664A"/>
@@ -27531,7 +28503,7 @@
       </w:rPr>
     </w:lvl>
   </w:abstractNum>
-  <w:abstractNum w:abstractNumId="33" w15:restartNumberingAfterBreak="0">
+  <w:abstractNum w:abstractNumId="34" w15:restartNumberingAfterBreak="0">
     <w:nsid w:val="27BA4AD2"/>
     <w:multiLevelType w:val="multilevel"/>
     <w:tmpl w:val="19FC2362"/>
@@ -27680,7 +28652,120 @@
       </w:rPr>
     </w:lvl>
   </w:abstractNum>
-  <w:abstractNum w:abstractNumId="34" w15:restartNumberingAfterBreak="0">
+  <w:abstractNum w:abstractNumId="35" w15:restartNumberingAfterBreak="0">
+    <w:nsid w:val="2821413C"/>
+    <w:multiLevelType w:val="hybridMultilevel"/>
+    <w:tmpl w:val="A69EAE42"/>
+    <w:lvl w:ilvl="0" w:tplc="04090001">
+      <w:start w:val="1"/>
+      <w:numFmt w:val="bullet"/>
+      <w:lvlText w:val=""/>
+      <w:lvlJc w:val="left"/>
+      <w:pPr>
+        <w:ind w:left="1571" w:hanging="360"/>
+      </w:pPr>
+      <w:rPr>
+        <w:rFonts w:ascii="Symbol" w:hAnsi="Symbol" w:hint="default"/>
+      </w:rPr>
+    </w:lvl>
+    <w:lvl w:ilvl="1" w:tplc="04090003" w:tentative="1">
+      <w:start w:val="1"/>
+      <w:numFmt w:val="bullet"/>
+      <w:lvlText w:val="o"/>
+      <w:lvlJc w:val="left"/>
+      <w:pPr>
+        <w:ind w:left="2291" w:hanging="360"/>
+      </w:pPr>
+      <w:rPr>
+        <w:rFonts w:ascii="Courier New" w:hAnsi="Courier New" w:cs="Courier New" w:hint="default"/>
+      </w:rPr>
+    </w:lvl>
+    <w:lvl w:ilvl="2" w:tplc="04090005" w:tentative="1">
+      <w:start w:val="1"/>
+      <w:numFmt w:val="bullet"/>
+      <w:lvlText w:val=""/>
+      <w:lvlJc w:val="left"/>
+      <w:pPr>
+        <w:ind w:left="3011" w:hanging="360"/>
+      </w:pPr>
+      <w:rPr>
+        <w:rFonts w:ascii="Wingdings" w:hAnsi="Wingdings" w:hint="default"/>
+      </w:rPr>
+    </w:lvl>
+    <w:lvl w:ilvl="3" w:tplc="04090001" w:tentative="1">
+      <w:start w:val="1"/>
+      <w:numFmt w:val="bullet"/>
+      <w:lvlText w:val=""/>
+      <w:lvlJc w:val="left"/>
+      <w:pPr>
+        <w:ind w:left="3731" w:hanging="360"/>
+      </w:pPr>
+      <w:rPr>
+        <w:rFonts w:ascii="Symbol" w:hAnsi="Symbol" w:hint="default"/>
+      </w:rPr>
+    </w:lvl>
+    <w:lvl w:ilvl="4" w:tplc="04090003" w:tentative="1">
+      <w:start w:val="1"/>
+      <w:numFmt w:val="bullet"/>
+      <w:lvlText w:val="o"/>
+      <w:lvlJc w:val="left"/>
+      <w:pPr>
+        <w:ind w:left="4451" w:hanging="360"/>
+      </w:pPr>
+      <w:rPr>
+        <w:rFonts w:ascii="Courier New" w:hAnsi="Courier New" w:cs="Courier New" w:hint="default"/>
+      </w:rPr>
+    </w:lvl>
+    <w:lvl w:ilvl="5" w:tplc="04090005" w:tentative="1">
+      <w:start w:val="1"/>
+      <w:numFmt w:val="bullet"/>
+      <w:lvlText w:val=""/>
+      <w:lvlJc w:val="left"/>
+      <w:pPr>
+        <w:ind w:left="5171" w:hanging="360"/>
+      </w:pPr>
+      <w:rPr>
+        <w:rFonts w:ascii="Wingdings" w:hAnsi="Wingdings" w:hint="default"/>
+      </w:rPr>
+    </w:lvl>
+    <w:lvl w:ilvl="6" w:tplc="04090001" w:tentative="1">
+      <w:start w:val="1"/>
+      <w:numFmt w:val="bullet"/>
+      <w:lvlText w:val=""/>
+      <w:lvlJc w:val="left"/>
+      <w:pPr>
+        <w:ind w:left="5891" w:hanging="360"/>
+      </w:pPr>
+      <w:rPr>
+        <w:rFonts w:ascii="Symbol" w:hAnsi="Symbol" w:hint="default"/>
+      </w:rPr>
+    </w:lvl>
+    <w:lvl w:ilvl="7" w:tplc="04090003" w:tentative="1">
+      <w:start w:val="1"/>
+      <w:numFmt w:val="bullet"/>
+      <w:lvlText w:val="o"/>
+      <w:lvlJc w:val="left"/>
+      <w:pPr>
+        <w:ind w:left="6611" w:hanging="360"/>
+      </w:pPr>
+      <w:rPr>
+        <w:rFonts w:ascii="Courier New" w:hAnsi="Courier New" w:cs="Courier New" w:hint="default"/>
+      </w:rPr>
+    </w:lvl>
+    <w:lvl w:ilvl="8" w:tplc="04090005" w:tentative="1">
+      <w:start w:val="1"/>
+      <w:numFmt w:val="bullet"/>
+      <w:lvlText w:val=""/>
+      <w:lvlJc w:val="left"/>
+      <w:pPr>
+        <w:ind w:left="7331" w:hanging="360"/>
+      </w:pPr>
+      <w:rPr>
+        <w:rFonts w:ascii="Wingdings" w:hAnsi="Wingdings" w:hint="default"/>
+      </w:rPr>
+    </w:lvl>
+  </w:abstractNum>
+  <w:abstractNum w:abstractNumId="36" w15:restartNumberingAfterBreak="0">
     <w:nsid w:val="28F90DFD"/>
     <w:multiLevelType w:val="multilevel"/>
     <w:tmpl w:val="9F2CC4AE"/>
@@ -27829,7 +28914,7 @@
       </w:rPr>
     </w:lvl>
   </w:abstractNum>
-  <w:abstractNum w:abstractNumId="35" w15:restartNumberingAfterBreak="0">
+  <w:abstractNum w:abstractNumId="37" w15:restartNumberingAfterBreak="0">
     <w:nsid w:val="2B797F55"/>
     <w:multiLevelType w:val="multilevel"/>
     <w:tmpl w:val="5CBE7142"/>
@@ -27978,7 +29063,7 @@
       </w:rPr>
     </w:lvl>
   </w:abstractNum>
-  <w:abstractNum w:abstractNumId="36" w15:restartNumberingAfterBreak="0">
+  <w:abstractNum w:abstractNumId="38" w15:restartNumberingAfterBreak="0">
     <w:nsid w:val="2C295DFB"/>
     <w:multiLevelType w:val="multilevel"/>
     <w:tmpl w:val="5C161E04"/>
@@ -28127,7 +29212,7 @@
       </w:rPr>
     </w:lvl>
   </w:abstractNum>
-  <w:abstractNum w:abstractNumId="37" w15:restartNumberingAfterBreak="0">
+  <w:abstractNum w:abstractNumId="39" w15:restartNumberingAfterBreak="0">
     <w:nsid w:val="2D0F66F9"/>
     <w:multiLevelType w:val="multilevel"/>
     <w:tmpl w:val="6414C338"/>
@@ -28276,7 +29361,7 @@
       </w:rPr>
     </w:lvl>
   </w:abstractNum>
-  <w:abstractNum w:abstractNumId="38" w15:restartNumberingAfterBreak="0">
+  <w:abstractNum w:abstractNumId="40" w15:restartNumberingAfterBreak="0">
     <w:nsid w:val="2E720975"/>
     <w:multiLevelType w:val="multilevel"/>
     <w:tmpl w:val="18DAAF00"/>
@@ -28389,7 +29474,7 @@
       </w:pPr>
     </w:lvl>
   </w:abstractNum>
-  <w:abstractNum w:abstractNumId="39" w15:restartNumberingAfterBreak="0">
+  <w:abstractNum w:abstractNumId="41" w15:restartNumberingAfterBreak="0">
     <w:nsid w:val="2E9A796E"/>
     <w:multiLevelType w:val="multilevel"/>
     <w:tmpl w:val="9AECDB1E"/>
@@ -28538,7 +29623,7 @@
       </w:rPr>
     </w:lvl>
   </w:abstractNum>
-  <w:abstractNum w:abstractNumId="40" w15:restartNumberingAfterBreak="0">
+  <w:abstractNum w:abstractNumId="42" w15:restartNumberingAfterBreak="0">
     <w:nsid w:val="2EB75DD1"/>
     <w:multiLevelType w:val="multilevel"/>
     <w:tmpl w:val="E8D84260"/>
@@ -28687,7 +29772,7 @@
       </w:rPr>
     </w:lvl>
   </w:abstractNum>
-  <w:abstractNum w:abstractNumId="41" w15:restartNumberingAfterBreak="0">
+  <w:abstractNum w:abstractNumId="43" w15:restartNumberingAfterBreak="0">
     <w:nsid w:val="306D7940"/>
     <w:multiLevelType w:val="multilevel"/>
     <w:tmpl w:val="AFC80398"/>
@@ -28804,7 +29889,7 @@
       </w:pPr>
     </w:lvl>
   </w:abstractNum>
-  <w:abstractNum w:abstractNumId="42" w15:restartNumberingAfterBreak="0">
+  <w:abstractNum w:abstractNumId="44" w15:restartNumberingAfterBreak="0">
     <w:nsid w:val="30D4702C"/>
     <w:multiLevelType w:val="multilevel"/>
     <w:tmpl w:val="50809E46"/>
@@ -28953,7 +30038,7 @@
       </w:rPr>
     </w:lvl>
   </w:abstractNum>
-  <w:abstractNum w:abstractNumId="43" w15:restartNumberingAfterBreak="0">
+  <w:abstractNum w:abstractNumId="45" w15:restartNumberingAfterBreak="0">
     <w:nsid w:val="322C7037"/>
     <w:multiLevelType w:val="multilevel"/>
     <w:tmpl w:val="61E4D218"/>
@@ -29066,7 +30151,7 @@
       </w:rPr>
     </w:lvl>
   </w:abstractNum>
-  <w:abstractNum w:abstractNumId="44" w15:restartNumberingAfterBreak="0">
+  <w:abstractNum w:abstractNumId="46" w15:restartNumberingAfterBreak="0">
     <w:nsid w:val="34474471"/>
     <w:multiLevelType w:val="multilevel"/>
     <w:tmpl w:val="B39E5A28"/>
@@ -29215,7 +30300,7 @@
       </w:rPr>
     </w:lvl>
   </w:abstractNum>
-  <w:abstractNum w:abstractNumId="45" w15:restartNumberingAfterBreak="0">
+  <w:abstractNum w:abstractNumId="47" w15:restartNumberingAfterBreak="0">
     <w:nsid w:val="34C360E5"/>
     <w:multiLevelType w:val="multilevel"/>
     <w:tmpl w:val="F3103D3C"/>
@@ -29364,7 +30449,7 @@
       </w:rPr>
     </w:lvl>
   </w:abstractNum>
-  <w:abstractNum w:abstractNumId="46" w15:restartNumberingAfterBreak="0">
+  <w:abstractNum w:abstractNumId="48" w15:restartNumberingAfterBreak="0">
     <w:nsid w:val="366F6C59"/>
     <w:multiLevelType w:val="multilevel"/>
     <w:tmpl w:val="CFA0C5C0"/>
@@ -29513,7 +30598,7 @@
       </w:rPr>
     </w:lvl>
   </w:abstractNum>
-  <w:abstractNum w:abstractNumId="47" w15:restartNumberingAfterBreak="0">
+  <w:abstractNum w:abstractNumId="49" w15:restartNumberingAfterBreak="0">
     <w:nsid w:val="37E636D7"/>
     <w:multiLevelType w:val="multilevel"/>
     <w:tmpl w:val="06623F6A"/>
@@ -29662,7 +30747,7 @@
       </w:rPr>
     </w:lvl>
   </w:abstractNum>
-  <w:abstractNum w:abstractNumId="48" w15:restartNumberingAfterBreak="0">
+  <w:abstractNum w:abstractNumId="50" w15:restartNumberingAfterBreak="0">
     <w:nsid w:val="385A1ED7"/>
     <w:multiLevelType w:val="multilevel"/>
     <w:tmpl w:val="8B022E88"/>
@@ -29811,7 +30896,7 @@
       </w:rPr>
     </w:lvl>
   </w:abstractNum>
-  <w:abstractNum w:abstractNumId="49" w15:restartNumberingAfterBreak="0">
+  <w:abstractNum w:abstractNumId="51" w15:restartNumberingAfterBreak="0">
     <w:nsid w:val="38C47F13"/>
     <w:multiLevelType w:val="multilevel"/>
     <w:tmpl w:val="B31842DE"/>
@@ -29960,7 +31045,7 @@
       </w:rPr>
     </w:lvl>
   </w:abstractNum>
-  <w:abstractNum w:abstractNumId="50" w15:restartNumberingAfterBreak="0">
+  <w:abstractNum w:abstractNumId="52" w15:restartNumberingAfterBreak="0">
     <w:nsid w:val="3A3D72DB"/>
     <w:multiLevelType w:val="multilevel"/>
     <w:tmpl w:val="FFBC6F90"/>
@@ -30077,7 +31162,7 @@
       </w:pPr>
     </w:lvl>
   </w:abstractNum>
-  <w:abstractNum w:abstractNumId="51" w15:restartNumberingAfterBreak="0">
+  <w:abstractNum w:abstractNumId="53" w15:restartNumberingAfterBreak="0">
     <w:nsid w:val="3AAD31A6"/>
     <w:multiLevelType w:val="multilevel"/>
     <w:tmpl w:val="BFE653C4"/>
@@ -30226,7 +31311,7 @@
       </w:rPr>
     </w:lvl>
   </w:abstractNum>
-  <w:abstractNum w:abstractNumId="52" w15:restartNumberingAfterBreak="0">
+  <w:abstractNum w:abstractNumId="54" w15:restartNumberingAfterBreak="0">
     <w:nsid w:val="3B172111"/>
     <w:multiLevelType w:val="multilevel"/>
     <w:tmpl w:val="5F909A46"/>
@@ -30375,7 +31460,7 @@
       </w:rPr>
     </w:lvl>
   </w:abstractNum>
-  <w:abstractNum w:abstractNumId="53" w15:restartNumberingAfterBreak="0">
+  <w:abstractNum w:abstractNumId="55" w15:restartNumberingAfterBreak="0">
     <w:nsid w:val="3BBA15D0"/>
     <w:multiLevelType w:val="multilevel"/>
     <w:tmpl w:val="283E1FAA"/>
@@ -30524,7 +31609,7 @@
       </w:rPr>
     </w:lvl>
   </w:abstractNum>
-  <w:abstractNum w:abstractNumId="54" w15:restartNumberingAfterBreak="0">
+  <w:abstractNum w:abstractNumId="56" w15:restartNumberingAfterBreak="0">
     <w:nsid w:val="3BC829F3"/>
     <w:multiLevelType w:val="multilevel"/>
     <w:tmpl w:val="31806EFE"/>
@@ -30641,7 +31726,7 @@
       </w:pPr>
     </w:lvl>
   </w:abstractNum>
-  <w:abstractNum w:abstractNumId="55" w15:restartNumberingAfterBreak="0">
+  <w:abstractNum w:abstractNumId="57" w15:restartNumberingAfterBreak="0">
     <w:nsid w:val="3C222A22"/>
     <w:multiLevelType w:val="multilevel"/>
     <w:tmpl w:val="42AAC49A"/>
@@ -30790,7 +31875,7 @@
       </w:rPr>
     </w:lvl>
   </w:abstractNum>
-  <w:abstractNum w:abstractNumId="56" w15:restartNumberingAfterBreak="0">
+  <w:abstractNum w:abstractNumId="58" w15:restartNumberingAfterBreak="0">
     <w:nsid w:val="3EE34A36"/>
     <w:multiLevelType w:val="multilevel"/>
     <w:tmpl w:val="9F6EBE6A"/>
@@ -30939,7 +32024,7 @@
       </w:rPr>
     </w:lvl>
   </w:abstractNum>
-  <w:abstractNum w:abstractNumId="57" w15:restartNumberingAfterBreak="0">
+  <w:abstractNum w:abstractNumId="59" w15:restartNumberingAfterBreak="0">
     <w:nsid w:val="42421EC0"/>
     <w:multiLevelType w:val="multilevel"/>
     <w:tmpl w:val="BC4E925C"/>
@@ -31088,7 +32173,7 @@
       </w:rPr>
     </w:lvl>
   </w:abstractNum>
-  <w:abstractNum w:abstractNumId="58" w15:restartNumberingAfterBreak="0">
+  <w:abstractNum w:abstractNumId="60" w15:restartNumberingAfterBreak="0">
     <w:nsid w:val="42BD0113"/>
     <w:multiLevelType w:val="multilevel"/>
     <w:tmpl w:val="E3DE4764"/>
@@ -31237,7 +32322,7 @@
       </w:rPr>
     </w:lvl>
   </w:abstractNum>
-  <w:abstractNum w:abstractNumId="59" w15:restartNumberingAfterBreak="0">
+  <w:abstractNum w:abstractNumId="61" w15:restartNumberingAfterBreak="0">
     <w:nsid w:val="441943DD"/>
     <w:multiLevelType w:val="multilevel"/>
     <w:tmpl w:val="5A56E81C"/>
@@ -31386,7 +32471,7 @@
       </w:rPr>
     </w:lvl>
   </w:abstractNum>
-  <w:abstractNum w:abstractNumId="60" w15:restartNumberingAfterBreak="0">
+  <w:abstractNum w:abstractNumId="62" w15:restartNumberingAfterBreak="0">
     <w:nsid w:val="45964EB6"/>
     <w:multiLevelType w:val="multilevel"/>
     <w:tmpl w:val="AA0C1998"/>
@@ -31535,7 +32620,7 @@
       </w:rPr>
     </w:lvl>
   </w:abstractNum>
-  <w:abstractNum w:abstractNumId="61" w15:restartNumberingAfterBreak="0">
+  <w:abstractNum w:abstractNumId="63" w15:restartNumberingAfterBreak="0">
     <w:nsid w:val="460042B4"/>
     <w:multiLevelType w:val="multilevel"/>
     <w:tmpl w:val="6E0AEAD0"/>
@@ -31684,7 +32769,7 @@
       </w:rPr>
     </w:lvl>
   </w:abstractNum>
-  <w:abstractNum w:abstractNumId="62" w15:restartNumberingAfterBreak="0">
+  <w:abstractNum w:abstractNumId="64" w15:restartNumberingAfterBreak="0">
     <w:nsid w:val="466669FE"/>
     <w:multiLevelType w:val="multilevel"/>
     <w:tmpl w:val="2716C070"/>
@@ -31833,7 +32918,7 @@
       </w:rPr>
     </w:lvl>
   </w:abstractNum>
-  <w:abstractNum w:abstractNumId="63" w15:restartNumberingAfterBreak="0">
+  <w:abstractNum w:abstractNumId="65" w15:restartNumberingAfterBreak="0">
     <w:nsid w:val="48E12EBB"/>
     <w:multiLevelType w:val="multilevel"/>
     <w:tmpl w:val="DA20B4F8"/>
@@ -31946,7 +33031,7 @@
       </w:pPr>
     </w:lvl>
   </w:abstractNum>
-  <w:abstractNum w:abstractNumId="64" w15:restartNumberingAfterBreak="0">
+  <w:abstractNum w:abstractNumId="66" w15:restartNumberingAfterBreak="0">
     <w:nsid w:val="491607EE"/>
     <w:multiLevelType w:val="multilevel"/>
     <w:tmpl w:val="E6723CE8"/>
@@ -32095,7 +33180,120 @@
       </w:rPr>
     </w:lvl>
   </w:abstractNum>
-  <w:abstractNum w:abstractNumId="65" w15:restartNumberingAfterBreak="0">
+  <w:abstractNum w:abstractNumId="67" w15:restartNumberingAfterBreak="0">
+    <w:nsid w:val="4969111F"/>
+    <w:multiLevelType w:val="hybridMultilevel"/>
+    <w:tmpl w:val="21DE9E14"/>
+    <w:lvl w:ilvl="0" w:tplc="04090001">
+      <w:start w:val="1"/>
+      <w:numFmt w:val="bullet"/>
+      <w:lvlText w:val=""/>
+      <w:lvlJc w:val="left"/>
+      <w:pPr>
+        <w:ind w:left="1571" w:hanging="360"/>
+      </w:pPr>
+      <w:rPr>
+        <w:rFonts w:ascii="Symbol" w:hAnsi="Symbol" w:hint="default"/>
+      </w:rPr>
+    </w:lvl>
+    <w:lvl w:ilvl="1" w:tplc="04090003" w:tentative="1">
+      <w:start w:val="1"/>
+      <w:numFmt w:val="bullet"/>
+      <w:lvlText w:val="o"/>
+      <w:lvlJc w:val="left"/>
+      <w:pPr>
+        <w:ind w:left="2291" w:hanging="360"/>
+      </w:pPr>
+      <w:rPr>
+        <w:rFonts w:ascii="Courier New" w:hAnsi="Courier New" w:cs="Courier New" w:hint="default"/>
+      </w:rPr>
+    </w:lvl>
+    <w:lvl w:ilvl="2" w:tplc="04090005" w:tentative="1">
+      <w:start w:val="1"/>
+      <w:numFmt w:val="bullet"/>
+      <w:lvlText w:val=""/>
+      <w:lvlJc w:val="left"/>
+      <w:pPr>
+        <w:ind w:left="3011" w:hanging="360"/>
+      </w:pPr>
+      <w:rPr>
+        <w:rFonts w:ascii="Wingdings" w:hAnsi="Wingdings" w:hint="default"/>
+      </w:rPr>
+    </w:lvl>
+    <w:lvl w:ilvl="3" w:tplc="04090001" w:tentative="1">
+      <w:start w:val="1"/>
+      <w:numFmt w:val="bullet"/>
+      <w:lvlText w:val=""/>
+      <w:lvlJc w:val="left"/>
+      <w:pPr>
+        <w:ind w:left="3731" w:hanging="360"/>
+      </w:pPr>
+      <w:rPr>
+        <w:rFonts w:ascii="Symbol" w:hAnsi="Symbol" w:hint="default"/>
+      </w:rPr>
+    </w:lvl>
+    <w:lvl w:ilvl="4" w:tplc="04090003" w:tentative="1">
+      <w:start w:val="1"/>
+      <w:numFmt w:val="bullet"/>
+      <w:lvlText w:val="o"/>
+      <w:lvlJc w:val="left"/>
+      <w:pPr>
+        <w:ind w:left="4451" w:hanging="360"/>
+      </w:pPr>
+      <w:rPr>
+        <w:rFonts w:ascii="Courier New" w:hAnsi="Courier New" w:cs="Courier New" w:hint="default"/>
+      </w:rPr>
+    </w:lvl>
+    <w:lvl w:ilvl="5" w:tplc="04090005" w:tentative="1">
+      <w:start w:val="1"/>
+      <w:numFmt w:val="bullet"/>
+      <w:lvlText w:val=""/>
+      <w:lvlJc w:val="left"/>
+      <w:pPr>
+        <w:ind w:left="5171" w:hanging="360"/>
+      </w:pPr>
+      <w:rPr>
+        <w:rFonts w:ascii="Wingdings" w:hAnsi="Wingdings" w:hint="default"/>
+      </w:rPr>
+    </w:lvl>
+    <w:lvl w:ilvl="6" w:tplc="04090001" w:tentative="1">
+      <w:start w:val="1"/>
+      <w:numFmt w:val="bullet"/>
+      <w:lvlText w:val=""/>
+      <w:lvlJc w:val="left"/>
+      <w:pPr>
+        <w:ind w:left="5891" w:hanging="360"/>
+      </w:pPr>
+      <w:rPr>
+        <w:rFonts w:ascii="Symbol" w:hAnsi="Symbol" w:hint="default"/>
+      </w:rPr>
+    </w:lvl>
+    <w:lvl w:ilvl="7" w:tplc="04090003" w:tentative="1">
+      <w:start w:val="1"/>
+      <w:numFmt w:val="bullet"/>
+      <w:lvlText w:val="o"/>
+      <w:lvlJc w:val="left"/>
+      <w:pPr>
+        <w:ind w:left="6611" w:hanging="360"/>
+      </w:pPr>
+      <w:rPr>
+        <w:rFonts w:ascii="Courier New" w:hAnsi="Courier New" w:cs="Courier New" w:hint="default"/>
+      </w:rPr>
+    </w:lvl>
+    <w:lvl w:ilvl="8" w:tplc="04090005" w:tentative="1">
+      <w:start w:val="1"/>
+      <w:numFmt w:val="bullet"/>
+      <w:lvlText w:val=""/>
+      <w:lvlJc w:val="left"/>
+      <w:pPr>
+        <w:ind w:left="7331" w:hanging="360"/>
+      </w:pPr>
+      <w:rPr>
+        <w:rFonts w:ascii="Wingdings" w:hAnsi="Wingdings" w:hint="default"/>
+      </w:rPr>
+    </w:lvl>
+  </w:abstractNum>
+  <w:abstractNum w:abstractNumId="68" w15:restartNumberingAfterBreak="0">
     <w:nsid w:val="49B60F9C"/>
     <w:multiLevelType w:val="multilevel"/>
     <w:tmpl w:val="0C521370"/>
@@ -32244,7 +33442,7 @@
       </w:rPr>
     </w:lvl>
   </w:abstractNum>
-  <w:abstractNum w:abstractNumId="66" w15:restartNumberingAfterBreak="0">
+  <w:abstractNum w:abstractNumId="69" w15:restartNumberingAfterBreak="0">
     <w:nsid w:val="49CC4FB8"/>
     <w:multiLevelType w:val="multilevel"/>
     <w:tmpl w:val="10A04208"/>
@@ -32393,7 +33591,7 @@
       </w:rPr>
     </w:lvl>
   </w:abstractNum>
-  <w:abstractNum w:abstractNumId="67" w15:restartNumberingAfterBreak="0">
+  <w:abstractNum w:abstractNumId="70" w15:restartNumberingAfterBreak="0">
     <w:nsid w:val="4ADA4CB6"/>
     <w:multiLevelType w:val="multilevel"/>
     <w:tmpl w:val="4A6C78D0"/>
@@ -32542,7 +33740,7 @@
       </w:rPr>
     </w:lvl>
   </w:abstractNum>
-  <w:abstractNum w:abstractNumId="68" w15:restartNumberingAfterBreak="0">
+  <w:abstractNum w:abstractNumId="71" w15:restartNumberingAfterBreak="0">
     <w:nsid w:val="4DFC7035"/>
     <w:multiLevelType w:val="multilevel"/>
     <w:tmpl w:val="CF9C20DC"/>
@@ -32691,7 +33889,7 @@
       </w:rPr>
     </w:lvl>
   </w:abstractNum>
-  <w:abstractNum w:abstractNumId="69" w15:restartNumberingAfterBreak="0">
+  <w:abstractNum w:abstractNumId="72" w15:restartNumberingAfterBreak="0">
     <w:nsid w:val="4E1D6CCD"/>
     <w:multiLevelType w:val="multilevel"/>
     <w:tmpl w:val="7D8C0488"/>
@@ -32840,7 +34038,120 @@
       </w:rPr>
     </w:lvl>
   </w:abstractNum>
-  <w:abstractNum w:abstractNumId="70" w15:restartNumberingAfterBreak="0">
+  <w:abstractNum w:abstractNumId="73" w15:restartNumberingAfterBreak="0">
+    <w:nsid w:val="4FF36168"/>
+    <w:multiLevelType w:val="hybridMultilevel"/>
+    <w:tmpl w:val="5ABA1934"/>
+    <w:lvl w:ilvl="0" w:tplc="04090001">
+      <w:start w:val="1"/>
+      <w:numFmt w:val="bullet"/>
+      <w:lvlText w:val=""/>
+      <w:lvlJc w:val="left"/>
+      <w:pPr>
+        <w:ind w:left="1571" w:hanging="360"/>
+      </w:pPr>
+      <w:rPr>
+        <w:rFonts w:ascii="Symbol" w:hAnsi="Symbol" w:hint="default"/>
+      </w:rPr>
+    </w:lvl>
+    <w:lvl w:ilvl="1" w:tplc="04090003" w:tentative="1">
+      <w:start w:val="1"/>
+      <w:numFmt w:val="bullet"/>
+      <w:lvlText w:val="o"/>
+      <w:lvlJc w:val="left"/>
+      <w:pPr>
+        <w:ind w:left="2291" w:hanging="360"/>
+      </w:pPr>
+      <w:rPr>
+        <w:rFonts w:ascii="Courier New" w:hAnsi="Courier New" w:cs="Courier New" w:hint="default"/>
+      </w:rPr>
+    </w:lvl>
+    <w:lvl w:ilvl="2" w:tplc="04090005" w:tentative="1">
+      <w:start w:val="1"/>
+      <w:numFmt w:val="bullet"/>
+      <w:lvlText w:val=""/>
+      <w:lvlJc w:val="left"/>
+      <w:pPr>
+        <w:ind w:left="3011" w:hanging="360"/>
+      </w:pPr>
+      <w:rPr>
+        <w:rFonts w:ascii="Wingdings" w:hAnsi="Wingdings" w:hint="default"/>
+      </w:rPr>
+    </w:lvl>
+    <w:lvl w:ilvl="3" w:tplc="04090001" w:tentative="1">
+      <w:start w:val="1"/>
+      <w:numFmt w:val="bullet"/>
+      <w:lvlText w:val=""/>
+      <w:lvlJc w:val="left"/>
+      <w:pPr>
+        <w:ind w:left="3731" w:hanging="360"/>
+      </w:pPr>
+      <w:rPr>
+        <w:rFonts w:ascii="Symbol" w:hAnsi="Symbol" w:hint="default"/>
+      </w:rPr>
+    </w:lvl>
+    <w:lvl w:ilvl="4" w:tplc="04090003" w:tentative="1">
+      <w:start w:val="1"/>
+      <w:numFmt w:val="bullet"/>
+      <w:lvlText w:val="o"/>
+      <w:lvlJc w:val="left"/>
+      <w:pPr>
+        <w:ind w:left="4451" w:hanging="360"/>
+      </w:pPr>
+      <w:rPr>
+        <w:rFonts w:ascii="Courier New" w:hAnsi="Courier New" w:cs="Courier New" w:hint="default"/>
+      </w:rPr>
+    </w:lvl>
+    <w:lvl w:ilvl="5" w:tplc="04090005" w:tentative="1">
+      <w:start w:val="1"/>
+      <w:numFmt w:val="bullet"/>
+      <w:lvlText w:val=""/>
+      <w:lvlJc w:val="left"/>
+      <w:pPr>
+        <w:ind w:left="5171" w:hanging="360"/>
+      </w:pPr>
+      <w:rPr>
+        <w:rFonts w:ascii="Wingdings" w:hAnsi="Wingdings" w:hint="default"/>
+      </w:rPr>
+    </w:lvl>
+    <w:lvl w:ilvl="6" w:tplc="04090001" w:tentative="1">
+      <w:start w:val="1"/>
+      <w:numFmt w:val="bullet"/>
+      <w:lvlText w:val=""/>
+      <w:lvlJc w:val="left"/>
+      <w:pPr>
+        <w:ind w:left="5891" w:hanging="360"/>
+      </w:pPr>
+      <w:rPr>
+        <w:rFonts w:ascii="Symbol" w:hAnsi="Symbol" w:hint="default"/>
+      </w:rPr>
+    </w:lvl>
+    <w:lvl w:ilvl="7" w:tplc="04090003" w:tentative="1">
+      <w:start w:val="1"/>
+      <w:numFmt w:val="bullet"/>
+      <w:lvlText w:val="o"/>
+      <w:lvlJc w:val="left"/>
+      <w:pPr>
+        <w:ind w:left="6611" w:hanging="360"/>
+      </w:pPr>
+      <w:rPr>
+        <w:rFonts w:ascii="Courier New" w:hAnsi="Courier New" w:cs="Courier New" w:hint="default"/>
+      </w:rPr>
+    </w:lvl>
+    <w:lvl w:ilvl="8" w:tplc="04090005" w:tentative="1">
+      <w:start w:val="1"/>
+      <w:numFmt w:val="bullet"/>
+      <w:lvlText w:val=""/>
+      <w:lvlJc w:val="left"/>
+      <w:pPr>
+        <w:ind w:left="7331" w:hanging="360"/>
+      </w:pPr>
+      <w:rPr>
+        <w:rFonts w:ascii="Wingdings" w:hAnsi="Wingdings" w:hint="default"/>
+      </w:rPr>
+    </w:lvl>
+  </w:abstractNum>
+  <w:abstractNum w:abstractNumId="74" w15:restartNumberingAfterBreak="0">
     <w:nsid w:val="503416AB"/>
     <w:multiLevelType w:val="multilevel"/>
     <w:tmpl w:val="98603060"/>
@@ -32989,7 +34300,7 @@
       </w:rPr>
     </w:lvl>
   </w:abstractNum>
-  <w:abstractNum w:abstractNumId="71" w15:restartNumberingAfterBreak="0">
+  <w:abstractNum w:abstractNumId="75" w15:restartNumberingAfterBreak="0">
     <w:nsid w:val="50411D72"/>
     <w:multiLevelType w:val="multilevel"/>
     <w:tmpl w:val="9786608A"/>
@@ -33138,7 +34449,7 @@
       </w:rPr>
     </w:lvl>
   </w:abstractNum>
-  <w:abstractNum w:abstractNumId="72" w15:restartNumberingAfterBreak="0">
+  <w:abstractNum w:abstractNumId="76" w15:restartNumberingAfterBreak="0">
     <w:nsid w:val="54ED43A9"/>
     <w:multiLevelType w:val="multilevel"/>
     <w:tmpl w:val="CF88293A"/>
@@ -33251,7 +34562,7 @@
       </w:pPr>
     </w:lvl>
   </w:abstractNum>
-  <w:abstractNum w:abstractNumId="73" w15:restartNumberingAfterBreak="0">
+  <w:abstractNum w:abstractNumId="77" w15:restartNumberingAfterBreak="0">
     <w:nsid w:val="56262A70"/>
     <w:multiLevelType w:val="multilevel"/>
     <w:tmpl w:val="A94431E6"/>
@@ -33364,7 +34675,7 @@
       </w:pPr>
     </w:lvl>
   </w:abstractNum>
-  <w:abstractNum w:abstractNumId="74" w15:restartNumberingAfterBreak="0">
+  <w:abstractNum w:abstractNumId="78" w15:restartNumberingAfterBreak="0">
     <w:nsid w:val="57814753"/>
     <w:multiLevelType w:val="multilevel"/>
     <w:tmpl w:val="12FEF99C"/>
@@ -33513,7 +34824,7 @@
       </w:rPr>
     </w:lvl>
   </w:abstractNum>
-  <w:abstractNum w:abstractNumId="75" w15:restartNumberingAfterBreak="0">
+  <w:abstractNum w:abstractNumId="79" w15:restartNumberingAfterBreak="0">
     <w:nsid w:val="5ADD167A"/>
     <w:multiLevelType w:val="multilevel"/>
     <w:tmpl w:val="162839DA"/>
@@ -33662,7 +34973,7 @@
       </w:rPr>
     </w:lvl>
   </w:abstractNum>
-  <w:abstractNum w:abstractNumId="76" w15:restartNumberingAfterBreak="0">
+  <w:abstractNum w:abstractNumId="80" w15:restartNumberingAfterBreak="0">
     <w:nsid w:val="5ADF7755"/>
     <w:multiLevelType w:val="multilevel"/>
     <w:tmpl w:val="997A785C"/>
@@ -33811,7 +35122,7 @@
       </w:rPr>
     </w:lvl>
   </w:abstractNum>
-  <w:abstractNum w:abstractNumId="77" w15:restartNumberingAfterBreak="0">
+  <w:abstractNum w:abstractNumId="81" w15:restartNumberingAfterBreak="0">
     <w:nsid w:val="5D3C08AE"/>
     <w:multiLevelType w:val="multilevel"/>
     <w:tmpl w:val="78749C6E"/>
@@ -33960,7 +35271,7 @@
       </w:rPr>
     </w:lvl>
   </w:abstractNum>
-  <w:abstractNum w:abstractNumId="78" w15:restartNumberingAfterBreak="0">
+  <w:abstractNum w:abstractNumId="82" w15:restartNumberingAfterBreak="0">
     <w:nsid w:val="5E2275D5"/>
     <w:multiLevelType w:val="multilevel"/>
     <w:tmpl w:val="56685D12"/>
@@ -34109,7 +35420,7 @@
       </w:rPr>
     </w:lvl>
   </w:abstractNum>
-  <w:abstractNum w:abstractNumId="79" w15:restartNumberingAfterBreak="0">
+  <w:abstractNum w:abstractNumId="83" w15:restartNumberingAfterBreak="0">
     <w:nsid w:val="5E4B228C"/>
     <w:multiLevelType w:val="hybridMultilevel"/>
     <w:tmpl w:val="6AEC3F5A"/>
@@ -34222,7 +35533,7 @@
       </w:rPr>
     </w:lvl>
   </w:abstractNum>
-  <w:abstractNum w:abstractNumId="80" w15:restartNumberingAfterBreak="0">
+  <w:abstractNum w:abstractNumId="84" w15:restartNumberingAfterBreak="0">
     <w:nsid w:val="5EE96CEB"/>
     <w:multiLevelType w:val="multilevel"/>
     <w:tmpl w:val="A1DC2212"/>
@@ -34371,7 +35682,7 @@
       </w:rPr>
     </w:lvl>
   </w:abstractNum>
-  <w:abstractNum w:abstractNumId="81" w15:restartNumberingAfterBreak="0">
+  <w:abstractNum w:abstractNumId="85" w15:restartNumberingAfterBreak="0">
     <w:nsid w:val="5F5F0184"/>
     <w:multiLevelType w:val="multilevel"/>
     <w:tmpl w:val="94087C90"/>
@@ -34520,7 +35831,7 @@
       </w:rPr>
     </w:lvl>
   </w:abstractNum>
-  <w:abstractNum w:abstractNumId="82" w15:restartNumberingAfterBreak="0">
+  <w:abstractNum w:abstractNumId="86" w15:restartNumberingAfterBreak="0">
     <w:nsid w:val="63086C7E"/>
     <w:multiLevelType w:val="multilevel"/>
     <w:tmpl w:val="ED649A7C"/>
@@ -34669,7 +35980,7 @@
       </w:rPr>
     </w:lvl>
   </w:abstractNum>
-  <w:abstractNum w:abstractNumId="83" w15:restartNumberingAfterBreak="0">
+  <w:abstractNum w:abstractNumId="87" w15:restartNumberingAfterBreak="0">
     <w:nsid w:val="63405363"/>
     <w:multiLevelType w:val="multilevel"/>
     <w:tmpl w:val="75966EF0"/>
@@ -34818,7 +36129,7 @@
       </w:rPr>
     </w:lvl>
   </w:abstractNum>
-  <w:abstractNum w:abstractNumId="84" w15:restartNumberingAfterBreak="0">
+  <w:abstractNum w:abstractNumId="88" w15:restartNumberingAfterBreak="0">
     <w:nsid w:val="639D5537"/>
     <w:multiLevelType w:val="multilevel"/>
     <w:tmpl w:val="EA36AC78"/>
@@ -34967,7 +36278,7 @@
       </w:rPr>
     </w:lvl>
   </w:abstractNum>
-  <w:abstractNum w:abstractNumId="85" w15:restartNumberingAfterBreak="0">
+  <w:abstractNum w:abstractNumId="89" w15:restartNumberingAfterBreak="0">
     <w:nsid w:val="680B4D73"/>
     <w:multiLevelType w:val="multilevel"/>
     <w:tmpl w:val="F09AEE1A"/>
@@ -35116,7 +36427,7 @@
       </w:rPr>
     </w:lvl>
   </w:abstractNum>
-  <w:abstractNum w:abstractNumId="86" w15:restartNumberingAfterBreak="0">
+  <w:abstractNum w:abstractNumId="90" w15:restartNumberingAfterBreak="0">
     <w:nsid w:val="6831691A"/>
     <w:multiLevelType w:val="hybridMultilevel"/>
     <w:tmpl w:val="2D16FE34"/>
@@ -35205,7 +36516,7 @@
       </w:pPr>
     </w:lvl>
   </w:abstractNum>
-  <w:abstractNum w:abstractNumId="87" w15:restartNumberingAfterBreak="0">
+  <w:abstractNum w:abstractNumId="91" w15:restartNumberingAfterBreak="0">
     <w:nsid w:val="687511F9"/>
     <w:multiLevelType w:val="hybridMultilevel"/>
     <w:tmpl w:val="EA0674F4"/>
@@ -35318,7 +36629,7 @@
       </w:rPr>
     </w:lvl>
   </w:abstractNum>
-  <w:abstractNum w:abstractNumId="88" w15:restartNumberingAfterBreak="0">
+  <w:abstractNum w:abstractNumId="92" w15:restartNumberingAfterBreak="0">
     <w:nsid w:val="69496FBC"/>
     <w:multiLevelType w:val="multilevel"/>
     <w:tmpl w:val="ACB8AA18"/>
@@ -35435,7 +36746,7 @@
       </w:pPr>
     </w:lvl>
   </w:abstractNum>
-  <w:abstractNum w:abstractNumId="89" w15:restartNumberingAfterBreak="0">
+  <w:abstractNum w:abstractNumId="93" w15:restartNumberingAfterBreak="0">
     <w:nsid w:val="69DF5B24"/>
     <w:multiLevelType w:val="multilevel"/>
     <w:tmpl w:val="9320E048"/>
@@ -35584,7 +36895,7 @@
       </w:rPr>
     </w:lvl>
   </w:abstractNum>
-  <w:abstractNum w:abstractNumId="90" w15:restartNumberingAfterBreak="0">
+  <w:abstractNum w:abstractNumId="94" w15:restartNumberingAfterBreak="0">
     <w:nsid w:val="6A15648F"/>
     <w:multiLevelType w:val="multilevel"/>
     <w:tmpl w:val="03F888F0"/>
@@ -35733,7 +37044,7 @@
       </w:rPr>
     </w:lvl>
   </w:abstractNum>
-  <w:abstractNum w:abstractNumId="91" w15:restartNumberingAfterBreak="0">
+  <w:abstractNum w:abstractNumId="95" w15:restartNumberingAfterBreak="0">
     <w:nsid w:val="6A434F2F"/>
     <w:multiLevelType w:val="multilevel"/>
     <w:tmpl w:val="EBDC118E"/>
@@ -35882,7 +37193,7 @@
       </w:rPr>
     </w:lvl>
   </w:abstractNum>
-  <w:abstractNum w:abstractNumId="92" w15:restartNumberingAfterBreak="0">
+  <w:abstractNum w:abstractNumId="96" w15:restartNumberingAfterBreak="0">
     <w:nsid w:val="6A8A7A04"/>
     <w:multiLevelType w:val="multilevel"/>
     <w:tmpl w:val="69A41A80"/>
@@ -35999,7 +37310,7 @@
       </w:pPr>
     </w:lvl>
   </w:abstractNum>
-  <w:abstractNum w:abstractNumId="93" w15:restartNumberingAfterBreak="0">
+  <w:abstractNum w:abstractNumId="97" w15:restartNumberingAfterBreak="0">
     <w:nsid w:val="6B0B44D5"/>
     <w:multiLevelType w:val="multilevel"/>
     <w:tmpl w:val="BA06F9D0"/>
@@ -36148,7 +37459,7 @@
       </w:rPr>
     </w:lvl>
   </w:abstractNum>
-  <w:abstractNum w:abstractNumId="94" w15:restartNumberingAfterBreak="0">
+  <w:abstractNum w:abstractNumId="98" w15:restartNumberingAfterBreak="0">
     <w:nsid w:val="6C263D83"/>
     <w:multiLevelType w:val="multilevel"/>
     <w:tmpl w:val="39D4034A"/>
@@ -36297,7 +37608,7 @@
       </w:rPr>
     </w:lvl>
   </w:abstractNum>
-  <w:abstractNum w:abstractNumId="95" w15:restartNumberingAfterBreak="0">
+  <w:abstractNum w:abstractNumId="99" w15:restartNumberingAfterBreak="0">
     <w:nsid w:val="6C387313"/>
     <w:multiLevelType w:val="multilevel"/>
     <w:tmpl w:val="D0F25E9A"/>
@@ -36410,7 +37721,7 @@
       </w:pPr>
     </w:lvl>
   </w:abstractNum>
-  <w:abstractNum w:abstractNumId="96" w15:restartNumberingAfterBreak="0">
+  <w:abstractNum w:abstractNumId="100" w15:restartNumberingAfterBreak="0">
     <w:nsid w:val="6CC50D75"/>
     <w:multiLevelType w:val="multilevel"/>
     <w:tmpl w:val="0D7CCE94"/>
@@ -36559,7 +37870,7 @@
       </w:rPr>
     </w:lvl>
   </w:abstractNum>
-  <w:abstractNum w:abstractNumId="97" w15:restartNumberingAfterBreak="0">
+  <w:abstractNum w:abstractNumId="101" w15:restartNumberingAfterBreak="0">
     <w:nsid w:val="6D33047B"/>
     <w:multiLevelType w:val="multilevel"/>
     <w:tmpl w:val="1250DAEA"/>
@@ -36708,7 +38019,120 @@
       </w:rPr>
     </w:lvl>
   </w:abstractNum>
-  <w:abstractNum w:abstractNumId="98" w15:restartNumberingAfterBreak="0">
+  <w:abstractNum w:abstractNumId="102" w15:restartNumberingAfterBreak="0">
+    <w:nsid w:val="6D3A0CBD"/>
+    <w:multiLevelType w:val="hybridMultilevel"/>
+    <w:tmpl w:val="D27EC3B0"/>
+    <w:lvl w:ilvl="0" w:tplc="04090001">
+      <w:start w:val="1"/>
+      <w:numFmt w:val="bullet"/>
+      <w:lvlText w:val=""/>
+      <w:lvlJc w:val="left"/>
+      <w:pPr>
+        <w:ind w:left="1571" w:hanging="360"/>
+      </w:pPr>
+      <w:rPr>
+        <w:rFonts w:ascii="Symbol" w:hAnsi="Symbol" w:hint="default"/>
+      </w:rPr>
+    </w:lvl>
+    <w:lvl w:ilvl="1" w:tplc="04090003" w:tentative="1">
+      <w:start w:val="1"/>
+      <w:numFmt w:val="bullet"/>
+      <w:lvlText w:val="o"/>
+      <w:lvlJc w:val="left"/>
+      <w:pPr>
+        <w:ind w:left="2291" w:hanging="360"/>
+      </w:pPr>
+      <w:rPr>
+        <w:rFonts w:ascii="Courier New" w:hAnsi="Courier New" w:cs="Courier New" w:hint="default"/>
+      </w:rPr>
+    </w:lvl>
+    <w:lvl w:ilvl="2" w:tplc="04090005" w:tentative="1">
+      <w:start w:val="1"/>
+      <w:numFmt w:val="bullet"/>
+      <w:lvlText w:val=""/>
+      <w:lvlJc w:val="left"/>
+      <w:pPr>
+        <w:ind w:left="3011" w:hanging="360"/>
+      </w:pPr>
+      <w:rPr>
+        <w:rFonts w:ascii="Wingdings" w:hAnsi="Wingdings" w:hint="default"/>
+      </w:rPr>
+    </w:lvl>
+    <w:lvl w:ilvl="3" w:tplc="04090001" w:tentative="1">
+      <w:start w:val="1"/>
+      <w:numFmt w:val="bullet"/>
+      <w:lvlText w:val=""/>
+      <w:lvlJc w:val="left"/>
+      <w:pPr>
+        <w:ind w:left="3731" w:hanging="360"/>
+      </w:pPr>
+      <w:rPr>
+        <w:rFonts w:ascii="Symbol" w:hAnsi="Symbol" w:hint="default"/>
+      </w:rPr>
+    </w:lvl>
+    <w:lvl w:ilvl="4" w:tplc="04090003" w:tentative="1">
+      <w:start w:val="1"/>
+      <w:numFmt w:val="bullet"/>
+      <w:lvlText w:val="o"/>
+      <w:lvlJc w:val="left"/>
+      <w:pPr>
+        <w:ind w:left="4451" w:hanging="360"/>
+      </w:pPr>
+      <w:rPr>
+        <w:rFonts w:ascii="Courier New" w:hAnsi="Courier New" w:cs="Courier New" w:hint="default"/>
+      </w:rPr>
+    </w:lvl>
+    <w:lvl w:ilvl="5" w:tplc="04090005" w:tentative="1">
+      <w:start w:val="1"/>
+      <w:numFmt w:val="bullet"/>
+      <w:lvlText w:val=""/>
+      <w:lvlJc w:val="left"/>
+      <w:pPr>
+        <w:ind w:left="5171" w:hanging="360"/>
+      </w:pPr>
+      <w:rPr>
+        <w:rFonts w:ascii="Wingdings" w:hAnsi="Wingdings" w:hint="default"/>
+      </w:rPr>
+    </w:lvl>
+    <w:lvl w:ilvl="6" w:tplc="04090001" w:tentative="1">
+      <w:start w:val="1"/>
+      <w:numFmt w:val="bullet"/>
+      <w:lvlText w:val=""/>
+      <w:lvlJc w:val="left"/>
+      <w:pPr>
+        <w:ind w:left="5891" w:hanging="360"/>
+      </w:pPr>
+      <w:rPr>
+        <w:rFonts w:ascii="Symbol" w:hAnsi="Symbol" w:hint="default"/>
+      </w:rPr>
+    </w:lvl>
+    <w:lvl w:ilvl="7" w:tplc="04090003" w:tentative="1">
+      <w:start w:val="1"/>
+      <w:numFmt w:val="bullet"/>
+      <w:lvlText w:val="o"/>
+      <w:lvlJc w:val="left"/>
+      <w:pPr>
+        <w:ind w:left="6611" w:hanging="360"/>
+      </w:pPr>
+      <w:rPr>
+        <w:rFonts w:ascii="Courier New" w:hAnsi="Courier New" w:cs="Courier New" w:hint="default"/>
+      </w:rPr>
+    </w:lvl>
+    <w:lvl w:ilvl="8" w:tplc="04090005" w:tentative="1">
+      <w:start w:val="1"/>
+      <w:numFmt w:val="bullet"/>
+      <w:lvlText w:val=""/>
+      <w:lvlJc w:val="left"/>
+      <w:pPr>
+        <w:ind w:left="7331" w:hanging="360"/>
+      </w:pPr>
+      <w:rPr>
+        <w:rFonts w:ascii="Wingdings" w:hAnsi="Wingdings" w:hint="default"/>
+      </w:rPr>
+    </w:lvl>
+  </w:abstractNum>
+  <w:abstractNum w:abstractNumId="103" w15:restartNumberingAfterBreak="0">
     <w:nsid w:val="6F8A48DE"/>
     <w:multiLevelType w:val="multilevel"/>
     <w:tmpl w:val="5CEC2C98"/>
@@ -36857,7 +38281,7 @@
       </w:rPr>
     </w:lvl>
   </w:abstractNum>
-  <w:abstractNum w:abstractNumId="99" w15:restartNumberingAfterBreak="0">
+  <w:abstractNum w:abstractNumId="104" w15:restartNumberingAfterBreak="0">
     <w:nsid w:val="701C35A7"/>
     <w:multiLevelType w:val="multilevel"/>
     <w:tmpl w:val="0F5203FA"/>
@@ -37006,7 +38430,7 @@
       </w:rPr>
     </w:lvl>
   </w:abstractNum>
-  <w:abstractNum w:abstractNumId="100" w15:restartNumberingAfterBreak="0">
+  <w:abstractNum w:abstractNumId="105" w15:restartNumberingAfterBreak="0">
     <w:nsid w:val="71D01479"/>
     <w:multiLevelType w:val="multilevel"/>
     <w:tmpl w:val="528887F0"/>
@@ -37155,7 +38579,7 @@
       </w:rPr>
     </w:lvl>
   </w:abstractNum>
-  <w:abstractNum w:abstractNumId="101" w15:restartNumberingAfterBreak="0">
+  <w:abstractNum w:abstractNumId="106" w15:restartNumberingAfterBreak="0">
     <w:nsid w:val="72405BC7"/>
     <w:multiLevelType w:val="multilevel"/>
     <w:tmpl w:val="556211C8"/>
@@ -37272,7 +38696,7 @@
       </w:pPr>
     </w:lvl>
   </w:abstractNum>
-  <w:abstractNum w:abstractNumId="102" w15:restartNumberingAfterBreak="0">
+  <w:abstractNum w:abstractNumId="107" w15:restartNumberingAfterBreak="0">
     <w:nsid w:val="737402E0"/>
     <w:multiLevelType w:val="multilevel"/>
     <w:tmpl w:val="FC3E92E2"/>
@@ -37421,7 +38845,7 @@
       </w:rPr>
     </w:lvl>
   </w:abstractNum>
-  <w:abstractNum w:abstractNumId="103" w15:restartNumberingAfterBreak="0">
+  <w:abstractNum w:abstractNumId="108" w15:restartNumberingAfterBreak="0">
     <w:nsid w:val="73B65646"/>
     <w:multiLevelType w:val="multilevel"/>
     <w:tmpl w:val="E2C09106"/>
@@ -37570,7 +38994,7 @@
       </w:rPr>
     </w:lvl>
   </w:abstractNum>
-  <w:abstractNum w:abstractNumId="104" w15:restartNumberingAfterBreak="0">
+  <w:abstractNum w:abstractNumId="109" w15:restartNumberingAfterBreak="0">
     <w:nsid w:val="742D20A1"/>
     <w:multiLevelType w:val="multilevel"/>
     <w:tmpl w:val="0DA01C34"/>
@@ -37687,7 +39111,120 @@
       </w:pPr>
     </w:lvl>
   </w:abstractNum>
-  <w:abstractNum w:abstractNumId="105" w15:restartNumberingAfterBreak="0">
+  <w:abstractNum w:abstractNumId="110" w15:restartNumberingAfterBreak="0">
+    <w:nsid w:val="748B51F2"/>
+    <w:multiLevelType w:val="hybridMultilevel"/>
+    <w:tmpl w:val="F208C8EA"/>
+    <w:lvl w:ilvl="0" w:tplc="04090001">
+      <w:start w:val="1"/>
+      <w:numFmt w:val="bullet"/>
+      <w:lvlText w:val=""/>
+      <w:lvlJc w:val="left"/>
+      <w:pPr>
+        <w:ind w:left="1571" w:hanging="360"/>
+      </w:pPr>
+      <w:rPr>
+        <w:rFonts w:ascii="Symbol" w:hAnsi="Symbol" w:hint="default"/>
+      </w:rPr>
+    </w:lvl>
+    <w:lvl w:ilvl="1" w:tplc="04090003" w:tentative="1">
+      <w:start w:val="1"/>
+      <w:numFmt w:val="bullet"/>
+      <w:lvlText w:val="o"/>
+      <w:lvlJc w:val="left"/>
+      <w:pPr>
+        <w:ind w:left="2291" w:hanging="360"/>
+      </w:pPr>
+      <w:rPr>
+        <w:rFonts w:ascii="Courier New" w:hAnsi="Courier New" w:cs="Courier New" w:hint="default"/>
+      </w:rPr>
+    </w:lvl>
+    <w:lvl w:ilvl="2" w:tplc="04090005" w:tentative="1">
+      <w:start w:val="1"/>
+      <w:numFmt w:val="bullet"/>
+      <w:lvlText w:val=""/>
+      <w:lvlJc w:val="left"/>
+      <w:pPr>
+        <w:ind w:left="3011" w:hanging="360"/>
+      </w:pPr>
+      <w:rPr>
+        <w:rFonts w:ascii="Wingdings" w:hAnsi="Wingdings" w:hint="default"/>
+      </w:rPr>
+    </w:lvl>
+    <w:lvl w:ilvl="3" w:tplc="04090001" w:tentative="1">
+      <w:start w:val="1"/>
+      <w:numFmt w:val="bullet"/>
+      <w:lvlText w:val=""/>
+      <w:lvlJc w:val="left"/>
+      <w:pPr>
+        <w:ind w:left="3731" w:hanging="360"/>
+      </w:pPr>
+      <w:rPr>
+        <w:rFonts w:ascii="Symbol" w:hAnsi="Symbol" w:hint="default"/>
+      </w:rPr>
+    </w:lvl>
+    <w:lvl w:ilvl="4" w:tplc="04090003" w:tentative="1">
+      <w:start w:val="1"/>
+      <w:numFmt w:val="bullet"/>
+      <w:lvlText w:val="o"/>
+      <w:lvlJc w:val="left"/>
+      <w:pPr>
+        <w:ind w:left="4451" w:hanging="360"/>
+      </w:pPr>
+      <w:rPr>
+        <w:rFonts w:ascii="Courier New" w:hAnsi="Courier New" w:cs="Courier New" w:hint="default"/>
+      </w:rPr>
+    </w:lvl>
+    <w:lvl w:ilvl="5" w:tplc="04090005" w:tentative="1">
+      <w:start w:val="1"/>
+      <w:numFmt w:val="bullet"/>
+      <w:lvlText w:val=""/>
+      <w:lvlJc w:val="left"/>
+      <w:pPr>
+        <w:ind w:left="5171" w:hanging="360"/>
+      </w:pPr>
+      <w:rPr>
+        <w:rFonts w:ascii="Wingdings" w:hAnsi="Wingdings" w:hint="default"/>
+      </w:rPr>
+    </w:lvl>
+    <w:lvl w:ilvl="6" w:tplc="04090001" w:tentative="1">
+      <w:start w:val="1"/>
+      <w:numFmt w:val="bullet"/>
+      <w:lvlText w:val=""/>
+      <w:lvlJc w:val="left"/>
+      <w:pPr>
+        <w:ind w:left="5891" w:hanging="360"/>
+      </w:pPr>
+      <w:rPr>
+        <w:rFonts w:ascii="Symbol" w:hAnsi="Symbol" w:hint="default"/>
+      </w:rPr>
+    </w:lvl>
+    <w:lvl w:ilvl="7" w:tplc="04090003" w:tentative="1">
+      <w:start w:val="1"/>
+      <w:numFmt w:val="bullet"/>
+      <w:lvlText w:val="o"/>
+      <w:lvlJc w:val="left"/>
+      <w:pPr>
+        <w:ind w:left="6611" w:hanging="360"/>
+      </w:pPr>
+      <w:rPr>
+        <w:rFonts w:ascii="Courier New" w:hAnsi="Courier New" w:cs="Courier New" w:hint="default"/>
+      </w:rPr>
+    </w:lvl>
+    <w:lvl w:ilvl="8" w:tplc="04090005" w:tentative="1">
+      <w:start w:val="1"/>
+      <w:numFmt w:val="bullet"/>
+      <w:lvlText w:val=""/>
+      <w:lvlJc w:val="left"/>
+      <w:pPr>
+        <w:ind w:left="7331" w:hanging="360"/>
+      </w:pPr>
+      <w:rPr>
+        <w:rFonts w:ascii="Wingdings" w:hAnsi="Wingdings" w:hint="default"/>
+      </w:rPr>
+    </w:lvl>
+  </w:abstractNum>
+  <w:abstractNum w:abstractNumId="111" w15:restartNumberingAfterBreak="0">
     <w:nsid w:val="769E6CDC"/>
     <w:multiLevelType w:val="multilevel"/>
     <w:tmpl w:val="FE4EA978"/>
@@ -37836,7 +39373,7 @@
       </w:rPr>
     </w:lvl>
   </w:abstractNum>
-  <w:abstractNum w:abstractNumId="106" w15:restartNumberingAfterBreak="0">
+  <w:abstractNum w:abstractNumId="112" w15:restartNumberingAfterBreak="0">
     <w:nsid w:val="7AB71C14"/>
     <w:multiLevelType w:val="multilevel"/>
     <w:tmpl w:val="C840D29E"/>
@@ -37985,7 +39522,7 @@
       </w:rPr>
     </w:lvl>
   </w:abstractNum>
-  <w:abstractNum w:abstractNumId="107" w15:restartNumberingAfterBreak="0">
+  <w:abstractNum w:abstractNumId="113" w15:restartNumberingAfterBreak="0">
     <w:nsid w:val="7B4C6BB6"/>
     <w:multiLevelType w:val="hybridMultilevel"/>
     <w:tmpl w:val="D62878A6"/>
@@ -38098,7 +39635,7 @@
       </w:rPr>
     </w:lvl>
   </w:abstractNum>
-  <w:abstractNum w:abstractNumId="108" w15:restartNumberingAfterBreak="0">
+  <w:abstractNum w:abstractNumId="114" w15:restartNumberingAfterBreak="0">
     <w:nsid w:val="7BF119C8"/>
     <w:multiLevelType w:val="multilevel"/>
     <w:tmpl w:val="62721318"/>
@@ -38247,7 +39784,7 @@
       </w:rPr>
     </w:lvl>
   </w:abstractNum>
-  <w:abstractNum w:abstractNumId="109" w15:restartNumberingAfterBreak="0">
+  <w:abstractNum w:abstractNumId="115" w15:restartNumberingAfterBreak="0">
     <w:nsid w:val="7C297569"/>
     <w:multiLevelType w:val="hybridMultilevel"/>
     <w:tmpl w:val="9BB62F38"/>
@@ -38360,7 +39897,7 @@
       </w:rPr>
     </w:lvl>
   </w:abstractNum>
-  <w:abstractNum w:abstractNumId="110" w15:restartNumberingAfterBreak="0">
+  <w:abstractNum w:abstractNumId="116" w15:restartNumberingAfterBreak="0">
     <w:nsid w:val="7F622D34"/>
     <w:multiLevelType w:val="multilevel"/>
     <w:tmpl w:val="A5EE1DDA"/>
@@ -38478,22 +40015,22 @@
     </w:lvl>
   </w:abstractNum>
   <w:num w:numId="1" w16cid:durableId="581109636">
-    <w:abstractNumId w:val="28"/>
+    <w:abstractNumId w:val="29"/>
   </w:num>
   <w:num w:numId="2" w16cid:durableId="975717259">
-    <w:abstractNumId w:val="79"/>
+    <w:abstractNumId w:val="83"/>
   </w:num>
   <w:num w:numId="3" w16cid:durableId="1073622484">
-    <w:abstractNumId w:val="43"/>
+    <w:abstractNumId w:val="45"/>
   </w:num>
   <w:num w:numId="4" w16cid:durableId="1279021273">
-    <w:abstractNumId w:val="86"/>
+    <w:abstractNumId w:val="90"/>
   </w:num>
   <w:num w:numId="5" w16cid:durableId="2017223739">
-    <w:abstractNumId w:val="109"/>
+    <w:abstractNumId w:val="115"/>
   </w:num>
   <w:num w:numId="6" w16cid:durableId="689767507">
-    <w:abstractNumId w:val="21"/>
+    <w:abstractNumId w:val="22"/>
   </w:num>
   <w:num w:numId="7" w16cid:durableId="639043837">
     <w:abstractNumId w:val="7"/>
@@ -38505,310 +40042,328 @@
     <w:abstractNumId w:val="8"/>
   </w:num>
   <w:num w:numId="10" w16cid:durableId="198203113">
-    <w:abstractNumId w:val="87"/>
+    <w:abstractNumId w:val="91"/>
   </w:num>
   <w:num w:numId="11" w16cid:durableId="679351573">
-    <w:abstractNumId w:val="107"/>
+    <w:abstractNumId w:val="113"/>
   </w:num>
   <w:num w:numId="12" w16cid:durableId="592471370">
     <w:abstractNumId w:val="5"/>
   </w:num>
   <w:num w:numId="13" w16cid:durableId="467481487">
-    <w:abstractNumId w:val="104"/>
+    <w:abstractNumId w:val="109"/>
   </w:num>
   <w:num w:numId="14" w16cid:durableId="1680230056">
-    <w:abstractNumId w:val="55"/>
+    <w:abstractNumId w:val="57"/>
   </w:num>
   <w:num w:numId="15" w16cid:durableId="176889773">
-    <w:abstractNumId w:val="85"/>
+    <w:abstractNumId w:val="89"/>
   </w:num>
   <w:num w:numId="16" w16cid:durableId="1906066091">
-    <w:abstractNumId w:val="97"/>
+    <w:abstractNumId w:val="101"/>
   </w:num>
   <w:num w:numId="17" w16cid:durableId="1386373910">
-    <w:abstractNumId w:val="66"/>
+    <w:abstractNumId w:val="69"/>
   </w:num>
   <w:num w:numId="18" w16cid:durableId="48967074">
     <w:abstractNumId w:val="18"/>
   </w:num>
   <w:num w:numId="19" w16cid:durableId="1381906345">
-    <w:abstractNumId w:val="95"/>
+    <w:abstractNumId w:val="99"/>
   </w:num>
   <w:num w:numId="20" w16cid:durableId="1896506871">
     <w:abstractNumId w:val="10"/>
   </w:num>
   <w:num w:numId="21" w16cid:durableId="622539357">
-    <w:abstractNumId w:val="98"/>
+    <w:abstractNumId w:val="103"/>
   </w:num>
   <w:num w:numId="22" w16cid:durableId="1954356971">
-    <w:abstractNumId w:val="71"/>
+    <w:abstractNumId w:val="75"/>
   </w:num>
   <w:num w:numId="23" w16cid:durableId="583416807">
-    <w:abstractNumId w:val="83"/>
+    <w:abstractNumId w:val="87"/>
   </w:num>
   <w:num w:numId="24" w16cid:durableId="35550415">
-    <w:abstractNumId w:val="78"/>
+    <w:abstractNumId w:val="82"/>
   </w:num>
   <w:num w:numId="25" w16cid:durableId="2127499539">
-    <w:abstractNumId w:val="38"/>
+    <w:abstractNumId w:val="40"/>
   </w:num>
   <w:num w:numId="26" w16cid:durableId="1960183594">
-    <w:abstractNumId w:val="51"/>
+    <w:abstractNumId w:val="53"/>
   </w:num>
   <w:num w:numId="27" w16cid:durableId="921647732">
     <w:abstractNumId w:val="4"/>
   </w:num>
   <w:num w:numId="28" w16cid:durableId="1594313270">
-    <w:abstractNumId w:val="40"/>
+    <w:abstractNumId w:val="42"/>
   </w:num>
   <w:num w:numId="29" w16cid:durableId="282271476">
-    <w:abstractNumId w:val="70"/>
+    <w:abstractNumId w:val="74"/>
   </w:num>
   <w:num w:numId="30" w16cid:durableId="1567640827">
-    <w:abstractNumId w:val="37"/>
+    <w:abstractNumId w:val="39"/>
   </w:num>
   <w:num w:numId="31" w16cid:durableId="2016881304">
-    <w:abstractNumId w:val="88"/>
+    <w:abstractNumId w:val="92"/>
   </w:num>
   <w:num w:numId="32" w16cid:durableId="505559911">
-    <w:abstractNumId w:val="44"/>
+    <w:abstractNumId w:val="46"/>
   </w:num>
   <w:num w:numId="33" w16cid:durableId="2001692204">
     <w:abstractNumId w:val="16"/>
   </w:num>
   <w:num w:numId="34" w16cid:durableId="418913648">
-    <w:abstractNumId w:val="103"/>
+    <w:abstractNumId w:val="108"/>
   </w:num>
   <w:num w:numId="35" w16cid:durableId="1507287842">
-    <w:abstractNumId w:val="26"/>
+    <w:abstractNumId w:val="27"/>
   </w:num>
   <w:num w:numId="36" w16cid:durableId="1684086701">
-    <w:abstractNumId w:val="91"/>
+    <w:abstractNumId w:val="95"/>
   </w:num>
   <w:num w:numId="37" w16cid:durableId="1587107650">
-    <w:abstractNumId w:val="73"/>
+    <w:abstractNumId w:val="77"/>
   </w:num>
   <w:num w:numId="38" w16cid:durableId="708577204">
-    <w:abstractNumId w:val="69"/>
+    <w:abstractNumId w:val="72"/>
   </w:num>
   <w:num w:numId="39" w16cid:durableId="1284724490">
-    <w:abstractNumId w:val="48"/>
+    <w:abstractNumId w:val="50"/>
   </w:num>
   <w:num w:numId="40" w16cid:durableId="1101339572">
-    <w:abstractNumId w:val="94"/>
+    <w:abstractNumId w:val="98"/>
   </w:num>
   <w:num w:numId="41" w16cid:durableId="1451776140">
     <w:abstractNumId w:val="3"/>
   </w:num>
   <w:num w:numId="42" w16cid:durableId="2099013914">
-    <w:abstractNumId w:val="65"/>
+    <w:abstractNumId w:val="68"/>
   </w:num>
   <w:num w:numId="43" w16cid:durableId="1177845539">
-    <w:abstractNumId w:val="110"/>
+    <w:abstractNumId w:val="116"/>
   </w:num>
   <w:num w:numId="44" w16cid:durableId="1185024403">
-    <w:abstractNumId w:val="56"/>
+    <w:abstractNumId w:val="58"/>
   </w:num>
   <w:num w:numId="45" w16cid:durableId="1987583643">
-    <w:abstractNumId w:val="105"/>
+    <w:abstractNumId w:val="111"/>
   </w:num>
   <w:num w:numId="46" w16cid:durableId="1457094165">
-    <w:abstractNumId w:val="89"/>
+    <w:abstractNumId w:val="93"/>
   </w:num>
   <w:num w:numId="47" w16cid:durableId="1108624502">
-    <w:abstractNumId w:val="42"/>
+    <w:abstractNumId w:val="44"/>
   </w:num>
   <w:num w:numId="48" w16cid:durableId="758020551">
-    <w:abstractNumId w:val="35"/>
+    <w:abstractNumId w:val="37"/>
   </w:num>
   <w:num w:numId="49" w16cid:durableId="1214150117">
     <w:abstractNumId w:val="2"/>
   </w:num>
   <w:num w:numId="50" w16cid:durableId="1072700931">
-    <w:abstractNumId w:val="25"/>
+    <w:abstractNumId w:val="26"/>
   </w:num>
   <w:num w:numId="51" w16cid:durableId="413284446">
     <w:abstractNumId w:val="20"/>
   </w:num>
   <w:num w:numId="52" w16cid:durableId="1961036515">
-    <w:abstractNumId w:val="52"/>
+    <w:abstractNumId w:val="54"/>
   </w:num>
   <w:num w:numId="53" w16cid:durableId="410781224">
-    <w:abstractNumId w:val="93"/>
+    <w:abstractNumId w:val="97"/>
   </w:num>
   <w:num w:numId="54" w16cid:durableId="226110282">
-    <w:abstractNumId w:val="84"/>
+    <w:abstractNumId w:val="88"/>
   </w:num>
   <w:num w:numId="55" w16cid:durableId="2122727275">
-    <w:abstractNumId w:val="72"/>
+    <w:abstractNumId w:val="76"/>
   </w:num>
   <w:num w:numId="56" w16cid:durableId="1775588327">
-    <w:abstractNumId w:val="36"/>
+    <w:abstractNumId w:val="38"/>
   </w:num>
   <w:num w:numId="57" w16cid:durableId="157035927">
     <w:abstractNumId w:val="15"/>
   </w:num>
   <w:num w:numId="58" w16cid:durableId="336084297">
-    <w:abstractNumId w:val="31"/>
+    <w:abstractNumId w:val="32"/>
   </w:num>
   <w:num w:numId="59" w16cid:durableId="2051300727">
-    <w:abstractNumId w:val="76"/>
+    <w:abstractNumId w:val="80"/>
   </w:num>
   <w:num w:numId="60" w16cid:durableId="225460009">
-    <w:abstractNumId w:val="63"/>
+    <w:abstractNumId w:val="65"/>
   </w:num>
   <w:num w:numId="61" w16cid:durableId="600181829">
-    <w:abstractNumId w:val="53"/>
+    <w:abstractNumId w:val="55"/>
   </w:num>
   <w:num w:numId="62" w16cid:durableId="884412521">
-    <w:abstractNumId w:val="100"/>
+    <w:abstractNumId w:val="105"/>
   </w:num>
   <w:num w:numId="63" w16cid:durableId="1145197538">
-    <w:abstractNumId w:val="39"/>
+    <w:abstractNumId w:val="41"/>
   </w:num>
   <w:num w:numId="64" w16cid:durableId="1822845102">
-    <w:abstractNumId w:val="75"/>
+    <w:abstractNumId w:val="79"/>
   </w:num>
   <w:num w:numId="65" w16cid:durableId="1579054290">
     <w:abstractNumId w:val="0"/>
   </w:num>
   <w:num w:numId="66" w16cid:durableId="989483257">
-    <w:abstractNumId w:val="106"/>
+    <w:abstractNumId w:val="112"/>
   </w:num>
   <w:num w:numId="67" w16cid:durableId="1884174913">
-    <w:abstractNumId w:val="30"/>
+    <w:abstractNumId w:val="31"/>
   </w:num>
   <w:num w:numId="68" w16cid:durableId="1490289426">
     <w:abstractNumId w:val="11"/>
   </w:num>
   <w:num w:numId="69" w16cid:durableId="63727583">
-    <w:abstractNumId w:val="90"/>
+    <w:abstractNumId w:val="94"/>
   </w:num>
   <w:num w:numId="70" w16cid:durableId="2039695546">
-    <w:abstractNumId w:val="46"/>
+    <w:abstractNumId w:val="48"/>
   </w:num>
   <w:num w:numId="71" w16cid:durableId="580718747">
     <w:abstractNumId w:val="9"/>
   </w:num>
   <w:num w:numId="72" w16cid:durableId="1942493489">
-    <w:abstractNumId w:val="64"/>
+    <w:abstractNumId w:val="66"/>
   </w:num>
   <w:num w:numId="73" w16cid:durableId="1897273732">
-    <w:abstractNumId w:val="24"/>
+    <w:abstractNumId w:val="25"/>
   </w:num>
   <w:num w:numId="74" w16cid:durableId="658341544">
     <w:abstractNumId w:val="13"/>
   </w:num>
   <w:num w:numId="75" w16cid:durableId="752431420">
-    <w:abstractNumId w:val="74"/>
+    <w:abstractNumId w:val="78"/>
   </w:num>
   <w:num w:numId="76" w16cid:durableId="1876235726">
     <w:abstractNumId w:val="14"/>
   </w:num>
   <w:num w:numId="77" w16cid:durableId="855313890">
-    <w:abstractNumId w:val="57"/>
+    <w:abstractNumId w:val="59"/>
   </w:num>
   <w:num w:numId="78" w16cid:durableId="1231576052">
-    <w:abstractNumId w:val="49"/>
+    <w:abstractNumId w:val="51"/>
   </w:num>
   <w:num w:numId="79" w16cid:durableId="133641312">
-    <w:abstractNumId w:val="99"/>
+    <w:abstractNumId w:val="104"/>
   </w:num>
   <w:num w:numId="80" w16cid:durableId="1903057626">
     <w:abstractNumId w:val="12"/>
   </w:num>
   <w:num w:numId="81" w16cid:durableId="718165511">
-    <w:abstractNumId w:val="41"/>
+    <w:abstractNumId w:val="43"/>
   </w:num>
   <w:num w:numId="82" w16cid:durableId="1091126474">
-    <w:abstractNumId w:val="27"/>
+    <w:abstractNumId w:val="28"/>
   </w:num>
   <w:num w:numId="83" w16cid:durableId="1352875369">
-    <w:abstractNumId w:val="45"/>
+    <w:abstractNumId w:val="47"/>
   </w:num>
   <w:num w:numId="84" w16cid:durableId="1793748422">
-    <w:abstractNumId w:val="33"/>
+    <w:abstractNumId w:val="34"/>
   </w:num>
   <w:num w:numId="85" w16cid:durableId="1554853110">
-    <w:abstractNumId w:val="23"/>
+    <w:abstractNumId w:val="24"/>
   </w:num>
   <w:num w:numId="86" w16cid:durableId="1686445999">
     <w:abstractNumId w:val="6"/>
   </w:num>
   <w:num w:numId="87" w16cid:durableId="1406486749">
-    <w:abstractNumId w:val="101"/>
+    <w:abstractNumId w:val="106"/>
   </w:num>
   <w:num w:numId="88" w16cid:durableId="105201632">
     <w:abstractNumId w:val="17"/>
   </w:num>
   <w:num w:numId="89" w16cid:durableId="741293378">
-    <w:abstractNumId w:val="47"/>
+    <w:abstractNumId w:val="49"/>
   </w:num>
   <w:num w:numId="90" w16cid:durableId="124544994">
-    <w:abstractNumId w:val="68"/>
+    <w:abstractNumId w:val="71"/>
   </w:num>
   <w:num w:numId="91" w16cid:durableId="1419785486">
     <w:abstractNumId w:val="1"/>
   </w:num>
   <w:num w:numId="92" w16cid:durableId="1881362004">
-    <w:abstractNumId w:val="92"/>
+    <w:abstractNumId w:val="96"/>
   </w:num>
   <w:num w:numId="93" w16cid:durableId="1862889742">
-    <w:abstractNumId w:val="34"/>
+    <w:abstractNumId w:val="36"/>
   </w:num>
   <w:num w:numId="94" w16cid:durableId="2115780903">
-    <w:abstractNumId w:val="108"/>
+    <w:abstractNumId w:val="114"/>
   </w:num>
   <w:num w:numId="95" w16cid:durableId="389381079">
-    <w:abstractNumId w:val="59"/>
+    <w:abstractNumId w:val="61"/>
   </w:num>
   <w:num w:numId="96" w16cid:durableId="1595019148">
-    <w:abstractNumId w:val="61"/>
+    <w:abstractNumId w:val="63"/>
   </w:num>
   <w:num w:numId="97" w16cid:durableId="333647986">
-    <w:abstractNumId w:val="22"/>
+    <w:abstractNumId w:val="23"/>
   </w:num>
   <w:num w:numId="98" w16cid:durableId="1474641235">
-    <w:abstractNumId w:val="32"/>
+    <w:abstractNumId w:val="33"/>
   </w:num>
   <w:num w:numId="99" w16cid:durableId="437681905">
+    <w:abstractNumId w:val="85"/>
+  </w:num>
+  <w:num w:numId="100" w16cid:durableId="556167227">
+    <w:abstractNumId w:val="70"/>
+  </w:num>
+  <w:num w:numId="101" w16cid:durableId="353188576">
+    <w:abstractNumId w:val="86"/>
+  </w:num>
+  <w:num w:numId="102" w16cid:durableId="1313097300">
+    <w:abstractNumId w:val="56"/>
+  </w:num>
+  <w:num w:numId="103" w16cid:durableId="691345424">
+    <w:abstractNumId w:val="60"/>
+  </w:num>
+  <w:num w:numId="104" w16cid:durableId="648367963">
+    <w:abstractNumId w:val="84"/>
+  </w:num>
+  <w:num w:numId="105" w16cid:durableId="296226027">
+    <w:abstractNumId w:val="30"/>
+  </w:num>
+  <w:num w:numId="106" w16cid:durableId="662396434">
+    <w:abstractNumId w:val="62"/>
+  </w:num>
+  <w:num w:numId="107" w16cid:durableId="898244578">
+    <w:abstractNumId w:val="52"/>
+  </w:num>
+  <w:num w:numId="108" w16cid:durableId="418479468">
+    <w:abstractNumId w:val="64"/>
+  </w:num>
+  <w:num w:numId="109" w16cid:durableId="1189684992">
+    <w:abstractNumId w:val="107"/>
+  </w:num>
+  <w:num w:numId="110" w16cid:durableId="1572349809">
+    <w:abstractNumId w:val="100"/>
+  </w:num>
+  <w:num w:numId="111" w16cid:durableId="1420129361">
     <w:abstractNumId w:val="81"/>
   </w:num>
-  <w:num w:numId="100" w16cid:durableId="556167227">
+  <w:num w:numId="112" w16cid:durableId="1415205236">
+    <w:abstractNumId w:val="21"/>
+  </w:num>
+  <w:num w:numId="113" w16cid:durableId="546648108">
     <w:abstractNumId w:val="67"/>
   </w:num>
-  <w:num w:numId="101" w16cid:durableId="353188576">
-    <w:abstractNumId w:val="82"/>
-  </w:num>
-  <w:num w:numId="102" w16cid:durableId="1313097300">
-    <w:abstractNumId w:val="54"/>
-  </w:num>
-  <w:num w:numId="103" w16cid:durableId="691345424">
-    <w:abstractNumId w:val="58"/>
-  </w:num>
-  <w:num w:numId="104" w16cid:durableId="648367963">
-    <w:abstractNumId w:val="80"/>
-  </w:num>
-  <w:num w:numId="105" w16cid:durableId="296226027">
-    <w:abstractNumId w:val="29"/>
-  </w:num>
-  <w:num w:numId="106" w16cid:durableId="662396434">
-    <w:abstractNumId w:val="60"/>
-  </w:num>
-  <w:num w:numId="107" w16cid:durableId="898244578">
-    <w:abstractNumId w:val="50"/>
-  </w:num>
-  <w:num w:numId="108" w16cid:durableId="418479468">
-    <w:abstractNumId w:val="62"/>
-  </w:num>
-  <w:num w:numId="109" w16cid:durableId="1189684992">
+  <w:num w:numId="114" w16cid:durableId="1180587920">
     <w:abstractNumId w:val="102"/>
   </w:num>
-  <w:num w:numId="110" w16cid:durableId="1572349809">
-    <w:abstractNumId w:val="96"/>
+  <w:num w:numId="115" w16cid:durableId="245306150">
+    <w:abstractNumId w:val="73"/>
   </w:num>
-  <w:num w:numId="111" w16cid:durableId="1420129361">
-    <w:abstractNumId w:val="77"/>
+  <w:num w:numId="116" w16cid:durableId="1580097124">
+    <w:abstractNumId w:val="110"/>
+  </w:num>
+  <w:num w:numId="117" w16cid:durableId="500315140">
+    <w:abstractNumId w:val="35"/>
   </w:num>
 </w:numbering>
 </file>

</xml_diff>